<commit_message>
Chinh sua theo noi dung blog
</commit_message>
<xml_diff>
--- a/OnThiCuoiKy/ThietKeWeb.docx
+++ b/OnThiCuoiKy/ThietKeWeb.docx
@@ -271,6 +271,8 @@
     <w:sdt>
       <w:sdtPr>
         <w:rPr>
+          <w:rFonts w:asciiTheme="minorHAnsi" w:eastAsiaTheme="minorHAnsi" w:hAnsiTheme="minorHAnsi" w:cstheme="minorBidi"/>
+          <w:color w:val="auto"/>
           <w:sz w:val="44"/>
           <w:szCs w:val="44"/>
         </w:rPr>
@@ -282,11 +284,9 @@
       </w:sdtPr>
       <w:sdtEndPr>
         <w:rPr>
-          <w:rFonts w:asciiTheme="minorHAnsi" w:eastAsiaTheme="minorHAnsi" w:hAnsiTheme="minorHAnsi" w:cstheme="minorBidi"/>
           <w:b/>
           <w:bCs/>
           <w:noProof/>
-          <w:color w:val="auto"/>
           <w:sz w:val="22"/>
           <w:szCs w:val="22"/>
         </w:rPr>
@@ -2306,8 +2306,6 @@
         <w:pStyle w:val="Heading2"/>
       </w:pPr>
       <w:bookmarkStart w:id="0" w:name="_Toc44275091"/>
-      <w:bookmarkStart w:id="1" w:name="_GoBack"/>
-      <w:bookmarkEnd w:id="1"/>
       <w:r>
         <w:lastRenderedPageBreak/>
         <w:t>Domain, hosting</w:t>
@@ -2321,7 +2319,7 @@
           <w:rFonts w:eastAsia="Times New Roman"/>
         </w:rPr>
       </w:pPr>
-      <w:bookmarkStart w:id="2" w:name="_Toc44275092"/>
+      <w:bookmarkStart w:id="1" w:name="_Toc44275092"/>
       <w:r>
         <w:rPr>
           <w:rFonts w:eastAsia="Times New Roman"/>
@@ -2334,156 +2332,156 @@
         </w:rPr>
         <w:t xml:space="preserve"> - Domain Name System</w:t>
       </w:r>
+      <w:bookmarkEnd w:id="1"/>
+    </w:p>
+    <w:p>
+      <w:pPr>
+        <w:spacing w:before="240" w:after="240" w:line="240" w:lineRule="auto"/>
+        <w:jc w:val="both"/>
+        <w:rPr>
+          <w:rFonts w:ascii="Arial" w:eastAsia="Times New Roman" w:hAnsi="Arial" w:cs="Arial"/>
+          <w:color w:val="000000"/>
+        </w:rPr>
+      </w:pPr>
+      <w:r>
+        <w:rPr>
+          <w:rFonts w:ascii="Arial" w:eastAsia="Times New Roman" w:hAnsi="Arial" w:cs="Arial"/>
+          <w:color w:val="000000"/>
+        </w:rPr>
+        <w:t xml:space="preserve">Hệ thống tên miền (DNS) như là danh bạ internet. Người dùng truy cập thông tin online thông qua các tên miền, ví dụ như </w:t>
+      </w:r>
+      <w:r>
+        <w:rPr>
+          <w:rFonts w:ascii="Arial" w:eastAsia="Times New Roman" w:hAnsi="Arial" w:cs="Arial"/>
+          <w:color w:val="000000"/>
+          <w:u w:val="single"/>
+        </w:rPr>
+        <w:t>nytimes.com</w:t>
+      </w:r>
+      <w:r>
+        <w:rPr>
+          <w:rFonts w:ascii="Arial" w:eastAsia="Times New Roman" w:hAnsi="Arial" w:cs="Arial"/>
+          <w:color w:val="000000"/>
+        </w:rPr>
+        <w:t xml:space="preserve"> or </w:t>
+      </w:r>
+      <w:r>
+        <w:rPr>
+          <w:rFonts w:ascii="Arial" w:eastAsia="Times New Roman" w:hAnsi="Arial" w:cs="Arial"/>
+          <w:color w:val="000000"/>
+          <w:u w:val="single"/>
+        </w:rPr>
+        <w:t>espn.com</w:t>
+      </w:r>
+      <w:r>
+        <w:rPr>
+          <w:rFonts w:ascii="Arial" w:eastAsia="Times New Roman" w:hAnsi="Arial" w:cs="Arial"/>
+          <w:color w:val="000000"/>
+        </w:rPr>
+        <w:t>. Trình duyệt web tương tác thông qua Internet Protocol addresses (thông qua các địa chỉ IP). DNS trả về địa chỉ IP tương ứng với tên miền</w:t>
+      </w:r>
+      <w:r>
+        <w:rPr>
+          <w:rFonts w:ascii="Arial" w:eastAsia="Times New Roman" w:hAnsi="Arial" w:cs="Arial"/>
+          <w:color w:val="000000"/>
+        </w:rPr>
+        <w:t xml:space="preserve"> qua</w:t>
+      </w:r>
+      <w:r>
+        <w:rPr>
+          <w:rFonts w:ascii="Arial" w:eastAsia="Times New Roman" w:hAnsi="Arial" w:cs="Arial"/>
+          <w:color w:val="000000"/>
+        </w:rPr>
+        <w:t xml:space="preserve"> dó</w:t>
+      </w:r>
+      <w:r>
+        <w:rPr>
+          <w:rFonts w:ascii="Arial" w:eastAsia="Times New Roman" w:hAnsi="Arial" w:cs="Arial"/>
+          <w:color w:val="000000"/>
+        </w:rPr>
+        <w:t xml:space="preserve"> trình duyệt có thể tải về những tài nguyên trên internet.</w:t>
+      </w:r>
+    </w:p>
+    <w:p>
+      <w:pPr>
+        <w:spacing w:before="240" w:after="240" w:line="240" w:lineRule="auto"/>
+        <w:jc w:val="both"/>
+        <w:rPr>
+          <w:rFonts w:ascii="Arial" w:eastAsia="Times New Roman" w:hAnsi="Arial" w:cs="Arial"/>
+          <w:color w:val="000000"/>
+        </w:rPr>
+      </w:pPr>
+      <w:r>
+        <w:rPr>
+          <w:rFonts w:ascii="Arial" w:eastAsia="Times New Roman" w:hAnsi="Arial" w:cs="Arial"/>
+          <w:color w:val="000000"/>
+        </w:rPr>
+        <w:t>Mỗi thiết bị kết nối vào internet đều có 1 địa chỉ IP duy nhất, các thiết bị khác có thể truy cập lẫn nhau thông qua địa chỉ IP được cấp này. Tương tự như vậy, các máy chủ sẽ được cấp địa chỉ IP, chẳng hạn như 192.168.1.1 (I</w:t>
+      </w:r>
+      <w:r>
+        <w:rPr>
+          <w:rFonts w:ascii="Arial" w:eastAsia="Times New Roman" w:hAnsi="Arial" w:cs="Arial"/>
+          <w:color w:val="000000"/>
+        </w:rPr>
+        <w:t>P</w:t>
+      </w:r>
+      <w:r>
+        <w:rPr>
+          <w:rFonts w:ascii="Arial" w:eastAsia="Times New Roman" w:hAnsi="Arial" w:cs="Arial"/>
+          <w:color w:val="000000"/>
+        </w:rPr>
+        <w:t>v4) hoặc mới hơn như 2400:cb00:2048:1::c629:d7a2 (I</w:t>
+      </w:r>
+      <w:r>
+        <w:rPr>
+          <w:rFonts w:ascii="Arial" w:eastAsia="Times New Roman" w:hAnsi="Arial" w:cs="Arial"/>
+          <w:color w:val="000000"/>
+        </w:rPr>
+        <w:t>P</w:t>
+      </w:r>
+      <w:r>
+        <w:rPr>
+          <w:rFonts w:ascii="Arial" w:eastAsia="Times New Roman" w:hAnsi="Arial" w:cs="Arial"/>
+          <w:color w:val="000000"/>
+        </w:rPr>
+        <w:t>v6)</w:t>
+      </w:r>
+      <w:r>
+        <w:rPr>
+          <w:rFonts w:ascii="Arial" w:eastAsia="Times New Roman" w:hAnsi="Arial" w:cs="Arial"/>
+          <w:color w:val="000000"/>
+        </w:rPr>
+        <w:t>, người dùng muốn tải về các tài nguyên trên internet thì phải truy cập đúng địa chỉ của máy chủ lưu trữ, thay vì phải nhớ những dãy số phức tạp này, chúng ta chỉ cần ghi nhớ những tên miền như tiki.com, lazada.com</w:t>
+      </w:r>
+      <w:r>
+        <w:rPr>
+          <w:rFonts w:ascii="Arial" w:eastAsia="Times New Roman" w:hAnsi="Arial" w:cs="Arial"/>
+          <w:color w:val="000000"/>
+        </w:rPr>
+        <w:t>,… và DNS sẽ giúp chúng ta tìm ra địa chỉ IP tương ứng với tên miền.</w:t>
+      </w:r>
+    </w:p>
+    <w:p>
+      <w:pPr>
+        <w:pStyle w:val="Heading3"/>
+        <w:rPr>
+          <w:rFonts w:eastAsia="Times New Roman"/>
+        </w:rPr>
+      </w:pPr>
+      <w:bookmarkStart w:id="2" w:name="_Toc44275093"/>
+      <w:r>
+        <w:rPr>
+          <w:rFonts w:eastAsia="Times New Roman"/>
+        </w:rPr>
+        <w:t>DNS server</w:t>
+      </w:r>
+      <w:r>
+        <w:rPr>
+          <w:rFonts w:eastAsia="Times New Roman"/>
+        </w:rPr>
+        <w:t xml:space="preserve"> – Domain Name System server</w:t>
+      </w:r>
       <w:bookmarkEnd w:id="2"/>
-    </w:p>
-    <w:p>
-      <w:pPr>
-        <w:spacing w:before="240" w:after="240" w:line="240" w:lineRule="auto"/>
-        <w:jc w:val="both"/>
-        <w:rPr>
-          <w:rFonts w:ascii="Arial" w:eastAsia="Times New Roman" w:hAnsi="Arial" w:cs="Arial"/>
-          <w:color w:val="000000"/>
-        </w:rPr>
-      </w:pPr>
-      <w:r>
-        <w:rPr>
-          <w:rFonts w:ascii="Arial" w:eastAsia="Times New Roman" w:hAnsi="Arial" w:cs="Arial"/>
-          <w:color w:val="000000"/>
-        </w:rPr>
-        <w:t xml:space="preserve">Hệ thống tên miền (DNS) như là danh bạ internet. Người dùng truy cập thông tin online thông qua các tên miền, ví dụ như </w:t>
-      </w:r>
-      <w:r>
-        <w:rPr>
-          <w:rFonts w:ascii="Arial" w:eastAsia="Times New Roman" w:hAnsi="Arial" w:cs="Arial"/>
-          <w:color w:val="000000"/>
-          <w:u w:val="single"/>
-        </w:rPr>
-        <w:t>nytimes.com</w:t>
-      </w:r>
-      <w:r>
-        <w:rPr>
-          <w:rFonts w:ascii="Arial" w:eastAsia="Times New Roman" w:hAnsi="Arial" w:cs="Arial"/>
-          <w:color w:val="000000"/>
-        </w:rPr>
-        <w:t xml:space="preserve"> or </w:t>
-      </w:r>
-      <w:r>
-        <w:rPr>
-          <w:rFonts w:ascii="Arial" w:eastAsia="Times New Roman" w:hAnsi="Arial" w:cs="Arial"/>
-          <w:color w:val="000000"/>
-          <w:u w:val="single"/>
-        </w:rPr>
-        <w:t>espn.com</w:t>
-      </w:r>
-      <w:r>
-        <w:rPr>
-          <w:rFonts w:ascii="Arial" w:eastAsia="Times New Roman" w:hAnsi="Arial" w:cs="Arial"/>
-          <w:color w:val="000000"/>
-        </w:rPr>
-        <w:t>. Trình duyệt web tương tác thông qua Internet Protocol addresses (thông qua các địa chỉ IP). DNS trả về địa chỉ IP tương ứng với tên miền</w:t>
-      </w:r>
-      <w:r>
-        <w:rPr>
-          <w:rFonts w:ascii="Arial" w:eastAsia="Times New Roman" w:hAnsi="Arial" w:cs="Arial"/>
-          <w:color w:val="000000"/>
-        </w:rPr>
-        <w:t xml:space="preserve"> qua</w:t>
-      </w:r>
-      <w:r>
-        <w:rPr>
-          <w:rFonts w:ascii="Arial" w:eastAsia="Times New Roman" w:hAnsi="Arial" w:cs="Arial"/>
-          <w:color w:val="000000"/>
-        </w:rPr>
-        <w:t xml:space="preserve"> dó</w:t>
-      </w:r>
-      <w:r>
-        <w:rPr>
-          <w:rFonts w:ascii="Arial" w:eastAsia="Times New Roman" w:hAnsi="Arial" w:cs="Arial"/>
-          <w:color w:val="000000"/>
-        </w:rPr>
-        <w:t xml:space="preserve"> trình duyệt có thể tải về những tài nguyên trên internet.</w:t>
-      </w:r>
-    </w:p>
-    <w:p>
-      <w:pPr>
-        <w:spacing w:before="240" w:after="240" w:line="240" w:lineRule="auto"/>
-        <w:jc w:val="both"/>
-        <w:rPr>
-          <w:rFonts w:ascii="Arial" w:eastAsia="Times New Roman" w:hAnsi="Arial" w:cs="Arial"/>
-          <w:color w:val="000000"/>
-        </w:rPr>
-      </w:pPr>
-      <w:r>
-        <w:rPr>
-          <w:rFonts w:ascii="Arial" w:eastAsia="Times New Roman" w:hAnsi="Arial" w:cs="Arial"/>
-          <w:color w:val="000000"/>
-        </w:rPr>
-        <w:t>Mỗi thiết bị kết nối vào internet đều có 1 địa chỉ IP duy nhất, các thiết bị khác có thể truy cập lẫn nhau thông qua địa chỉ IP được cấp này. Tương tự như vậy, các máy chủ sẽ được cấp địa chỉ IP, chẳng hạn như 192.168.1.1 (I</w:t>
-      </w:r>
-      <w:r>
-        <w:rPr>
-          <w:rFonts w:ascii="Arial" w:eastAsia="Times New Roman" w:hAnsi="Arial" w:cs="Arial"/>
-          <w:color w:val="000000"/>
-        </w:rPr>
-        <w:t>P</w:t>
-      </w:r>
-      <w:r>
-        <w:rPr>
-          <w:rFonts w:ascii="Arial" w:eastAsia="Times New Roman" w:hAnsi="Arial" w:cs="Arial"/>
-          <w:color w:val="000000"/>
-        </w:rPr>
-        <w:t>v4) hoặc mới hơn như 2400:cb00:2048:1::c629:d7a2 (I</w:t>
-      </w:r>
-      <w:r>
-        <w:rPr>
-          <w:rFonts w:ascii="Arial" w:eastAsia="Times New Roman" w:hAnsi="Arial" w:cs="Arial"/>
-          <w:color w:val="000000"/>
-        </w:rPr>
-        <w:t>P</w:t>
-      </w:r>
-      <w:r>
-        <w:rPr>
-          <w:rFonts w:ascii="Arial" w:eastAsia="Times New Roman" w:hAnsi="Arial" w:cs="Arial"/>
-          <w:color w:val="000000"/>
-        </w:rPr>
-        <w:t>v6)</w:t>
-      </w:r>
-      <w:r>
-        <w:rPr>
-          <w:rFonts w:ascii="Arial" w:eastAsia="Times New Roman" w:hAnsi="Arial" w:cs="Arial"/>
-          <w:color w:val="000000"/>
-        </w:rPr>
-        <w:t>, người dùng muốn tải về các tài nguyên trên internet thì phải truy cập đúng địa chỉ của máy chủ lưu trữ, thay vì phải nhớ những dãy số phức tạp này, chúng ta chỉ cần ghi nhớ những tên miền như tiki.com, lazada.com</w:t>
-      </w:r>
-      <w:r>
-        <w:rPr>
-          <w:rFonts w:ascii="Arial" w:eastAsia="Times New Roman" w:hAnsi="Arial" w:cs="Arial"/>
-          <w:color w:val="000000"/>
-        </w:rPr>
-        <w:t>,… và DNS sẽ giúp chúng ta tìm ra địa chỉ IP tương ứng với tên miền.</w:t>
-      </w:r>
-    </w:p>
-    <w:p>
-      <w:pPr>
-        <w:pStyle w:val="Heading3"/>
-        <w:rPr>
-          <w:rFonts w:eastAsia="Times New Roman"/>
-        </w:rPr>
-      </w:pPr>
-      <w:bookmarkStart w:id="3" w:name="_Toc44275093"/>
-      <w:r>
-        <w:rPr>
-          <w:rFonts w:eastAsia="Times New Roman"/>
-        </w:rPr>
-        <w:t>DNS server</w:t>
-      </w:r>
-      <w:r>
-        <w:rPr>
-          <w:rFonts w:eastAsia="Times New Roman"/>
-        </w:rPr>
-        <w:t xml:space="preserve"> – Domain Name System server</w:t>
-      </w:r>
-      <w:bookmarkEnd w:id="3"/>
     </w:p>
     <w:p>
       <w:pPr>
@@ -2653,7 +2651,7 @@
           <w:rFonts w:eastAsia="Times New Roman"/>
         </w:rPr>
       </w:pPr>
-      <w:bookmarkStart w:id="4" w:name="_Toc44275094"/>
+      <w:bookmarkStart w:id="3" w:name="_Toc44275094"/>
       <w:r>
         <w:rPr>
           <w:rFonts w:eastAsia="Times New Roman"/>
@@ -2666,7 +2664,7 @@
         </w:rPr>
         <w:t>omain name</w:t>
       </w:r>
-      <w:bookmarkEnd w:id="4"/>
+      <w:bookmarkEnd w:id="3"/>
     </w:p>
     <w:p>
       <w:pPr>
@@ -3057,58 +3055,82 @@
           <w:rFonts w:eastAsia="Times New Roman"/>
         </w:rPr>
       </w:pPr>
-      <w:bookmarkStart w:id="5" w:name="_Toc44275095"/>
+      <w:bookmarkStart w:id="4" w:name="_Toc44275095"/>
       <w:r>
         <w:rPr>
           <w:rFonts w:eastAsia="Times New Roman"/>
         </w:rPr>
         <w:t>XAMPP</w:t>
       </w:r>
+      <w:bookmarkEnd w:id="4"/>
+    </w:p>
+    <w:p>
+      <w:pPr>
+        <w:spacing w:before="240" w:after="240" w:line="240" w:lineRule="auto"/>
+        <w:jc w:val="both"/>
+        <w:rPr>
+          <w:rFonts w:ascii="Arial" w:eastAsia="Times New Roman" w:hAnsi="Arial" w:cs="Arial"/>
+          <w:color w:val="000000"/>
+        </w:rPr>
+      </w:pPr>
+      <w:r>
+        <w:rPr>
+          <w:rFonts w:ascii="Arial" w:eastAsia="Times New Roman" w:hAnsi="Arial" w:cs="Arial"/>
+          <w:color w:val="000000"/>
+        </w:rPr>
+        <w:t>Là 1 chương trình mã nguồn mở chạy đa nền tảng, dùng để tạo web server. XAMPP được dùng bởi các lập trình viên để phát triển dự án website theo ngôn ngữ PHP</w:t>
+      </w:r>
+      <w:r>
+        <w:rPr>
+          <w:rFonts w:ascii="Arial" w:eastAsia="Times New Roman" w:hAnsi="Arial" w:cs="Arial"/>
+          <w:color w:val="000000"/>
+        </w:rPr>
+        <w:t>. XAMPP được viết tắt từ các từ: X – nói về ứng dụng chạy đa nền tảng, A – Apache, M – MariaDB</w:t>
+      </w:r>
+      <w:r>
+        <w:rPr>
+          <w:rFonts w:ascii="Arial" w:eastAsia="Times New Roman" w:hAnsi="Arial" w:cs="Arial"/>
+          <w:color w:val="000000"/>
+        </w:rPr>
+        <w:t xml:space="preserve"> sau này được thay thế bởi MySQL</w:t>
+      </w:r>
+      <w:r>
+        <w:rPr>
+          <w:rFonts w:ascii="Arial" w:eastAsia="Times New Roman" w:hAnsi="Arial" w:cs="Arial"/>
+          <w:color w:val="000000"/>
+        </w:rPr>
+        <w:t>, P – PHP, P – Perl</w:t>
+      </w:r>
+      <w:r>
+        <w:rPr>
+          <w:rFonts w:ascii="Arial" w:eastAsia="Times New Roman" w:hAnsi="Arial" w:cs="Arial"/>
+          <w:color w:val="000000"/>
+        </w:rPr>
+        <w:t>.</w:t>
+      </w:r>
+    </w:p>
+    <w:p>
+      <w:pPr>
+        <w:pStyle w:val="Heading3"/>
+        <w:rPr>
+          <w:rFonts w:eastAsia="Times New Roman"/>
+          <w:color w:val="000000"/>
+        </w:rPr>
+      </w:pPr>
+      <w:bookmarkStart w:id="5" w:name="_Toc44275096"/>
+      <w:r>
+        <w:rPr>
+          <w:rFonts w:eastAsia="Times New Roman"/>
+        </w:rPr>
+        <w:t>WAMP</w:t>
+      </w:r>
       <w:bookmarkEnd w:id="5"/>
-    </w:p>
-    <w:p>
-      <w:pPr>
-        <w:spacing w:before="240" w:after="240" w:line="240" w:lineRule="auto"/>
-        <w:jc w:val="both"/>
-        <w:rPr>
-          <w:rFonts w:ascii="Arial" w:eastAsia="Times New Roman" w:hAnsi="Arial" w:cs="Arial"/>
-          <w:color w:val="000000"/>
-        </w:rPr>
-      </w:pPr>
-      <w:r>
-        <w:rPr>
-          <w:rFonts w:ascii="Arial" w:eastAsia="Times New Roman" w:hAnsi="Arial" w:cs="Arial"/>
-          <w:color w:val="000000"/>
-        </w:rPr>
-        <w:t>Là 1 chương trình mã nguồn mở chạy đa nền tảng, dùng để tạo web server. XAMPP được dùng bởi các lập trình viên để phát triển dự án website theo ngôn ngữ PHP</w:t>
-      </w:r>
-      <w:r>
-        <w:rPr>
-          <w:rFonts w:ascii="Arial" w:eastAsia="Times New Roman" w:hAnsi="Arial" w:cs="Arial"/>
-          <w:color w:val="000000"/>
-        </w:rPr>
-        <w:t>. XAMPP được viết tắt từ các từ: X – nói về ứng dụng chạy đa nền tảng, A – Apache, M – MariaDB</w:t>
-      </w:r>
-      <w:r>
-        <w:rPr>
-          <w:rFonts w:ascii="Arial" w:eastAsia="Times New Roman" w:hAnsi="Arial" w:cs="Arial"/>
-          <w:color w:val="000000"/>
-        </w:rPr>
-        <w:t xml:space="preserve"> sau này được thay thế bởi MySQL</w:t>
-      </w:r>
-      <w:r>
-        <w:rPr>
-          <w:rFonts w:ascii="Arial" w:eastAsia="Times New Roman" w:hAnsi="Arial" w:cs="Arial"/>
-          <w:color w:val="000000"/>
-        </w:rPr>
-        <w:t>, P – PHP, P – Perl</w:t>
-      </w:r>
-      <w:r>
-        <w:rPr>
-          <w:rFonts w:ascii="Arial" w:eastAsia="Times New Roman" w:hAnsi="Arial" w:cs="Arial"/>
-          <w:color w:val="000000"/>
-        </w:rPr>
-        <w:t>.</w:t>
+      <w:r>
+        <w:rPr>
+          <w:rFonts w:eastAsia="Times New Roman"/>
+          <w:color w:val="000000"/>
+        </w:rPr>
+        <w:t xml:space="preserve"> </w:t>
       </w:r>
     </w:p>
     <w:p>
@@ -3116,184 +3138,160 @@
         <w:pStyle w:val="Heading3"/>
         <w:rPr>
           <w:rFonts w:eastAsia="Times New Roman"/>
-          <w:color w:val="000000"/>
-        </w:rPr>
-      </w:pPr>
-      <w:bookmarkStart w:id="6" w:name="_Toc44275096"/>
-      <w:r>
-        <w:rPr>
-          <w:rFonts w:eastAsia="Times New Roman"/>
-        </w:rPr>
-        <w:t>WAMP</w:t>
+        </w:rPr>
+      </w:pPr>
+      <w:bookmarkStart w:id="6" w:name="_Toc44275097"/>
+      <w:r>
+        <w:rPr>
+          <w:rFonts w:eastAsia="Times New Roman"/>
+        </w:rPr>
+        <w:t>Apache</w:t>
       </w:r>
       <w:bookmarkEnd w:id="6"/>
-      <w:r>
-        <w:rPr>
-          <w:rFonts w:eastAsia="Times New Roman"/>
-          <w:color w:val="000000"/>
+    </w:p>
+    <w:p>
+      <w:pPr>
+        <w:spacing w:before="240" w:after="240" w:line="240" w:lineRule="auto"/>
+        <w:jc w:val="both"/>
+        <w:rPr>
+          <w:rFonts w:ascii="Arial" w:eastAsia="Times New Roman" w:hAnsi="Arial" w:cs="Arial"/>
+          <w:color w:val="000000"/>
+        </w:rPr>
+      </w:pPr>
+      <w:r>
+        <w:rPr>
+          <w:rFonts w:ascii="Arial" w:eastAsia="Times New Roman" w:hAnsi="Arial" w:cs="Arial"/>
+          <w:color w:val="000000"/>
+        </w:rPr>
+        <w:t>Là 1 phần mềm web server mã nguồn mở miễn phí. Nó giúp chủ website đưa nội dung lên web – vì vậy có tên gọi là “web server”.</w:t>
+      </w:r>
+    </w:p>
+    <w:p>
+      <w:pPr>
+        <w:pStyle w:val="Heading3"/>
+        <w:rPr>
+          <w:rFonts w:eastAsia="Times New Roman"/>
+        </w:rPr>
+      </w:pPr>
+      <w:bookmarkStart w:id="7" w:name="_Toc44275098"/>
+      <w:r>
+        <w:rPr>
+          <w:rFonts w:eastAsia="Times New Roman"/>
+        </w:rPr>
+        <w:t>IIS</w:t>
+      </w:r>
+      <w:bookmarkEnd w:id="7"/>
+    </w:p>
+    <w:p>
+      <w:pPr>
+        <w:pStyle w:val="Heading2"/>
+      </w:pPr>
+      <w:bookmarkStart w:id="8" w:name="_Toc44275099"/>
+      <w:r>
+        <w:t>HTML</w:t>
+      </w:r>
+      <w:bookmarkEnd w:id="8"/>
+    </w:p>
+    <w:p>
+      <w:pPr>
+        <w:pStyle w:val="Heading3"/>
+        <w:rPr>
+          <w:rFonts w:eastAsia="Times New Roman"/>
+        </w:rPr>
+      </w:pPr>
+      <w:bookmarkStart w:id="9" w:name="_Toc44275100"/>
+      <w:r>
+        <w:rPr>
+          <w:rFonts w:eastAsia="Times New Roman"/>
+        </w:rPr>
+        <w:t>Browser engine</w:t>
+      </w:r>
+      <w:bookmarkEnd w:id="9"/>
+      <w:r>
+        <w:rPr>
+          <w:rFonts w:eastAsia="Times New Roman"/>
         </w:rPr>
         <w:t xml:space="preserve"> </w:t>
       </w:r>
     </w:p>
     <w:p>
       <w:pPr>
+        <w:spacing w:before="240" w:after="240" w:line="240" w:lineRule="auto"/>
+        <w:jc w:val="both"/>
+        <w:rPr>
+          <w:rFonts w:ascii="Arial" w:eastAsia="Times New Roman" w:hAnsi="Arial" w:cs="Arial"/>
+          <w:sz w:val="24"/>
+          <w:szCs w:val="24"/>
+        </w:rPr>
+      </w:pPr>
+      <w:r>
+        <w:rPr>
+          <w:rFonts w:ascii="Arial" w:eastAsia="Times New Roman" w:hAnsi="Arial" w:cs="Arial"/>
+          <w:sz w:val="24"/>
+          <w:szCs w:val="24"/>
+        </w:rPr>
+        <w:t>(</w:t>
+      </w:r>
+      <w:r>
+        <w:rPr>
+          <w:rFonts w:ascii="Arial" w:eastAsia="Times New Roman" w:hAnsi="Arial" w:cs="Arial"/>
+          <w:sz w:val="24"/>
+          <w:szCs w:val="24"/>
+        </w:rPr>
+        <w:t>cũng được biết đến với tên gọi layout engine hoặc rendering engine) là 1 trong những thành phần lõi của bất kỳ trình duyệt web nào. Công việc chính của browser engine là biến đổi văn bản HTML và những tài nguyên khác của trang web thành 1 giao diện trang web hoàn chỉnh để hiển thị lên màn hình của người dùng.</w:t>
+      </w:r>
+    </w:p>
+    <w:p>
+      <w:pPr>
+        <w:spacing w:before="240" w:after="240" w:line="240" w:lineRule="auto"/>
+        <w:jc w:val="both"/>
+        <w:rPr>
+          <w:rFonts w:ascii="Arial" w:eastAsia="Times New Roman" w:hAnsi="Arial" w:cs="Arial"/>
+          <w:sz w:val="24"/>
+          <w:szCs w:val="24"/>
+        </w:rPr>
+      </w:pPr>
+      <w:r>
+        <w:rPr>
+          <w:rFonts w:ascii="Arial" w:eastAsia="Times New Roman" w:hAnsi="Arial" w:cs="Arial"/>
+          <w:sz w:val="24"/>
+          <w:szCs w:val="24"/>
+        </w:rPr>
+        <w:t xml:space="preserve">Có rất nhiều browser engine được tạo nên dựa trên những tiêu chuẩn. Có thể kể đến như Gecko, được dùng bởi trình duyệt Firefox, Webkit được tạo ra bởi Apple và được dùng trong trình duyệt Safari, Webkit trước đây cũng được dùng bởi Google Chrome, hiện nay Google đã tạo 1 nhánh mới từ </w:t>
+      </w:r>
+      <w:r>
+        <w:rPr>
+          <w:rFonts w:ascii="Arial" w:eastAsia="Times New Roman" w:hAnsi="Arial" w:cs="Arial"/>
+          <w:sz w:val="24"/>
+          <w:szCs w:val="24"/>
+        </w:rPr>
+        <w:t>W</w:t>
+      </w:r>
+      <w:r>
+        <w:rPr>
+          <w:rFonts w:ascii="Arial" w:eastAsia="Times New Roman" w:hAnsi="Arial" w:cs="Arial"/>
+          <w:sz w:val="24"/>
+          <w:szCs w:val="24"/>
+        </w:rPr>
+        <w:t xml:space="preserve">ebkit </w:t>
+      </w:r>
+      <w:r>
+        <w:rPr>
+          <w:rFonts w:ascii="Arial" w:eastAsia="Times New Roman" w:hAnsi="Arial" w:cs="Arial"/>
+          <w:sz w:val="24"/>
+          <w:szCs w:val="24"/>
+        </w:rPr>
+        <w:t>với tên gọi Blink engine.</w:t>
+      </w:r>
+    </w:p>
+    <w:p>
+      <w:pPr>
         <w:pStyle w:val="Heading3"/>
         <w:rPr>
           <w:rFonts w:eastAsia="Times New Roman"/>
         </w:rPr>
       </w:pPr>
-      <w:bookmarkStart w:id="7" w:name="_Toc44275097"/>
-      <w:r>
-        <w:rPr>
-          <w:rFonts w:eastAsia="Times New Roman"/>
-        </w:rPr>
-        <w:t>Apache</w:t>
-      </w:r>
-      <w:bookmarkEnd w:id="7"/>
-    </w:p>
-    <w:p>
-      <w:pPr>
-        <w:spacing w:before="240" w:after="240" w:line="240" w:lineRule="auto"/>
-        <w:jc w:val="both"/>
-        <w:rPr>
-          <w:rFonts w:ascii="Arial" w:eastAsia="Times New Roman" w:hAnsi="Arial" w:cs="Arial"/>
-          <w:color w:val="000000"/>
-        </w:rPr>
-      </w:pPr>
-      <w:r>
-        <w:rPr>
-          <w:rFonts w:ascii="Arial" w:eastAsia="Times New Roman" w:hAnsi="Arial" w:cs="Arial"/>
-          <w:color w:val="000000"/>
-        </w:rPr>
-        <w:t>Là 1 phần mềm web server mã nguồn mở miễn phí. Nó giúp chủ website đưa nội dung lên web – vì vậy có tên gọi là “web server”.</w:t>
-      </w:r>
-    </w:p>
-    <w:p>
-      <w:pPr>
-        <w:pStyle w:val="Heading3"/>
-        <w:rPr>
-          <w:rFonts w:eastAsia="Times New Roman"/>
-        </w:rPr>
-      </w:pPr>
-      <w:bookmarkStart w:id="8" w:name="_Toc44275098"/>
-      <w:r>
-        <w:rPr>
-          <w:rFonts w:eastAsia="Times New Roman"/>
-        </w:rPr>
-        <w:t>IIS</w:t>
-      </w:r>
-      <w:bookmarkEnd w:id="8"/>
-    </w:p>
-    <w:p>
-      <w:pPr>
-        <w:pStyle w:val="Heading2"/>
-      </w:pPr>
-      <w:bookmarkStart w:id="9" w:name="_Toc44275099"/>
-      <w:r>
-        <w:t>HTML</w:t>
-      </w:r>
-      <w:bookmarkEnd w:id="9"/>
-    </w:p>
-    <w:p>
-      <w:pPr>
-        <w:pStyle w:val="Heading3"/>
-        <w:rPr>
-          <w:rFonts w:eastAsia="Times New Roman"/>
-        </w:rPr>
-      </w:pPr>
-      <w:bookmarkStart w:id="10" w:name="_Toc44275100"/>
-      <w:r>
-        <w:rPr>
-          <w:rFonts w:eastAsia="Times New Roman"/>
-        </w:rPr>
-        <w:t>Browser engine</w:t>
-      </w:r>
-      <w:bookmarkEnd w:id="10"/>
-      <w:r>
-        <w:rPr>
-          <w:rFonts w:eastAsia="Times New Roman"/>
-        </w:rPr>
-        <w:t xml:space="preserve"> </w:t>
-      </w:r>
-    </w:p>
-    <w:p>
-      <w:pPr>
-        <w:spacing w:before="240" w:after="240" w:line="240" w:lineRule="auto"/>
-        <w:jc w:val="both"/>
-        <w:rPr>
-          <w:rFonts w:ascii="Arial" w:eastAsia="Times New Roman" w:hAnsi="Arial" w:cs="Arial"/>
-          <w:sz w:val="24"/>
-          <w:szCs w:val="24"/>
-        </w:rPr>
-      </w:pPr>
-      <w:r>
-        <w:rPr>
-          <w:rFonts w:ascii="Arial" w:eastAsia="Times New Roman" w:hAnsi="Arial" w:cs="Arial"/>
-          <w:sz w:val="24"/>
-          <w:szCs w:val="24"/>
-        </w:rPr>
-        <w:t>(</w:t>
-      </w:r>
-      <w:r>
-        <w:rPr>
-          <w:rFonts w:ascii="Arial" w:eastAsia="Times New Roman" w:hAnsi="Arial" w:cs="Arial"/>
-          <w:sz w:val="24"/>
-          <w:szCs w:val="24"/>
-        </w:rPr>
-        <w:t>cũng được biết đến với tên gọi layout engine hoặc rendering engine) là 1 trong những thành phần lõi của bất kỳ trình duyệt web nào. Công việc chính của browser engine là biến đổi văn bản HTML và những tài nguyên khác của trang web thành 1 giao diện trang web hoàn chỉnh để hiển thị lên màn hình của người dùng.</w:t>
-      </w:r>
-    </w:p>
-    <w:p>
-      <w:pPr>
-        <w:spacing w:before="240" w:after="240" w:line="240" w:lineRule="auto"/>
-        <w:jc w:val="both"/>
-        <w:rPr>
-          <w:rFonts w:ascii="Arial" w:eastAsia="Times New Roman" w:hAnsi="Arial" w:cs="Arial"/>
-          <w:sz w:val="24"/>
-          <w:szCs w:val="24"/>
-        </w:rPr>
-      </w:pPr>
-      <w:r>
-        <w:rPr>
-          <w:rFonts w:ascii="Arial" w:eastAsia="Times New Roman" w:hAnsi="Arial" w:cs="Arial"/>
-          <w:sz w:val="24"/>
-          <w:szCs w:val="24"/>
-        </w:rPr>
-        <w:t xml:space="preserve">Có rất nhiều browser engine được tạo nên dựa trên những tiêu chuẩn. Có thể kể đến như Gecko, được dùng bởi trình duyệt Firefox, Webkit được tạo ra bởi Apple và được dùng trong trình duyệt Safari, Webkit trước đây cũng được dùng bởi Google Chrome, hiện nay Google đã tạo 1 nhánh mới từ </w:t>
-      </w:r>
-      <w:r>
-        <w:rPr>
-          <w:rFonts w:ascii="Arial" w:eastAsia="Times New Roman" w:hAnsi="Arial" w:cs="Arial"/>
-          <w:sz w:val="24"/>
-          <w:szCs w:val="24"/>
-        </w:rPr>
-        <w:t>W</w:t>
-      </w:r>
-      <w:r>
-        <w:rPr>
-          <w:rFonts w:ascii="Arial" w:eastAsia="Times New Roman" w:hAnsi="Arial" w:cs="Arial"/>
-          <w:sz w:val="24"/>
-          <w:szCs w:val="24"/>
-        </w:rPr>
-        <w:t xml:space="preserve">ebkit </w:t>
-      </w:r>
-      <w:r>
-        <w:rPr>
-          <w:rFonts w:ascii="Arial" w:eastAsia="Times New Roman" w:hAnsi="Arial" w:cs="Arial"/>
-          <w:sz w:val="24"/>
-          <w:szCs w:val="24"/>
-        </w:rPr>
-        <w:t>với tên gọi Blink engine.</w:t>
-      </w:r>
-    </w:p>
-    <w:p>
-      <w:pPr>
-        <w:pStyle w:val="Heading3"/>
-        <w:rPr>
-          <w:rFonts w:eastAsia="Times New Roman"/>
-        </w:rPr>
-      </w:pPr>
-      <w:bookmarkStart w:id="11" w:name="_Toc44275101"/>
+      <w:bookmarkStart w:id="10" w:name="_Toc44275101"/>
       <w:r>
         <w:rPr>
           <w:rFonts w:eastAsia="Times New Roman"/>
@@ -3307,6 +3305,317 @@
         </w:rPr>
         <w:t xml:space="preserve"> – World Wide Web</w:t>
       </w:r>
+      <w:bookmarkEnd w:id="10"/>
+    </w:p>
+    <w:p>
+      <w:pPr>
+        <w:spacing w:before="240" w:after="240" w:line="240" w:lineRule="auto"/>
+        <w:jc w:val="both"/>
+        <w:rPr>
+          <w:rFonts w:ascii="Arial" w:eastAsia="Times New Roman" w:hAnsi="Arial" w:cs="Arial"/>
+          <w:sz w:val="24"/>
+          <w:szCs w:val="24"/>
+        </w:rPr>
+      </w:pPr>
+      <w:r>
+        <w:rPr>
+          <w:rFonts w:ascii="Arial" w:eastAsia="Times New Roman" w:hAnsi="Arial" w:cs="Arial"/>
+          <w:sz w:val="24"/>
+          <w:szCs w:val="24"/>
+        </w:rPr>
+        <w:t>Web hay WWW là viết tắt của World Wide Web.</w:t>
+      </w:r>
+    </w:p>
+    <w:p>
+      <w:pPr>
+        <w:spacing w:before="240" w:after="240" w:line="240" w:lineRule="auto"/>
+        <w:jc w:val="both"/>
+        <w:rPr>
+          <w:rFonts w:ascii="Arial" w:eastAsia="Times New Roman" w:hAnsi="Arial" w:cs="Arial"/>
+          <w:sz w:val="24"/>
+          <w:szCs w:val="24"/>
+        </w:rPr>
+      </w:pPr>
+      <w:r>
+        <w:rPr>
+          <w:rFonts w:ascii="Arial" w:eastAsia="Times New Roman" w:hAnsi="Arial" w:cs="Arial"/>
+          <w:sz w:val="24"/>
+          <w:szCs w:val="24"/>
+        </w:rPr>
+        <w:t>Web là không gian thông tin toàn cầ</w:t>
+      </w:r>
+      <w:r>
+        <w:rPr>
+          <w:rFonts w:ascii="Arial" w:eastAsia="Times New Roman" w:hAnsi="Arial" w:cs="Arial"/>
+          <w:sz w:val="24"/>
+          <w:szCs w:val="24"/>
+        </w:rPr>
+        <w:t>u.</w:t>
+      </w:r>
+    </w:p>
+    <w:p>
+      <w:pPr>
+        <w:spacing w:before="240" w:after="240" w:line="240" w:lineRule="auto"/>
+        <w:jc w:val="both"/>
+        <w:rPr>
+          <w:rFonts w:ascii="Arial" w:eastAsia="Times New Roman" w:hAnsi="Arial" w:cs="Arial"/>
+          <w:sz w:val="24"/>
+          <w:szCs w:val="24"/>
+        </w:rPr>
+      </w:pPr>
+      <w:r>
+        <w:rPr>
+          <w:rFonts w:ascii="Arial" w:eastAsia="Times New Roman" w:hAnsi="Arial" w:cs="Arial"/>
+          <w:sz w:val="24"/>
+          <w:szCs w:val="24"/>
+        </w:rPr>
+        <w:t>Web là một hệ thống bao gồm các đặc điểm sau:</w:t>
+      </w:r>
+    </w:p>
+    <w:p>
+      <w:pPr>
+        <w:spacing w:before="240" w:after="240" w:line="240" w:lineRule="auto"/>
+        <w:jc w:val="both"/>
+        <w:rPr>
+          <w:rFonts w:ascii="Arial" w:eastAsia="Times New Roman" w:hAnsi="Arial" w:cs="Arial"/>
+          <w:sz w:val="24"/>
+          <w:szCs w:val="24"/>
+        </w:rPr>
+      </w:pPr>
+      <w:r>
+        <w:rPr>
+          <w:rFonts w:ascii="Arial" w:eastAsia="Times New Roman" w:hAnsi="Arial" w:cs="Arial"/>
+          <w:sz w:val="24"/>
+          <w:szCs w:val="24"/>
+        </w:rPr>
+        <w:t xml:space="preserve">– </w:t>
+      </w:r>
+      <w:r>
+        <w:rPr>
+          <w:rFonts w:ascii="Arial" w:eastAsia="Times New Roman" w:hAnsi="Arial" w:cs="Arial"/>
+          <w:sz w:val="24"/>
+          <w:szCs w:val="24"/>
+        </w:rPr>
+        <w:t xml:space="preserve"> </w:t>
+      </w:r>
+      <w:r>
+        <w:rPr>
+          <w:rFonts w:ascii="Arial" w:eastAsia="Times New Roman" w:hAnsi="Arial" w:cs="Arial"/>
+          <w:sz w:val="24"/>
+          <w:szCs w:val="24"/>
+        </w:rPr>
+        <w:t>Chứa thông tin dưới dạng tài liệu (document) và các dạng tài nguyên khác, gọi chung là tài nguyên web</w:t>
+      </w:r>
+    </w:p>
+    <w:p>
+      <w:pPr>
+        <w:spacing w:before="240" w:after="240" w:line="240" w:lineRule="auto"/>
+        <w:jc w:val="both"/>
+        <w:rPr>
+          <w:rFonts w:ascii="Arial" w:eastAsia="Times New Roman" w:hAnsi="Arial" w:cs="Arial"/>
+          <w:sz w:val="24"/>
+          <w:szCs w:val="24"/>
+        </w:rPr>
+      </w:pPr>
+      <w:r>
+        <w:rPr>
+          <w:rFonts w:ascii="Arial" w:eastAsia="Times New Roman" w:hAnsi="Arial" w:cs="Arial"/>
+          <w:sz w:val="24"/>
+          <w:szCs w:val="24"/>
+        </w:rPr>
+        <w:t xml:space="preserve">– </w:t>
+      </w:r>
+      <w:r>
+        <w:rPr>
+          <w:rFonts w:ascii="Arial" w:eastAsia="Times New Roman" w:hAnsi="Arial" w:cs="Arial"/>
+          <w:sz w:val="24"/>
+          <w:szCs w:val="24"/>
+        </w:rPr>
+        <w:t xml:space="preserve"> </w:t>
+      </w:r>
+      <w:r>
+        <w:rPr>
+          <w:rFonts w:ascii="Arial" w:eastAsia="Times New Roman" w:hAnsi="Arial" w:cs="Arial"/>
+          <w:sz w:val="24"/>
+          <w:szCs w:val="24"/>
+        </w:rPr>
+        <w:t>Các tài nguyên web được xác định (định danh) bằng URL</w:t>
+      </w:r>
+    </w:p>
+    <w:p>
+      <w:pPr>
+        <w:spacing w:before="240" w:after="240" w:line="240" w:lineRule="auto"/>
+        <w:jc w:val="both"/>
+        <w:rPr>
+          <w:rFonts w:ascii="Arial" w:eastAsia="Times New Roman" w:hAnsi="Arial" w:cs="Arial"/>
+          <w:sz w:val="24"/>
+          <w:szCs w:val="24"/>
+        </w:rPr>
+      </w:pPr>
+      <w:r>
+        <w:rPr>
+          <w:rFonts w:ascii="Arial" w:eastAsia="Times New Roman" w:hAnsi="Arial" w:cs="Arial"/>
+          <w:sz w:val="24"/>
+          <w:szCs w:val="24"/>
+        </w:rPr>
+        <w:t xml:space="preserve">– </w:t>
+      </w:r>
+      <w:r>
+        <w:rPr>
+          <w:rFonts w:ascii="Arial" w:eastAsia="Times New Roman" w:hAnsi="Arial" w:cs="Arial"/>
+          <w:sz w:val="24"/>
+          <w:szCs w:val="24"/>
+        </w:rPr>
+        <w:t xml:space="preserve"> </w:t>
+      </w:r>
+      <w:r>
+        <w:rPr>
+          <w:rFonts w:ascii="Arial" w:eastAsia="Times New Roman" w:hAnsi="Arial" w:cs="Arial"/>
+          <w:sz w:val="24"/>
+          <w:szCs w:val="24"/>
+        </w:rPr>
+        <w:t>Các tài nguyên web được gắn kết với nhau bởi các liên kết (link) trong các siêu văn bản (hypertext)</w:t>
+      </w:r>
+    </w:p>
+    <w:p>
+      <w:pPr>
+        <w:spacing w:before="240" w:after="240" w:line="240" w:lineRule="auto"/>
+        <w:jc w:val="both"/>
+        <w:rPr>
+          <w:rFonts w:ascii="Arial" w:eastAsia="Times New Roman" w:hAnsi="Arial" w:cs="Arial"/>
+          <w:sz w:val="24"/>
+          <w:szCs w:val="24"/>
+        </w:rPr>
+      </w:pPr>
+      <w:r>
+        <w:rPr>
+          <w:rFonts w:ascii="Arial" w:eastAsia="Times New Roman" w:hAnsi="Arial" w:cs="Arial"/>
+          <w:sz w:val="24"/>
+          <w:szCs w:val="24"/>
+        </w:rPr>
+        <w:t xml:space="preserve">– </w:t>
+      </w:r>
+      <w:r>
+        <w:rPr>
+          <w:rFonts w:ascii="Arial" w:eastAsia="Times New Roman" w:hAnsi="Arial" w:cs="Arial"/>
+          <w:sz w:val="24"/>
+          <w:szCs w:val="24"/>
+        </w:rPr>
+        <w:t xml:space="preserve"> </w:t>
+      </w:r>
+      <w:r>
+        <w:rPr>
+          <w:rFonts w:ascii="Arial" w:eastAsia="Times New Roman" w:hAnsi="Arial" w:cs="Arial"/>
+          <w:sz w:val="24"/>
+          <w:szCs w:val="24"/>
+        </w:rPr>
+        <w:t>Có thể truy cập tới các tài nguyên web thông qua Internet</w:t>
+      </w:r>
+    </w:p>
+    <w:p>
+      <w:pPr>
+        <w:pStyle w:val="Heading3"/>
+        <w:rPr>
+          <w:rFonts w:eastAsia="Times New Roman"/>
+        </w:rPr>
+      </w:pPr>
+      <w:r>
+        <w:rPr>
+          <w:rFonts w:eastAsia="Times New Roman"/>
+        </w:rPr>
+        <w:t>Internet</w:t>
+      </w:r>
+    </w:p>
+    <w:p>
+      <w:pPr>
+        <w:spacing w:before="240" w:after="240" w:line="240" w:lineRule="auto"/>
+        <w:jc w:val="both"/>
+        <w:rPr>
+          <w:rFonts w:ascii="Arial" w:eastAsia="Times New Roman" w:hAnsi="Arial" w:cs="Arial"/>
+          <w:sz w:val="24"/>
+          <w:szCs w:val="24"/>
+        </w:rPr>
+      </w:pPr>
+      <w:r>
+        <w:rPr>
+          <w:rFonts w:ascii="Arial" w:eastAsia="Times New Roman" w:hAnsi="Arial" w:cs="Arial"/>
+          <w:sz w:val="24"/>
+          <w:szCs w:val="24"/>
+        </w:rPr>
+        <w:t>Nhiều người thường xem Internet và web là một. Tuy nhiên, đây là hai cái khác nhau.</w:t>
+      </w:r>
+    </w:p>
+    <w:p>
+      <w:pPr>
+        <w:spacing w:before="240" w:after="240" w:line="240" w:lineRule="auto"/>
+        <w:jc w:val="both"/>
+        <w:rPr>
+          <w:rFonts w:ascii="Arial" w:eastAsia="Times New Roman" w:hAnsi="Arial" w:cs="Arial"/>
+          <w:sz w:val="24"/>
+          <w:szCs w:val="24"/>
+        </w:rPr>
+      </w:pPr>
+      <w:r>
+        <w:rPr>
+          <w:rFonts w:ascii="Arial" w:eastAsia="Times New Roman" w:hAnsi="Arial" w:cs="Arial"/>
+          <w:sz w:val="24"/>
+          <w:szCs w:val="24"/>
+        </w:rPr>
+        <w:t>Internet là một hệ thống kết nối toàn cầu của các mạng máy tính (computer network).</w:t>
+      </w:r>
+    </w:p>
+    <w:p>
+      <w:pPr>
+        <w:spacing w:before="240" w:after="240" w:line="240" w:lineRule="auto"/>
+        <w:jc w:val="both"/>
+        <w:rPr>
+          <w:rFonts w:ascii="Arial" w:eastAsia="Times New Roman" w:hAnsi="Arial" w:cs="Arial"/>
+          <w:sz w:val="24"/>
+          <w:szCs w:val="24"/>
+        </w:rPr>
+      </w:pPr>
+      <w:r>
+        <w:rPr>
+          <w:rFonts w:ascii="Arial" w:eastAsia="Times New Roman" w:hAnsi="Arial" w:cs="Arial"/>
+          <w:sz w:val="24"/>
+          <w:szCs w:val="24"/>
+        </w:rPr>
+        <w:t>Trong khi, web là không gian thông tin toàn cầu, là tập hợp có liên kết của các tài liệu và các tài nguyên web khác.</w:t>
+      </w:r>
+    </w:p>
+    <w:p>
+      <w:pPr>
+        <w:spacing w:before="240" w:after="240" w:line="240" w:lineRule="auto"/>
+        <w:jc w:val="both"/>
+        <w:rPr>
+          <w:rFonts w:ascii="Arial" w:eastAsia="Times New Roman" w:hAnsi="Arial" w:cs="Arial"/>
+          <w:sz w:val="24"/>
+          <w:szCs w:val="24"/>
+        </w:rPr>
+      </w:pPr>
+      <w:r>
+        <w:rPr>
+          <w:rFonts w:ascii="Arial" w:eastAsia="Times New Roman" w:hAnsi="Arial" w:cs="Arial"/>
+          <w:sz w:val="24"/>
+          <w:szCs w:val="24"/>
+        </w:rPr>
+        <w:t>Hiểu nôm na, Internet cung cấp hạ tầng, còn web là nội dung nằm trên hạ tầng Internet.</w:t>
+      </w:r>
+    </w:p>
+    <w:p>
+      <w:pPr>
+        <w:pStyle w:val="Heading3"/>
+        <w:rPr>
+          <w:rFonts w:eastAsia="Times New Roman"/>
+        </w:rPr>
+      </w:pPr>
+      <w:bookmarkStart w:id="11" w:name="_Toc44275102"/>
+      <w:r>
+        <w:rPr>
+          <w:rFonts w:eastAsia="Times New Roman"/>
+        </w:rPr>
+        <w:t>Web page</w:t>
+      </w:r>
       <w:bookmarkEnd w:id="11"/>
     </w:p>
     <w:p>
@@ -3325,23 +3634,45 @@
           <w:sz w:val="24"/>
           <w:szCs w:val="24"/>
         </w:rPr>
-        <w:t>World Wide Web hay được biết tới với cái tên phổ biến là Web, là 1 hệ thống thông tin nơi mà các tài liệu và những nguồn tài nguyên khác được xác định dựa trên URL (Uniform Resource Locator), những URL này có thể được liên kết thông qua các siêu văn bản và có thể được truy cập thông qua internet.</w:t>
-      </w:r>
-      <w:r>
-        <w:rPr>
-          <w:rFonts w:ascii="Arial" w:eastAsia="Times New Roman" w:hAnsi="Arial" w:cs="Arial"/>
-          <w:sz w:val="24"/>
-          <w:szCs w:val="24"/>
-        </w:rPr>
-        <w:t xml:space="preserve"> Người dùng có thể truy cập các trang web thông qua trình duyệt web, các tài nguyên của web được trao đổi thông qua HTTP (Hypertext Transfer Protocol)</w:t>
-      </w:r>
-      <w:r>
-        <w:rPr>
-          <w:rFonts w:ascii="Arial" w:eastAsia="Times New Roman" w:hAnsi="Arial" w:cs="Arial"/>
-          <w:sz w:val="24"/>
-          <w:szCs w:val="24"/>
-        </w:rPr>
-        <w:t>.</w:t>
+        <w:t>Trang web (web page hay webpage) là một tài liệu, được sử dụng trong hệ thống web, hoặc trong trình duyệt. Nhắc lại, tài liệu là một vật mang tin. Trang web là một siêu văn bản. Ví dụ, mở trình duyệt gõ vào địa chỉ “https://www.w3.org”, gõ phím Enter, khi đó mọi thông tin xuất hiện trên màn hình chính là nội dung của một trang web.</w:t>
+      </w:r>
+    </w:p>
+    <w:p>
+      <w:pPr>
+        <w:spacing w:before="240" w:after="240" w:line="240" w:lineRule="auto"/>
+        <w:jc w:val="both"/>
+        <w:rPr>
+          <w:rFonts w:ascii="Arial" w:eastAsia="Times New Roman" w:hAnsi="Arial" w:cs="Arial"/>
+          <w:sz w:val="24"/>
+          <w:szCs w:val="24"/>
+        </w:rPr>
+      </w:pPr>
+      <w:r>
+        <w:rPr>
+          <w:rFonts w:ascii="Arial" w:eastAsia="Times New Roman" w:hAnsi="Arial" w:cs="Arial"/>
+          <w:sz w:val="24"/>
+          <w:szCs w:val="24"/>
+        </w:rPr>
+        <w:t>Trang web là các trang đơn vị để cấu thành website. Ví dụ, một website có thể được cấu thành từ các trang web sau: trang chủ, trang tin, trang quản trị, trang đăng nhập.</w:t>
+      </w:r>
+    </w:p>
+    <w:p>
+      <w:pPr>
+        <w:spacing w:before="240" w:after="240" w:line="240" w:lineRule="auto"/>
+        <w:jc w:val="both"/>
+        <w:rPr>
+          <w:rFonts w:ascii="Arial" w:eastAsia="Times New Roman" w:hAnsi="Arial" w:cs="Arial"/>
+          <w:sz w:val="24"/>
+          <w:szCs w:val="24"/>
+        </w:rPr>
+      </w:pPr>
+      <w:r>
+        <w:rPr>
+          <w:rFonts w:ascii="Arial" w:eastAsia="Times New Roman" w:hAnsi="Arial" w:cs="Arial"/>
+          <w:sz w:val="24"/>
+          <w:szCs w:val="24"/>
+        </w:rPr>
+        <w:t>Mỗi trang web thường phục vụ cho một mục đích cụ thể. Đây là địa chỉ của một trang web, “www.congty.com/index.html”. Một website có thể chỉ bao gồm một trang web.</w:t>
       </w:r>
     </w:p>
     <w:p>
@@ -3351,12 +3682,12 @@
           <w:rFonts w:eastAsia="Times New Roman"/>
         </w:rPr>
       </w:pPr>
-      <w:bookmarkStart w:id="12" w:name="_Toc44275102"/>
-      <w:r>
-        <w:rPr>
-          <w:rFonts w:eastAsia="Times New Roman"/>
-        </w:rPr>
-        <w:t>Web page</w:t>
+      <w:bookmarkStart w:id="12" w:name="_Toc44275103"/>
+      <w:r>
+        <w:rPr>
+          <w:rFonts w:eastAsia="Times New Roman"/>
+        </w:rPr>
+        <w:t>Website</w:t>
       </w:r>
       <w:bookmarkEnd w:id="12"/>
     </w:p>
@@ -3376,79 +3707,23 @@
           <w:sz w:val="24"/>
           <w:szCs w:val="24"/>
         </w:rPr>
-        <w:t xml:space="preserve">1 trang tài liệu đơn giản, có khả năng được hiển thị bởi trình duyệt. Trang tài liệu này được viết bởi ngôn ngữ đánh dấu siêu văn bản (HTML). 1 web page có thể chứa đa dạng các loại tài nguyên như: </w:t>
-      </w:r>
-    </w:p>
-    <w:p>
-      <w:pPr>
-        <w:pStyle w:val="ListParagraph"/>
-        <w:numPr>
-          <w:ilvl w:val="0"/>
-          <w:numId w:val="1"/>
-        </w:numPr>
-        <w:spacing w:before="240" w:after="240" w:line="240" w:lineRule="auto"/>
-        <w:jc w:val="both"/>
-        <w:rPr>
-          <w:rFonts w:ascii="Arial" w:eastAsia="Times New Roman" w:hAnsi="Arial" w:cs="Arial"/>
-          <w:sz w:val="24"/>
-          <w:szCs w:val="24"/>
-        </w:rPr>
-      </w:pPr>
-      <w:r>
-        <w:rPr>
-          <w:rFonts w:ascii="Arial" w:eastAsia="Times New Roman" w:hAnsi="Arial" w:cs="Arial"/>
-          <w:sz w:val="24"/>
-          <w:szCs w:val="24"/>
-        </w:rPr>
-        <w:t>Thông tin định kiểu – kiểm soát phần trang trí của web page</w:t>
-      </w:r>
-    </w:p>
-    <w:p>
-      <w:pPr>
-        <w:pStyle w:val="ListParagraph"/>
-        <w:numPr>
-          <w:ilvl w:val="0"/>
-          <w:numId w:val="1"/>
-        </w:numPr>
-        <w:spacing w:before="240" w:after="240" w:line="240" w:lineRule="auto"/>
-        <w:jc w:val="both"/>
-        <w:rPr>
-          <w:rFonts w:ascii="Arial" w:eastAsia="Times New Roman" w:hAnsi="Arial" w:cs="Arial"/>
-          <w:sz w:val="24"/>
-          <w:szCs w:val="24"/>
-        </w:rPr>
-      </w:pPr>
-      <w:r>
-        <w:rPr>
-          <w:rFonts w:ascii="Arial" w:eastAsia="Times New Roman" w:hAnsi="Arial" w:cs="Arial"/>
-          <w:sz w:val="24"/>
-          <w:szCs w:val="24"/>
-        </w:rPr>
-        <w:t>Mã kịch bản – thêm các tương tác cho web page</w:t>
-      </w:r>
-    </w:p>
-    <w:p>
-      <w:pPr>
-        <w:pStyle w:val="ListParagraph"/>
-        <w:numPr>
-          <w:ilvl w:val="0"/>
-          <w:numId w:val="1"/>
-        </w:numPr>
-        <w:spacing w:before="240" w:after="240" w:line="240" w:lineRule="auto"/>
-        <w:jc w:val="both"/>
-        <w:rPr>
-          <w:rFonts w:ascii="Arial" w:eastAsia="Times New Roman" w:hAnsi="Arial" w:cs="Arial"/>
-          <w:sz w:val="24"/>
-          <w:szCs w:val="24"/>
-        </w:rPr>
-      </w:pPr>
-      <w:r>
-        <w:rPr>
-          <w:rFonts w:ascii="Arial" w:eastAsia="Times New Roman" w:hAnsi="Arial" w:cs="Arial"/>
-          <w:sz w:val="24"/>
-          <w:szCs w:val="24"/>
-        </w:rPr>
-        <w:t>Các phương tiện hình ảnh, âm thanh và video</w:t>
+        <w:t xml:space="preserve">Website là một tập hợp nhiều trang web có liên </w:t>
+      </w:r>
+      <w:r>
+        <w:rPr>
+          <w:rFonts w:ascii="Arial" w:eastAsia="Times New Roman" w:hAnsi="Arial" w:cs="Arial"/>
+          <w:sz w:val="24"/>
+          <w:szCs w:val="24"/>
+        </w:rPr>
+        <w:t>quan</w:t>
+      </w:r>
+      <w:r>
+        <w:rPr>
+          <w:rFonts w:ascii="Arial" w:eastAsia="Times New Roman" w:hAnsi="Arial" w:cs="Arial"/>
+          <w:sz w:val="24"/>
+          <w:szCs w:val="24"/>
+        </w:rPr>
+        <w:t xml:space="preserve"> đến nhau. Thông thường, website có một cái tên duy nhất, gọi là tên miền (domain name). Website được đặt trên ít nhất một máy chủ web (web server). Người dùng có thể truy cập tới website bằng mạng công cộng (Internet) hoặc mạng nội bộ (LAN) thông qua địa chỉ của nó (URL).</w:t>
       </w:r>
     </w:p>
     <w:p>
@@ -3458,12 +3733,12 @@
           <w:rFonts w:eastAsia="Times New Roman"/>
         </w:rPr>
       </w:pPr>
-      <w:bookmarkStart w:id="13" w:name="_Toc44275103"/>
-      <w:r>
-        <w:rPr>
-          <w:rFonts w:eastAsia="Times New Roman"/>
-        </w:rPr>
-        <w:t>Website</w:t>
+      <w:bookmarkStart w:id="13" w:name="_Toc44275104"/>
+      <w:r>
+        <w:rPr>
+          <w:rFonts w:eastAsia="Times New Roman"/>
+        </w:rPr>
+        <w:t>Static website</w:t>
       </w:r>
       <w:bookmarkEnd w:id="13"/>
     </w:p>
@@ -3483,31 +3758,46 @@
           <w:sz w:val="24"/>
           <w:szCs w:val="24"/>
         </w:rPr>
-        <w:t>Website là 1 tập hợp các web page được liên kết với nhau (kèm thêm những tài nguyên có liên quan đến các web page đó), chia sẻ cùng nhau 1 tên miền duy nhất. Mỗi web page trong website được</w:t>
-      </w:r>
-      <w:r>
-        <w:rPr>
-          <w:rFonts w:ascii="Arial" w:eastAsia="Times New Roman" w:hAnsi="Arial" w:cs="Arial"/>
-          <w:sz w:val="24"/>
-          <w:szCs w:val="24"/>
-        </w:rPr>
-        <w:t xml:space="preserve"> cung cấp</w:t>
-      </w:r>
-      <w:r>
-        <w:rPr>
-          <w:rFonts w:ascii="Arial" w:eastAsia="Times New Roman" w:hAnsi="Arial" w:cs="Arial"/>
-          <w:sz w:val="24"/>
-          <w:szCs w:val="24"/>
-        </w:rPr>
-        <w:t xml:space="preserve"> 1 liên kết tường minh trỏ tới. </w:t>
-      </w:r>
-      <w:r>
-        <w:rPr>
-          <w:rFonts w:ascii="Arial" w:eastAsia="Times New Roman" w:hAnsi="Arial" w:cs="Arial"/>
-          <w:sz w:val="24"/>
-          <w:szCs w:val="24"/>
-        </w:rPr>
-        <w:t>Để truy cập vào 1 website, ta điền địa chỉ tên miền vào thanh địa chỉ và trình duyệt sẽ hiển thị trang chủ của website.</w:t>
+        <w:t>Trang web tĩnh (static web page, flat page hoặc stationary page): là trang web chứa nội dung cố định, nội dung này là giống nhau với mọi người dùng, mọi ngữ cảnh. Người dùng không có khả năng tương tác với nó.</w:t>
+      </w:r>
+    </w:p>
+    <w:p>
+      <w:pPr>
+        <w:spacing w:before="240" w:after="240" w:line="240" w:lineRule="auto"/>
+        <w:jc w:val="both"/>
+        <w:rPr>
+          <w:rFonts w:ascii="Arial" w:eastAsia="Times New Roman" w:hAnsi="Arial" w:cs="Arial"/>
+          <w:sz w:val="24"/>
+          <w:szCs w:val="24"/>
+        </w:rPr>
+      </w:pPr>
+      <w:r>
+        <w:rPr>
+          <w:rFonts w:ascii="Arial" w:eastAsia="Times New Roman" w:hAnsi="Arial" w:cs="Arial"/>
+          <w:sz w:val="24"/>
+          <w:szCs w:val="24"/>
+        </w:rPr>
+        <w:lastRenderedPageBreak/>
+        <w:t>Mã nguồn của trang web tĩnh thường là một tài liệu HTML, được lưu dưới dạng một tập tin.</w:t>
+      </w:r>
+    </w:p>
+    <w:p>
+      <w:pPr>
+        <w:spacing w:before="240" w:after="240" w:line="240" w:lineRule="auto"/>
+        <w:jc w:val="both"/>
+        <w:rPr>
+          <w:rFonts w:ascii="Arial" w:eastAsia="Times New Roman" w:hAnsi="Arial" w:cs="Arial"/>
+          <w:sz w:val="24"/>
+          <w:szCs w:val="24"/>
+        </w:rPr>
+      </w:pPr>
+      <w:r>
+        <w:rPr>
+          <w:rFonts w:ascii="Arial" w:eastAsia="Times New Roman" w:hAnsi="Arial" w:cs="Arial"/>
+          <w:sz w:val="24"/>
+          <w:szCs w:val="24"/>
+        </w:rPr>
+        <w:t>Trang web tĩnh thích hợp cho các nội dung ít hoặc không cần cập nhật.</w:t>
       </w:r>
     </w:p>
     <w:p>
@@ -3517,12 +3807,12 @@
           <w:rFonts w:eastAsia="Times New Roman"/>
         </w:rPr>
       </w:pPr>
-      <w:bookmarkStart w:id="14" w:name="_Toc44275104"/>
-      <w:r>
-        <w:rPr>
-          <w:rFonts w:eastAsia="Times New Roman"/>
-        </w:rPr>
-        <w:t>Static website</w:t>
+      <w:bookmarkStart w:id="14" w:name="_Toc44275105"/>
+      <w:r>
+        <w:rPr>
+          <w:rFonts w:eastAsia="Times New Roman"/>
+        </w:rPr>
+        <w:t>Dynamic website</w:t>
       </w:r>
       <w:bookmarkEnd w:id="14"/>
     </w:p>
@@ -3542,23 +3832,7 @@
           <w:sz w:val="24"/>
           <w:szCs w:val="24"/>
         </w:rPr>
-        <w:t>Là 1 trang web bao gồm các web page chứa nội dung tĩnh, nội dung cố định. Mỗi web page là 1 văn bản HTML với nội dung cố định. Người dùng truy cập đến trang web và nội dung mỗi lần hiển thị đều như nhau, cố định và không thay đổi. Web tĩnh không yêu cầu việc thiết kế cơ sở dữ liệu. 1 web tĩnh có thể cấu thành đơn giản từ 1 số trang tài liệu HTML và được xuất bản công khai lên internet thông qua 1 web server.</w:t>
-      </w:r>
-      <w:r>
-        <w:rPr>
-          <w:rFonts w:ascii="Arial" w:eastAsia="Times New Roman" w:hAnsi="Arial" w:cs="Arial"/>
-          <w:sz w:val="24"/>
-          <w:szCs w:val="24"/>
-        </w:rPr>
-        <w:t xml:space="preserve"> Khi ta cần thay đổi nội dung của 1 web tĩnh, bắt buộc phải chỉnh sửa nội dung từ </w:t>
-      </w:r>
-      <w:r>
-        <w:rPr>
-          <w:rFonts w:ascii="Arial" w:eastAsia="Times New Roman" w:hAnsi="Arial" w:cs="Arial"/>
-          <w:sz w:val="24"/>
-          <w:szCs w:val="24"/>
-        </w:rPr>
-        <w:t>tập tin mã nguồn.</w:t>
+        <w:t>Trang web động (dynamic web page, live web page, hoặc interactive web page): là trang web mà nội dung của nó có thể thay đổi tùy thuộc vào ngữ cảnh và điều kiện khác nhau. Việc thay đổi có thể được thực hiện tại phía server (server-side) bằng các ngôn ngữ lập trình phía server (ví dụ: C#, PHP, Java, Python, Ruby) hoặc tại phía client (client-side) bằng ngôn ngữ lập trình phía client (ví dụ JavaScript), hoặc kết hợp cả phía client và phía server bằng kĩ thuật Ajax.</w:t>
       </w:r>
     </w:p>
     <w:p>
@@ -3568,12 +3842,12 @@
           <w:rFonts w:eastAsia="Times New Roman"/>
         </w:rPr>
       </w:pPr>
-      <w:bookmarkStart w:id="15" w:name="_Toc44275105"/>
-      <w:r>
-        <w:rPr>
-          <w:rFonts w:eastAsia="Times New Roman"/>
-        </w:rPr>
-        <w:t>Dynamic website</w:t>
+      <w:bookmarkStart w:id="15" w:name="_Toc44275106"/>
+      <w:r>
+        <w:rPr>
+          <w:rFonts w:eastAsia="Times New Roman"/>
+        </w:rPr>
+        <w:t>Web application</w:t>
       </w:r>
       <w:bookmarkEnd w:id="15"/>
     </w:p>
@@ -3593,75 +3867,375 @@
           <w:sz w:val="24"/>
           <w:szCs w:val="24"/>
         </w:rPr>
-        <w:t>Là 1 trang web chứa các nội dung động giúp người dùng tương tác và trải nghiệm nhiều hơn. Bên cạnh văn bản HTML, web động còn dựa trên các ngôn ngữ lập trình phía client như JavaScript và phía server như PHP, C#, Java</w:t>
-      </w:r>
-      <w:r>
-        <w:rPr>
-          <w:rFonts w:ascii="Arial" w:eastAsia="Times New Roman" w:hAnsi="Arial" w:cs="Arial"/>
-          <w:sz w:val="24"/>
-          <w:szCs w:val="24"/>
-        </w:rPr>
-        <w:t>, ngoài ra còn có các cơ sở dữ liệu ngoài để lưu trữ dữ liệu</w:t>
-      </w:r>
-      <w:r>
-        <w:rPr>
-          <w:rFonts w:ascii="Arial" w:eastAsia="Times New Roman" w:hAnsi="Arial" w:cs="Arial"/>
-          <w:sz w:val="24"/>
-          <w:szCs w:val="24"/>
-        </w:rPr>
-        <w:t>.</w:t>
-      </w:r>
-      <w:r>
-        <w:rPr>
-          <w:rFonts w:ascii="Arial" w:eastAsia="Times New Roman" w:hAnsi="Arial" w:cs="Arial"/>
-          <w:sz w:val="24"/>
-          <w:szCs w:val="24"/>
-        </w:rPr>
-        <w:t xml:space="preserve"> Nội dung trên web động có thể thay đổi khi người dùng truy cập vào, trái với web tĩnh, nội dung trên web tĩnh luôn cố định, không thay đổi.</w:t>
-      </w:r>
-    </w:p>
-    <w:p>
-      <w:pPr>
-        <w:pStyle w:val="Heading3"/>
-        <w:rPr>
-          <w:rFonts w:eastAsia="Times New Roman"/>
-        </w:rPr>
-      </w:pPr>
-      <w:bookmarkStart w:id="16" w:name="_Toc44275106"/>
-      <w:r>
-        <w:rPr>
-          <w:rFonts w:eastAsia="Times New Roman"/>
-        </w:rPr>
-        <w:t>Web application</w:t>
+        <w:t>Ứng dụng web</w:t>
+      </w:r>
+      <w:bookmarkStart w:id="16" w:name="_ftnref8"/>
+      <w:r>
+        <w:rPr>
+          <w:rFonts w:ascii="Arial" w:eastAsia="Times New Roman" w:hAnsi="Arial" w:cs="Arial"/>
+          <w:sz w:val="24"/>
+          <w:szCs w:val="24"/>
+        </w:rPr>
+        <w:fldChar w:fldCharType="begin"/>
+      </w:r>
+      <w:r>
+        <w:rPr>
+          <w:rFonts w:ascii="Arial" w:eastAsia="Times New Roman" w:hAnsi="Arial" w:cs="Arial"/>
+          <w:sz w:val="24"/>
+          <w:szCs w:val="24"/>
+        </w:rPr>
+        <w:instrText xml:space="preserve"> HYPERLINK "file:///D:\\Liv\\TuHoc\\Hoc%20lam%20web%201_HTML.docx" \l "_ftn8" \o "" </w:instrText>
+      </w:r>
+      <w:r>
+        <w:rPr>
+          <w:rFonts w:ascii="Arial" w:eastAsia="Times New Roman" w:hAnsi="Arial" w:cs="Arial"/>
+          <w:sz w:val="24"/>
+          <w:szCs w:val="24"/>
+        </w:rPr>
+        <w:fldChar w:fldCharType="separate"/>
+      </w:r>
+      <w:r>
+        <w:rPr>
+          <w:rStyle w:val="Hyperlink"/>
+          <w:rFonts w:ascii="Arial" w:eastAsia="Times New Roman" w:hAnsi="Arial" w:cs="Arial"/>
+          <w:sz w:val="24"/>
+          <w:szCs w:val="24"/>
+        </w:rPr>
+        <w:t>[8]</w:t>
+      </w:r>
+      <w:r>
+        <w:rPr>
+          <w:rFonts w:ascii="Arial" w:eastAsia="Times New Roman" w:hAnsi="Arial" w:cs="Arial"/>
+          <w:sz w:val="24"/>
+          <w:szCs w:val="24"/>
+        </w:rPr>
+        <w:fldChar w:fldCharType="end"/>
       </w:r>
       <w:bookmarkEnd w:id="16"/>
-    </w:p>
-    <w:p>
-      <w:pPr>
-        <w:spacing w:before="240" w:after="240" w:line="240" w:lineRule="auto"/>
-        <w:jc w:val="both"/>
-        <w:rPr>
-          <w:rFonts w:ascii="Arial" w:eastAsia="Times New Roman" w:hAnsi="Arial" w:cs="Arial"/>
-          <w:sz w:val="24"/>
-          <w:szCs w:val="24"/>
-        </w:rPr>
-      </w:pPr>
-      <w:r>
-        <w:rPr>
-          <w:rFonts w:ascii="Arial" w:eastAsia="Times New Roman" w:hAnsi="Arial" w:cs="Arial"/>
-          <w:sz w:val="24"/>
-          <w:szCs w:val="24"/>
-        </w:rPr>
-        <w:t>Web application là 1 chương trình hoặc phần mềm có thể truy cập được thông qua bất kỳ trình duyệt nào. Phần frontend được xây dựng với những ngôn ngữ như HTML, CSS, JS với sự hỗ trợ của các library và framework. Phần backend được cấu thành từ các programming stack như MEAN, LAMP,…</w:t>
-      </w:r>
-      <w:r>
-        <w:rPr>
-          <w:rFonts w:ascii="Arial" w:eastAsia="Times New Roman" w:hAnsi="Arial" w:cs="Arial"/>
-          <w:sz w:val="24"/>
-          <w:szCs w:val="24"/>
-        </w:rPr>
-        <w:t xml:space="preserve"> </w:t>
-      </w:r>
+      <w:r>
+        <w:rPr>
+          <w:rFonts w:ascii="Arial" w:eastAsia="Times New Roman" w:hAnsi="Arial" w:cs="Arial"/>
+          <w:sz w:val="24"/>
+          <w:szCs w:val="24"/>
+        </w:rPr>
+        <w:t> (web application hoặc web app): là một chương trình máy tính hoạt động dựa trên mô hình client-server, trong đó chương trình được lưu trên server, giao diện người dùng được chạy trên một trình duyệt web, tạm hiểu là, chương trình để ở một nơi (server), người dùng thì lại ở một nơi khác (client), hay chương trình để ở máy tính này, nhưng khi sử dụng thì lại dùng ở một máy tính khác. Nó khác so với ứng dụng trên máy tính đơn.</w:t>
+      </w:r>
+    </w:p>
+    <w:p>
+      <w:pPr>
+        <w:spacing w:before="240" w:after="240" w:line="240" w:lineRule="auto"/>
+        <w:jc w:val="both"/>
+        <w:rPr>
+          <w:rFonts w:ascii="Arial" w:eastAsia="Times New Roman" w:hAnsi="Arial" w:cs="Arial"/>
+          <w:sz w:val="24"/>
+          <w:szCs w:val="24"/>
+        </w:rPr>
+      </w:pPr>
+      <w:r>
+        <w:rPr>
+          <w:rFonts w:ascii="Arial" w:eastAsia="Times New Roman" w:hAnsi="Arial" w:cs="Arial"/>
+          <w:sz w:val="24"/>
+          <w:szCs w:val="24"/>
+        </w:rPr>
+        <w:t>Ứng dụng web hoạt động dựa trên nền tảng web. Người dùng có thể chạy ứng dụng thông qua Internet, Intranet. Để tạo ra ứng dụng web, người ta thường sử dụng các ngôn ngữ lập trình kết hợp với các framework chuyên dụng.</w:t>
+      </w:r>
+    </w:p>
+    <w:p>
+      <w:pPr>
+        <w:spacing w:before="240" w:after="240" w:line="240" w:lineRule="auto"/>
+        <w:jc w:val="both"/>
+        <w:rPr>
+          <w:rFonts w:ascii="Arial" w:eastAsia="Times New Roman" w:hAnsi="Arial" w:cs="Arial"/>
+          <w:sz w:val="24"/>
+          <w:szCs w:val="24"/>
+        </w:rPr>
+      </w:pPr>
+      <w:r>
+        <w:rPr>
+          <w:rFonts w:ascii="Arial" w:eastAsia="Times New Roman" w:hAnsi="Arial" w:cs="Arial"/>
+          <w:sz w:val="24"/>
+          <w:szCs w:val="24"/>
+        </w:rPr>
+        <w:t>Chưa có sự phân biệt rõ ràng giữa trang web động và ứng dụng web, nói chung cứ website nào có chức năng tương tự như một ứng dụng máy tính hoặc ứng dụng di động thì được xem như một ứng dụng web.</w:t>
+      </w:r>
+    </w:p>
+    <w:p>
+      <w:pPr>
+        <w:spacing w:before="240" w:after="240" w:line="240" w:lineRule="auto"/>
+        <w:jc w:val="both"/>
+        <w:rPr>
+          <w:rFonts w:ascii="Arial" w:eastAsia="Times New Roman" w:hAnsi="Arial" w:cs="Arial"/>
+          <w:sz w:val="24"/>
+          <w:szCs w:val="24"/>
+        </w:rPr>
+      </w:pPr>
+      <w:r>
+        <w:rPr>
+          <w:rFonts w:ascii="Arial" w:eastAsia="Times New Roman" w:hAnsi="Arial" w:cs="Arial"/>
+          <w:sz w:val="24"/>
+          <w:szCs w:val="24"/>
+        </w:rPr>
+        <w:t>Một số ví dụ về các ứng dụng web: thư điện tử, bán hàng trực tuyến, diễn đàn, nhật kí mạng, bản đồ, quản lý nhân lực, quản lý y tế và chăm sóc sức khỏe.</w:t>
+      </w:r>
+    </w:p>
+    <w:p>
+      <w:pPr>
+        <w:spacing w:before="240" w:after="240" w:line="240" w:lineRule="auto"/>
+        <w:jc w:val="both"/>
+        <w:rPr>
+          <w:rFonts w:ascii="Arial" w:eastAsia="Times New Roman" w:hAnsi="Arial" w:cs="Arial"/>
+          <w:sz w:val="24"/>
+          <w:szCs w:val="24"/>
+        </w:rPr>
+      </w:pPr>
+      <w:r>
+        <w:rPr>
+          <w:rFonts w:ascii="Arial" w:eastAsia="Times New Roman" w:hAnsi="Arial" w:cs="Arial"/>
+          <w:sz w:val="24"/>
+          <w:szCs w:val="24"/>
+        </w:rPr>
+        <w:t>So sánh sự khác nhau giữa website động và ứng dụng web:</w:t>
+      </w:r>
+    </w:p>
+    <w:tbl>
+      <w:tblPr>
+        <w:tblW w:w="0" w:type="auto"/>
+        <w:tblInd w:w="108" w:type="dxa"/>
+        <w:shd w:val="clear" w:color="auto" w:fill="FFFFFF"/>
+        <w:tblCellMar>
+          <w:left w:w="0" w:type="dxa"/>
+          <w:right w:w="0" w:type="dxa"/>
+        </w:tblCellMar>
+        <w:tblLook w:val="04A0" w:firstRow="1" w:lastRow="0" w:firstColumn="1" w:lastColumn="0" w:noHBand="0" w:noVBand="1"/>
+      </w:tblPr>
+      <w:tblGrid>
+        <w:gridCol w:w="4426"/>
+        <w:gridCol w:w="4520"/>
+      </w:tblGrid>
+      <w:tr>
+        <w:tc>
+          <w:tcPr>
+            <w:tcW w:w="4681" w:type="dxa"/>
+            <w:tcBorders>
+              <w:top w:val="single" w:sz="8" w:space="0" w:color="auto"/>
+              <w:left w:val="single" w:sz="8" w:space="0" w:color="auto"/>
+              <w:bottom w:val="single" w:sz="8" w:space="0" w:color="auto"/>
+              <w:right w:val="single" w:sz="8" w:space="0" w:color="auto"/>
+            </w:tcBorders>
+            <w:shd w:val="clear" w:color="auto" w:fill="FFFFFF"/>
+            <w:tcMar>
+              <w:top w:w="0" w:type="dxa"/>
+              <w:left w:w="108" w:type="dxa"/>
+              <w:bottom w:w="0" w:type="dxa"/>
+              <w:right w:w="108" w:type="dxa"/>
+            </w:tcMar>
+            <w:hideMark/>
+          </w:tcPr>
+          <w:p>
+            <w:pPr>
+              <w:spacing w:before="240" w:after="240" w:line="240" w:lineRule="auto"/>
+              <w:jc w:val="both"/>
+              <w:rPr>
+                <w:rFonts w:ascii="Arial" w:eastAsia="Times New Roman" w:hAnsi="Arial" w:cs="Arial"/>
+                <w:sz w:val="24"/>
+                <w:szCs w:val="24"/>
+              </w:rPr>
+            </w:pPr>
+            <w:r>
+              <w:rPr>
+                <w:rFonts w:ascii="Arial" w:eastAsia="Times New Roman" w:hAnsi="Arial" w:cs="Arial"/>
+                <w:sz w:val="24"/>
+                <w:szCs w:val="24"/>
+              </w:rPr>
+              <w:t>Website động</w:t>
+            </w:r>
+          </w:p>
+        </w:tc>
+        <w:tc>
+          <w:tcPr>
+            <w:tcW w:w="4787" w:type="dxa"/>
+            <w:tcBorders>
+              <w:top w:val="single" w:sz="8" w:space="0" w:color="auto"/>
+              <w:left w:val="single" w:sz="8" w:space="0" w:color="auto"/>
+              <w:bottom w:val="single" w:sz="8" w:space="0" w:color="auto"/>
+              <w:right w:val="single" w:sz="8" w:space="0" w:color="auto"/>
+            </w:tcBorders>
+            <w:shd w:val="clear" w:color="auto" w:fill="FFFFFF"/>
+            <w:tcMar>
+              <w:top w:w="0" w:type="dxa"/>
+              <w:left w:w="108" w:type="dxa"/>
+              <w:bottom w:w="0" w:type="dxa"/>
+              <w:right w:w="108" w:type="dxa"/>
+            </w:tcMar>
+            <w:hideMark/>
+          </w:tcPr>
+          <w:p>
+            <w:pPr>
+              <w:spacing w:before="240" w:after="240" w:line="240" w:lineRule="auto"/>
+              <w:jc w:val="both"/>
+              <w:rPr>
+                <w:rFonts w:ascii="Arial" w:eastAsia="Times New Roman" w:hAnsi="Arial" w:cs="Arial"/>
+                <w:sz w:val="24"/>
+                <w:szCs w:val="24"/>
+              </w:rPr>
+            </w:pPr>
+            <w:r>
+              <w:rPr>
+                <w:rFonts w:ascii="Arial" w:eastAsia="Times New Roman" w:hAnsi="Arial" w:cs="Arial"/>
+                <w:sz w:val="24"/>
+                <w:szCs w:val="24"/>
+              </w:rPr>
+              <w:t>Ứng dụng web</w:t>
+            </w:r>
+          </w:p>
+        </w:tc>
+      </w:tr>
+      <w:tr>
+        <w:tc>
+          <w:tcPr>
+            <w:tcW w:w="4681" w:type="dxa"/>
+            <w:tcBorders>
+              <w:top w:val="single" w:sz="8" w:space="0" w:color="auto"/>
+              <w:left w:val="single" w:sz="8" w:space="0" w:color="auto"/>
+              <w:bottom w:val="single" w:sz="8" w:space="0" w:color="auto"/>
+              <w:right w:val="single" w:sz="8" w:space="0" w:color="auto"/>
+            </w:tcBorders>
+            <w:shd w:val="clear" w:color="auto" w:fill="FFFFFF"/>
+            <w:tcMar>
+              <w:top w:w="0" w:type="dxa"/>
+              <w:left w:w="108" w:type="dxa"/>
+              <w:bottom w:w="0" w:type="dxa"/>
+              <w:right w:w="108" w:type="dxa"/>
+            </w:tcMar>
+            <w:hideMark/>
+          </w:tcPr>
+          <w:p>
+            <w:pPr>
+              <w:spacing w:before="240" w:after="240" w:line="240" w:lineRule="auto"/>
+              <w:jc w:val="both"/>
+              <w:rPr>
+                <w:rFonts w:ascii="Arial" w:eastAsia="Times New Roman" w:hAnsi="Arial" w:cs="Arial"/>
+                <w:sz w:val="24"/>
+                <w:szCs w:val="24"/>
+              </w:rPr>
+            </w:pPr>
+            <w:r>
+              <w:rPr>
+                <w:rFonts w:ascii="Arial" w:eastAsia="Times New Roman" w:hAnsi="Arial" w:cs="Arial"/>
+                <w:sz w:val="24"/>
+                <w:szCs w:val="24"/>
+              </w:rPr>
+              <w:t>- Cho phép người dùng tương tác và thêm nội dung, tuy nhiên phần lớn nội dung vẫn là do nhà phát triển tạo ra.</w:t>
+            </w:r>
+          </w:p>
+          <w:p>
+            <w:pPr>
+              <w:spacing w:before="240" w:after="240" w:line="240" w:lineRule="auto"/>
+              <w:jc w:val="both"/>
+              <w:rPr>
+                <w:rFonts w:ascii="Arial" w:eastAsia="Times New Roman" w:hAnsi="Arial" w:cs="Arial"/>
+                <w:sz w:val="24"/>
+                <w:szCs w:val="24"/>
+              </w:rPr>
+            </w:pPr>
+            <w:r>
+              <w:rPr>
+                <w:rFonts w:ascii="Arial" w:eastAsia="Times New Roman" w:hAnsi="Arial" w:cs="Arial"/>
+                <w:sz w:val="24"/>
+                <w:szCs w:val="24"/>
+              </w:rPr>
+              <w:t>- Ít phức tạp và dễ phát triển hơn so với ứng dụng web.</w:t>
+            </w:r>
+          </w:p>
+        </w:tc>
+        <w:tc>
+          <w:tcPr>
+            <w:tcW w:w="4787" w:type="dxa"/>
+            <w:tcBorders>
+              <w:top w:val="nil"/>
+              <w:left w:val="nil"/>
+              <w:bottom w:val="single" w:sz="8" w:space="0" w:color="auto"/>
+              <w:right w:val="single" w:sz="8" w:space="0" w:color="auto"/>
+            </w:tcBorders>
+            <w:shd w:val="clear" w:color="auto" w:fill="FFFFFF"/>
+            <w:tcMar>
+              <w:top w:w="0" w:type="dxa"/>
+              <w:left w:w="108" w:type="dxa"/>
+              <w:bottom w:w="0" w:type="dxa"/>
+              <w:right w:w="108" w:type="dxa"/>
+            </w:tcMar>
+            <w:hideMark/>
+          </w:tcPr>
+          <w:p>
+            <w:pPr>
+              <w:spacing w:before="240" w:after="240" w:line="240" w:lineRule="auto"/>
+              <w:jc w:val="both"/>
+              <w:rPr>
+                <w:rFonts w:ascii="Arial" w:eastAsia="Times New Roman" w:hAnsi="Arial" w:cs="Arial"/>
+                <w:sz w:val="24"/>
+                <w:szCs w:val="24"/>
+              </w:rPr>
+            </w:pPr>
+            <w:r>
+              <w:rPr>
+                <w:rFonts w:ascii="Arial" w:eastAsia="Times New Roman" w:hAnsi="Arial" w:cs="Arial"/>
+                <w:sz w:val="24"/>
+                <w:szCs w:val="24"/>
+              </w:rPr>
+              <w:t>- Hoạt động dựa trên sự tương tác từ người dùng, hầu hết nội dung và dữ liệu là do người dùng đóng góp</w:t>
+            </w:r>
+          </w:p>
+          <w:p>
+            <w:pPr>
+              <w:spacing w:before="240" w:after="240" w:line="240" w:lineRule="auto"/>
+              <w:jc w:val="both"/>
+              <w:rPr>
+                <w:rFonts w:ascii="Arial" w:eastAsia="Times New Roman" w:hAnsi="Arial" w:cs="Arial"/>
+                <w:sz w:val="24"/>
+                <w:szCs w:val="24"/>
+              </w:rPr>
+            </w:pPr>
+            <w:r>
+              <w:rPr>
+                <w:rFonts w:ascii="Arial" w:eastAsia="Times New Roman" w:hAnsi="Arial" w:cs="Arial"/>
+                <w:sz w:val="24"/>
+                <w:szCs w:val="24"/>
+              </w:rPr>
+              <w:t>- Giống như một ứng dụng máy tính</w:t>
+            </w:r>
+          </w:p>
+          <w:p>
+            <w:pPr>
+              <w:spacing w:before="240" w:after="240" w:line="240" w:lineRule="auto"/>
+              <w:jc w:val="both"/>
+              <w:rPr>
+                <w:rFonts w:ascii="Arial" w:eastAsia="Times New Roman" w:hAnsi="Arial" w:cs="Arial"/>
+                <w:sz w:val="24"/>
+                <w:szCs w:val="24"/>
+              </w:rPr>
+            </w:pPr>
+            <w:r>
+              <w:rPr>
+                <w:rFonts w:ascii="Arial" w:eastAsia="Times New Roman" w:hAnsi="Arial" w:cs="Arial"/>
+                <w:sz w:val="24"/>
+                <w:szCs w:val="24"/>
+              </w:rPr>
+              <w:t>- Phức tạp và cần nhiều kĩ năng hơn để phát triển so với website động</w:t>
+            </w:r>
+          </w:p>
+        </w:tc>
+      </w:tr>
+    </w:tbl>
+    <w:p>
+      <w:pPr>
+        <w:spacing w:before="240" w:after="240" w:line="240" w:lineRule="auto"/>
+        <w:jc w:val="both"/>
+        <w:rPr>
+          <w:rFonts w:ascii="Arial" w:eastAsia="Times New Roman" w:hAnsi="Arial" w:cs="Arial"/>
+          <w:sz w:val="24"/>
+          <w:szCs w:val="24"/>
+        </w:rPr>
+      </w:pPr>
     </w:p>
     <w:p>
       <w:pPr>
@@ -3731,7 +4305,7 @@
           <w:sz w:val="24"/>
           <w:szCs w:val="24"/>
         </w:rPr>
-        <w:t>Text editor là 1 loại chương trình máy tính dùng để chỉnh sửa văn bản thuần túy. Có thể dùng để chỉnh sửa văn bản, những tập tin cấu hình hoặc soạn thảo mã nguồn của các ngôn ngữ lập trình. 1 chương trình điển hình là notepad của Microsoft.</w:t>
+        <w:t>Text editor là trình soạn thảo văn bản thô, cho phép lập trình viên có thể viết mã nguồn và lưu lại thành một tập tin. Tuy nhiên, hiện nay các text editor rất tiện dụng, linh hoạt và cho phép tích hợp thêm rất nhiều các chức năng nhằm hỗ trợ việc lập trình tốt hơn. Ưu điểm của text editor là gọn, nhẹ.</w:t>
       </w:r>
     </w:p>
     <w:p>
@@ -3839,7 +4413,289 @@
           <w:sz w:val="24"/>
           <w:szCs w:val="24"/>
         </w:rPr>
-        <w:t>IDE là 1 phần mềm cung cấp những phương tiện dành cho các lập trình viên để phát triển phần mềm. 1 IDE thông thường bao gồm những phần như trình soạn thảo mã nguồn (code editor), công cụ tự động xây dựng chương trình (build automation tools) và trình gỡ lỗi (debugger). Một trong những mục đích để tạo ra IDE là để giảm thiểu những cấu hình cần thiết cho nhiều môi trường lập trình, giảm thời gian cài đặt môi trường, tăng hiệu quả công việc lập trình. Có thể kể đến như Visual Studio, NetBeans, Eclipse</w:t>
+        <w:t>IDE (Integrated Development Environtment – môi trường phát triển tích hợp) là một phần mềm được sử dụng để viết mã, tuy nhiên ngoài chức năng của một text editor, nó còn được tính hợp thêm nhiều chức năng khác, ví dụ như:</w:t>
+      </w:r>
+      <w:bookmarkStart w:id="21" w:name="_GoBack"/>
+      <w:bookmarkEnd w:id="21"/>
+    </w:p>
+    <w:p>
+      <w:pPr>
+        <w:spacing w:before="240" w:after="240" w:line="240" w:lineRule="auto"/>
+        <w:jc w:val="both"/>
+        <w:rPr>
+          <w:rFonts w:ascii="Arial" w:eastAsia="Times New Roman" w:hAnsi="Arial" w:cs="Arial"/>
+          <w:sz w:val="24"/>
+          <w:szCs w:val="24"/>
+        </w:rPr>
+      </w:pPr>
+      <w:r>
+        <w:rPr>
+          <w:rFonts w:ascii="Arial" w:eastAsia="Times New Roman" w:hAnsi="Arial" w:cs="Arial"/>
+          <w:sz w:val="24"/>
+          <w:szCs w:val="24"/>
+        </w:rPr>
+        <w:t>– Trình biên/thông dịch</w:t>
+      </w:r>
+    </w:p>
+    <w:p>
+      <w:pPr>
+        <w:spacing w:before="240" w:after="240" w:line="240" w:lineRule="auto"/>
+        <w:jc w:val="both"/>
+        <w:rPr>
+          <w:rFonts w:ascii="Arial" w:eastAsia="Times New Roman" w:hAnsi="Arial" w:cs="Arial"/>
+          <w:sz w:val="24"/>
+          <w:szCs w:val="24"/>
+        </w:rPr>
+      </w:pPr>
+      <w:r>
+        <w:rPr>
+          <w:rFonts w:ascii="Arial" w:eastAsia="Times New Roman" w:hAnsi="Arial" w:cs="Arial"/>
+          <w:sz w:val="24"/>
+          <w:szCs w:val="24"/>
+        </w:rPr>
+        <w:t>– Tìm và sửa lỗi (debug)</w:t>
+      </w:r>
+    </w:p>
+    <w:p>
+      <w:pPr>
+        <w:spacing w:before="240" w:after="240" w:line="240" w:lineRule="auto"/>
+        <w:jc w:val="both"/>
+        <w:rPr>
+          <w:rFonts w:ascii="Arial" w:eastAsia="Times New Roman" w:hAnsi="Arial" w:cs="Arial"/>
+          <w:sz w:val="24"/>
+          <w:szCs w:val="24"/>
+        </w:rPr>
+      </w:pPr>
+      <w:r>
+        <w:rPr>
+          <w:rFonts w:ascii="Arial" w:eastAsia="Times New Roman" w:hAnsi="Arial" w:cs="Arial"/>
+          <w:sz w:val="24"/>
+          <w:szCs w:val="24"/>
+        </w:rPr>
+        <w:t>– Tự động chèn mã (Autocompletion)</w:t>
+      </w:r>
+    </w:p>
+    <w:p>
+      <w:pPr>
+        <w:spacing w:before="240" w:after="240" w:line="240" w:lineRule="auto"/>
+        <w:jc w:val="both"/>
+        <w:rPr>
+          <w:rFonts w:ascii="Arial" w:eastAsia="Times New Roman" w:hAnsi="Arial" w:cs="Arial"/>
+          <w:sz w:val="24"/>
+          <w:szCs w:val="24"/>
+        </w:rPr>
+      </w:pPr>
+      <w:r>
+        <w:rPr>
+          <w:rFonts w:ascii="Arial" w:eastAsia="Times New Roman" w:hAnsi="Arial" w:cs="Arial"/>
+          <w:sz w:val="24"/>
+          <w:szCs w:val="24"/>
+        </w:rPr>
+        <w:t>– Tự động báo lỗi khi viết mã</w:t>
+      </w:r>
+    </w:p>
+    <w:p>
+      <w:pPr>
+        <w:spacing w:before="240" w:after="240" w:line="240" w:lineRule="auto"/>
+        <w:jc w:val="both"/>
+        <w:rPr>
+          <w:rFonts w:ascii="Arial" w:eastAsia="Times New Roman" w:hAnsi="Arial" w:cs="Arial"/>
+          <w:sz w:val="24"/>
+          <w:szCs w:val="24"/>
+        </w:rPr>
+      </w:pPr>
+      <w:r>
+        <w:rPr>
+          <w:rFonts w:ascii="Arial" w:eastAsia="Times New Roman" w:hAnsi="Arial" w:cs="Arial"/>
+          <w:sz w:val="24"/>
+          <w:szCs w:val="24"/>
+        </w:rPr>
+        <w:t>– Gợi ý các hàm, biến</w:t>
+      </w:r>
+    </w:p>
+    <w:p>
+      <w:pPr>
+        <w:pStyle w:val="Heading3"/>
+        <w:rPr>
+          <w:rFonts w:eastAsia="Times New Roman"/>
+        </w:rPr>
+      </w:pPr>
+      <w:bookmarkStart w:id="22" w:name="_Toc44275111"/>
+      <w:r>
+        <w:rPr>
+          <w:rFonts w:eastAsia="Times New Roman"/>
+        </w:rPr>
+        <w:t>HTML – Hypertext Markup Language</w:t>
+      </w:r>
+      <w:bookmarkEnd w:id="22"/>
+    </w:p>
+    <w:p>
+      <w:pPr>
+        <w:spacing w:before="240" w:after="240" w:line="240" w:lineRule="auto"/>
+        <w:jc w:val="both"/>
+        <w:rPr>
+          <w:rFonts w:ascii="Arial" w:eastAsia="Times New Roman" w:hAnsi="Arial" w:cs="Arial"/>
+          <w:sz w:val="24"/>
+          <w:szCs w:val="24"/>
+        </w:rPr>
+      </w:pPr>
+      <w:r>
+        <w:rPr>
+          <w:rFonts w:ascii="Arial" w:eastAsia="Times New Roman" w:hAnsi="Arial" w:cs="Arial"/>
+          <w:sz w:val="24"/>
+          <w:szCs w:val="24"/>
+        </w:rPr>
+        <w:t xml:space="preserve">Là 1 ngôn ngữ đánh dấu </w:t>
+      </w:r>
+      <w:r>
+        <w:rPr>
+          <w:rFonts w:ascii="Arial" w:eastAsia="Times New Roman" w:hAnsi="Arial" w:cs="Arial"/>
+          <w:sz w:val="24"/>
+          <w:szCs w:val="24"/>
+        </w:rPr>
+        <w:t>văn bản</w:t>
+      </w:r>
+      <w:r>
+        <w:rPr>
+          <w:rFonts w:ascii="Arial" w:eastAsia="Times New Roman" w:hAnsi="Arial" w:cs="Arial"/>
+          <w:sz w:val="24"/>
+          <w:szCs w:val="24"/>
+        </w:rPr>
+        <w:t xml:space="preserve">, được thiết kế để </w:t>
+      </w:r>
+      <w:r>
+        <w:rPr>
+          <w:rFonts w:ascii="Arial" w:eastAsia="Times New Roman" w:hAnsi="Arial" w:cs="Arial"/>
+          <w:sz w:val="24"/>
+          <w:szCs w:val="24"/>
+        </w:rPr>
+        <w:t xml:space="preserve">tạo văn bản có cấu trúc và </w:t>
+      </w:r>
+      <w:r>
+        <w:rPr>
+          <w:rFonts w:ascii="Arial" w:eastAsia="Times New Roman" w:hAnsi="Arial" w:cs="Arial"/>
+          <w:sz w:val="24"/>
+          <w:szCs w:val="24"/>
+        </w:rPr>
+        <w:t>hiển thị trên trình duyệt web.</w:t>
+      </w:r>
+    </w:p>
+    <w:p>
+      <w:pPr>
+        <w:pStyle w:val="Heading3"/>
+        <w:rPr>
+          <w:rFonts w:eastAsia="Times New Roman"/>
+        </w:rPr>
+      </w:pPr>
+      <w:bookmarkStart w:id="23" w:name="_Toc44275112"/>
+      <w:r>
+        <w:rPr>
+          <w:rFonts w:eastAsia="Times New Roman"/>
+        </w:rPr>
+        <w:t>HTTP – Hyper Text Transfer Protocol</w:t>
+      </w:r>
+      <w:bookmarkEnd w:id="23"/>
+    </w:p>
+    <w:p>
+      <w:pPr>
+        <w:spacing w:before="240" w:after="240" w:line="240" w:lineRule="auto"/>
+        <w:jc w:val="both"/>
+        <w:rPr>
+          <w:rFonts w:ascii="Arial" w:eastAsia="Times New Roman" w:hAnsi="Arial" w:cs="Arial"/>
+          <w:sz w:val="24"/>
+          <w:szCs w:val="24"/>
+        </w:rPr>
+      </w:pPr>
+      <w:r>
+        <w:rPr>
+          <w:rFonts w:ascii="Arial" w:eastAsia="Times New Roman" w:hAnsi="Arial" w:cs="Arial"/>
+          <w:sz w:val="24"/>
+          <w:szCs w:val="24"/>
+        </w:rPr>
+        <w:t>Là giao thức truyền thông tin trên môi trường world wide web. Dùng để giao tiếp giữa máy khách (client) và máy chủ (server). Giao tiếp được bắt đầu bằng việc máy khách gửi HTTP request, máy chủ nhận yêu cầu và phản hồi HTTP response.</w:t>
+      </w:r>
+    </w:p>
+    <w:p>
+      <w:pPr>
+        <w:pStyle w:val="Heading3"/>
+        <w:rPr>
+          <w:rFonts w:eastAsia="Times New Roman"/>
+        </w:rPr>
+      </w:pPr>
+      <w:r>
+        <w:rPr>
+          <w:rFonts w:eastAsia="Times New Roman"/>
+        </w:rPr>
+        <w:t xml:space="preserve">Tag </w:t>
+      </w:r>
+    </w:p>
+    <w:p>
+      <w:pPr>
+        <w:spacing w:before="240" w:after="240" w:line="240" w:lineRule="auto"/>
+        <w:jc w:val="both"/>
+        <w:rPr>
+          <w:rFonts w:ascii="Arial" w:eastAsia="Times New Roman" w:hAnsi="Arial" w:cs="Arial"/>
+          <w:sz w:val="24"/>
+          <w:szCs w:val="24"/>
+        </w:rPr>
+      </w:pPr>
+      <w:r>
+        <w:rPr>
+          <w:rFonts w:ascii="Arial" w:eastAsia="Times New Roman" w:hAnsi="Arial" w:cs="Arial"/>
+          <w:sz w:val="24"/>
+          <w:szCs w:val="24"/>
+        </w:rPr>
+        <w:t>Thẻ HTML (HTML tag) là các từ khóa (keyword), được sử dụng để báo cho trình duyệt biết cách định dạng và hiển thị các nội dung. Trình duyệt sẽ không hiển thị các từ khóa này ra ngoài giao diện. Thẻ HTML thường gồm hai phần: phần mở thẻ gọi là thẻ mở (opening tag, start tag) và phần đóng thẻ gọi là thẻ đóng (closing tag, end tag).</w:t>
+      </w:r>
+    </w:p>
+    <w:p>
+      <w:pPr>
+        <w:pStyle w:val="Heading3"/>
+        <w:rPr>
+          <w:rFonts w:eastAsia="Times New Roman"/>
+        </w:rPr>
+      </w:pPr>
+      <w:r>
+        <w:rPr>
+          <w:rFonts w:eastAsia="Times New Roman"/>
+        </w:rPr>
+        <w:lastRenderedPageBreak/>
+        <w:t>Empty tag</w:t>
+      </w:r>
+    </w:p>
+    <w:p>
+      <w:pPr>
+        <w:spacing w:before="240" w:after="240" w:line="240" w:lineRule="auto"/>
+        <w:jc w:val="both"/>
+        <w:rPr>
+          <w:rFonts w:ascii="Arial" w:eastAsia="Times New Roman" w:hAnsi="Arial" w:cs="Arial"/>
+          <w:sz w:val="24"/>
+          <w:szCs w:val="24"/>
+        </w:rPr>
+      </w:pPr>
+      <w:r>
+        <w:rPr>
+          <w:rFonts w:ascii="Arial" w:eastAsia="Times New Roman" w:hAnsi="Arial" w:cs="Arial"/>
+          <w:sz w:val="24"/>
+          <w:szCs w:val="24"/>
+        </w:rPr>
+        <w:t>C</w:t>
+      </w:r>
+      <w:r>
+        <w:rPr>
+          <w:rFonts w:ascii="Arial" w:eastAsia="Times New Roman" w:hAnsi="Arial" w:cs="Arial"/>
+          <w:sz w:val="24"/>
+          <w:szCs w:val="24"/>
+        </w:rPr>
+        <w:t>ó một số ít các phần tử không có phần nội dung, mà bản thân phần tử đó sẽ là một chỉ dẫn để thực hiện một hành động nào đó, như xuống dòng, tạo một đường kẻ ngang, hiển thị một hình ảnh, các phần tử này được gọi là phần tử rỗng.</w:t>
+      </w:r>
+      <w:r>
+        <w:rPr>
+          <w:rFonts w:ascii="Arial" w:eastAsia="Times New Roman" w:hAnsi="Arial" w:cs="Arial"/>
+          <w:sz w:val="24"/>
+          <w:szCs w:val="24"/>
+        </w:rPr>
+        <w:t xml:space="preserve"> Ví dụ, phần tử &lt;img&gt; để tải lên 1 hình ảnh, phần tử &lt;br&gt; để xuống dòng, phần tử &lt;hr&gt; dùng để tạo 1 đường kẻ ngang</w:t>
       </w:r>
       <w:r>
         <w:rPr>
@@ -3857,48 +4713,46 @@
           <w:rFonts w:eastAsia="Times New Roman"/>
         </w:rPr>
       </w:pPr>
-      <w:bookmarkStart w:id="21" w:name="_Toc44275111"/>
-      <w:r>
-        <w:rPr>
-          <w:rFonts w:eastAsia="Times New Roman"/>
-        </w:rPr>
-        <w:t>HTML – Hypertext Markup Language</w:t>
-      </w:r>
-      <w:bookmarkEnd w:id="21"/>
-    </w:p>
-    <w:p>
-      <w:pPr>
-        <w:spacing w:before="240" w:after="240" w:line="240" w:lineRule="auto"/>
-        <w:jc w:val="both"/>
-        <w:rPr>
-          <w:rFonts w:ascii="Arial" w:eastAsia="Times New Roman" w:hAnsi="Arial" w:cs="Arial"/>
-          <w:sz w:val="24"/>
-          <w:szCs w:val="24"/>
-        </w:rPr>
-      </w:pPr>
-      <w:r>
-        <w:rPr>
-          <w:rFonts w:ascii="Arial" w:eastAsia="Times New Roman" w:hAnsi="Arial" w:cs="Arial"/>
-          <w:sz w:val="24"/>
-          <w:szCs w:val="24"/>
-        </w:rPr>
-        <w:t xml:space="preserve">Là 1 ngôn ngữ đánh dấu chuẩn dành cho </w:t>
-      </w:r>
-      <w:r>
-        <w:rPr>
-          <w:rFonts w:ascii="Arial" w:eastAsia="Times New Roman" w:hAnsi="Arial" w:cs="Arial"/>
-          <w:sz w:val="24"/>
-          <w:szCs w:val="24"/>
-        </w:rPr>
-        <w:t>văn bản</w:t>
-      </w:r>
-      <w:r>
-        <w:rPr>
-          <w:rFonts w:ascii="Arial" w:eastAsia="Times New Roman" w:hAnsi="Arial" w:cs="Arial"/>
-          <w:sz w:val="24"/>
-          <w:szCs w:val="24"/>
-        </w:rPr>
-        <w:t>, được thiết kế để hiển thị trên trình duyệt web.</w:t>
+      <w:r>
+        <w:rPr>
+          <w:rFonts w:eastAsia="Times New Roman"/>
+        </w:rPr>
+        <w:t>Element</w:t>
+      </w:r>
+    </w:p>
+    <w:p>
+      <w:pPr>
+        <w:spacing w:before="240" w:after="240" w:line="240" w:lineRule="auto"/>
+        <w:jc w:val="both"/>
+        <w:rPr>
+          <w:rFonts w:ascii="Arial" w:eastAsia="Times New Roman" w:hAnsi="Arial" w:cs="Arial"/>
+          <w:sz w:val="24"/>
+          <w:szCs w:val="24"/>
+        </w:rPr>
+      </w:pPr>
+      <w:r>
+        <w:rPr>
+          <w:rFonts w:ascii="Arial" w:eastAsia="Times New Roman" w:hAnsi="Arial" w:cs="Arial"/>
+          <w:sz w:val="24"/>
+          <w:szCs w:val="24"/>
+        </w:rPr>
+        <w:t>1 phần tử được xác định là tập hợp tag và nội dung bên trong nó.</w:t>
+      </w:r>
+      <w:r>
+        <w:rPr>
+          <w:rFonts w:ascii="Arial" w:eastAsia="Times New Roman" w:hAnsi="Arial" w:cs="Arial"/>
+          <w:sz w:val="24"/>
+          <w:szCs w:val="24"/>
+        </w:rPr>
+        <w:t xml:space="preserve"> Một</w:t>
+      </w:r>
+      <w:r>
+        <w:rPr>
+          <w:rFonts w:ascii="Arial" w:eastAsia="Times New Roman" w:hAnsi="Arial" w:cs="Arial"/>
+          <w:sz w:val="24"/>
+          <w:szCs w:val="24"/>
+        </w:rPr>
+        <w:t xml:space="preserve"> phần tử HTML sẽ bắt đầu là thẻ mở, tới phần nội dung, và cuối cùng là thẻ đóng.</w:t>
       </w:r>
     </w:p>
     <w:p>
@@ -3908,34 +4762,538 @@
           <w:rFonts w:eastAsia="Times New Roman"/>
         </w:rPr>
       </w:pPr>
-      <w:bookmarkStart w:id="22" w:name="_Toc44275112"/>
-      <w:r>
-        <w:rPr>
-          <w:rFonts w:eastAsia="Times New Roman"/>
-        </w:rPr>
-        <w:t>HTTP – Hyper Text Transfer Protocol</w:t>
-      </w:r>
-      <w:bookmarkEnd w:id="22"/>
-    </w:p>
-    <w:p>
-      <w:pPr>
-        <w:spacing w:before="240" w:after="240" w:line="240" w:lineRule="auto"/>
-        <w:jc w:val="both"/>
-        <w:rPr>
-          <w:rFonts w:ascii="Arial" w:eastAsia="Times New Roman" w:hAnsi="Arial" w:cs="Arial"/>
-          <w:sz w:val="24"/>
-          <w:szCs w:val="24"/>
-        </w:rPr>
-      </w:pPr>
-      <w:r>
-        <w:rPr>
-          <w:rFonts w:ascii="Arial" w:eastAsia="Times New Roman" w:hAnsi="Arial" w:cs="Arial"/>
-          <w:sz w:val="24"/>
-          <w:szCs w:val="24"/>
-        </w:rPr>
-        <w:t>Là giao thức truyền thông tin trên môi trường world wide web. Dùng để giao tiếp giữa máy khách (client) và máy chủ (server). Giao tiếp được bắt đầu bằng việc máy khách gửi HTTP request, máy chủ nhận yêu cầu và phản hồi HTTP response.</w:t>
-      </w:r>
-    </w:p>
+      <w:r>
+        <w:rPr>
+          <w:rFonts w:eastAsia="Times New Roman"/>
+        </w:rPr>
+        <w:t>Attribute</w:t>
+      </w:r>
+    </w:p>
+    <w:p>
+      <w:pPr>
+        <w:spacing w:before="240" w:after="240" w:line="240" w:lineRule="auto"/>
+        <w:jc w:val="both"/>
+        <w:rPr>
+          <w:rFonts w:ascii="Arial" w:eastAsia="Times New Roman" w:hAnsi="Arial" w:cs="Arial"/>
+          <w:sz w:val="24"/>
+          <w:szCs w:val="24"/>
+        </w:rPr>
+      </w:pPr>
+      <w:r>
+        <w:rPr>
+          <w:rFonts w:ascii="Arial" w:eastAsia="Times New Roman" w:hAnsi="Arial" w:cs="Arial"/>
+          <w:sz w:val="24"/>
+          <w:szCs w:val="24"/>
+        </w:rPr>
+        <w:t>Thuộc tính là thành phần bổ sung của mỗi phần tử HTML. Thuộc tính được dùng để thay đổi chức năng mặc định của phần tử hoặc là một thành tố bắt buộc phải có, để một phần tử có thể thực hiện đúng chức năng.</w:t>
+      </w:r>
+    </w:p>
+    <w:p>
+      <w:pPr>
+        <w:spacing w:before="240" w:after="240" w:line="240" w:lineRule="auto"/>
+        <w:jc w:val="both"/>
+        <w:rPr>
+          <w:rFonts w:ascii="Arial" w:eastAsia="Times New Roman" w:hAnsi="Arial" w:cs="Arial"/>
+          <w:sz w:val="24"/>
+          <w:szCs w:val="24"/>
+        </w:rPr>
+      </w:pPr>
+      <w:r>
+        <w:rPr>
+          <w:rFonts w:ascii="Arial" w:eastAsia="Times New Roman" w:hAnsi="Arial" w:cs="Arial"/>
+          <w:sz w:val="24"/>
+          <w:szCs w:val="24"/>
+        </w:rPr>
+        <w:t>Với các phần tử gồm cả thẻ mở và thẻ đóng thì thuộc tính luôn được đặt trong thẻ mở. Mỗi phần tử có thể chứa nhiều thuộc tính, mỗi thuộc tính cách nhau bởi một khoảng trắng, tính thứ tự trước sau của các thuộc tính là không quan trọng.</w:t>
+      </w:r>
+    </w:p>
+    <w:p>
+      <w:pPr>
+        <w:spacing w:before="240" w:after="240" w:line="240" w:lineRule="auto"/>
+        <w:jc w:val="both"/>
+        <w:rPr>
+          <w:rFonts w:ascii="Arial" w:eastAsia="Times New Roman" w:hAnsi="Arial" w:cs="Arial"/>
+          <w:sz w:val="24"/>
+          <w:szCs w:val="24"/>
+        </w:rPr>
+      </w:pPr>
+      <w:r>
+        <w:rPr>
+          <w:rFonts w:ascii="Arial" w:eastAsia="Times New Roman" w:hAnsi="Arial" w:cs="Arial"/>
+          <w:sz w:val="24"/>
+          <w:szCs w:val="24"/>
+        </w:rPr>
+        <w:t>Hầu hết các thuộc tính đều có giá trị đi kèm, giá trị của thuộc tính nằm sau dấu “=”. Tuy nhiên, có một số trường hợp thuộc tính được viết rút gọn chỉ gồm một từ mô tả, ví dụ thuộc tính checked.</w:t>
+      </w:r>
+    </w:p>
+    <w:p>
+      <w:pPr>
+        <w:spacing w:before="240" w:after="240" w:line="240" w:lineRule="auto"/>
+        <w:jc w:val="both"/>
+        <w:rPr>
+          <w:rFonts w:ascii="Arial" w:eastAsia="Times New Roman" w:hAnsi="Arial" w:cs="Arial"/>
+          <w:sz w:val="24"/>
+          <w:szCs w:val="24"/>
+        </w:rPr>
+      </w:pPr>
+      <w:r>
+        <w:rPr>
+          <w:rFonts w:ascii="Arial" w:eastAsia="Times New Roman" w:hAnsi="Arial" w:cs="Arial"/>
+          <w:sz w:val="24"/>
+          <w:szCs w:val="24"/>
+        </w:rPr>
+        <w:t>Giá trị của thuộc tính có thể là: văn bản, số, kí tự, URL, đơn vị đo.</w:t>
+      </w:r>
+    </w:p>
+    <w:p>
+      <w:pPr>
+        <w:spacing w:before="240" w:after="240" w:line="240" w:lineRule="auto"/>
+        <w:jc w:val="both"/>
+        <w:rPr>
+          <w:rFonts w:ascii="Arial" w:eastAsia="Times New Roman" w:hAnsi="Arial" w:cs="Arial"/>
+          <w:sz w:val="24"/>
+          <w:szCs w:val="24"/>
+        </w:rPr>
+      </w:pPr>
+      <w:r>
+        <w:rPr>
+          <w:rFonts w:ascii="Arial" w:eastAsia="Times New Roman" w:hAnsi="Arial" w:cs="Arial"/>
+          <w:sz w:val="24"/>
+          <w:szCs w:val="24"/>
+        </w:rPr>
+        <w:t>Giá trị của thuộc tính thường được bao lại bằng dấu nháy kép ("") hoặc nháy đơn ('). Mọi người hay sử dụng dấu nháy kép. Tuy nhiên, cũng có một số giá trị không cần phải bao lại bằng dấu nháy. Lưu ý, đừng nhầm dấu ("") với dấu (“”) hoặc dấu (') với dấu (‘), việc chép mã HTML từ tài liệu Word để chạy thử hay bị nhầm các dấu này, và gây ra lỗi.</w:t>
+      </w:r>
+    </w:p>
+    <w:p>
+      <w:pPr>
+        <w:spacing w:before="240" w:after="240" w:line="240" w:lineRule="auto"/>
+        <w:jc w:val="both"/>
+        <w:rPr>
+          <w:rFonts w:ascii="Arial" w:eastAsia="Times New Roman" w:hAnsi="Arial" w:cs="Arial"/>
+          <w:sz w:val="24"/>
+          <w:szCs w:val="24"/>
+        </w:rPr>
+      </w:pPr>
+      <w:r>
+        <w:rPr>
+          <w:rFonts w:ascii="Arial" w:eastAsia="Times New Roman" w:hAnsi="Arial" w:cs="Arial"/>
+          <w:sz w:val="24"/>
+          <w:szCs w:val="24"/>
+        </w:rPr>
+        <w:t>Có 4 loại thuộc tính cơ bản:</w:t>
+      </w:r>
+    </w:p>
+    <w:tbl>
+      <w:tblPr>
+        <w:tblW w:w="0" w:type="auto"/>
+        <w:tblInd w:w="108" w:type="dxa"/>
+        <w:shd w:val="clear" w:color="auto" w:fill="FFFFFF"/>
+        <w:tblCellMar>
+          <w:left w:w="0" w:type="dxa"/>
+          <w:right w:w="0" w:type="dxa"/>
+        </w:tblCellMar>
+        <w:tblLook w:val="04A0" w:firstRow="1" w:lastRow="0" w:firstColumn="1" w:lastColumn="0" w:noHBand="0" w:noVBand="1"/>
+      </w:tblPr>
+      <w:tblGrid>
+        <w:gridCol w:w="4435"/>
+        <w:gridCol w:w="4511"/>
+      </w:tblGrid>
+      <w:tr>
+        <w:tc>
+          <w:tcPr>
+            <w:tcW w:w="4680" w:type="dxa"/>
+            <w:tcBorders>
+              <w:top w:val="single" w:sz="8" w:space="0" w:color="auto"/>
+              <w:left w:val="single" w:sz="8" w:space="0" w:color="auto"/>
+              <w:bottom w:val="single" w:sz="8" w:space="0" w:color="auto"/>
+              <w:right w:val="single" w:sz="8" w:space="0" w:color="auto"/>
+            </w:tcBorders>
+            <w:shd w:val="clear" w:color="auto" w:fill="FFFFFF"/>
+            <w:tcMar>
+              <w:top w:w="0" w:type="dxa"/>
+              <w:left w:w="108" w:type="dxa"/>
+              <w:bottom w:w="0" w:type="dxa"/>
+              <w:right w:w="108" w:type="dxa"/>
+            </w:tcMar>
+            <w:hideMark/>
+          </w:tcPr>
+          <w:p>
+            <w:pPr>
+              <w:spacing w:before="240" w:after="240" w:line="240" w:lineRule="auto"/>
+              <w:jc w:val="both"/>
+              <w:rPr>
+                <w:rFonts w:ascii="Arial" w:eastAsia="Times New Roman" w:hAnsi="Arial" w:cs="Arial"/>
+                <w:sz w:val="24"/>
+                <w:szCs w:val="24"/>
+              </w:rPr>
+            </w:pPr>
+            <w:r>
+              <w:rPr>
+                <w:rFonts w:ascii="Arial" w:eastAsia="Times New Roman" w:hAnsi="Arial" w:cs="Arial"/>
+                <w:b/>
+                <w:bCs/>
+                <w:sz w:val="24"/>
+                <w:szCs w:val="24"/>
+              </w:rPr>
+              <w:t>Loại thuộc tính</w:t>
+            </w:r>
+          </w:p>
+        </w:tc>
+        <w:tc>
+          <w:tcPr>
+            <w:tcW w:w="4788" w:type="dxa"/>
+            <w:tcBorders>
+              <w:top w:val="single" w:sz="8" w:space="0" w:color="auto"/>
+              <w:left w:val="single" w:sz="8" w:space="0" w:color="auto"/>
+              <w:bottom w:val="single" w:sz="8" w:space="0" w:color="auto"/>
+              <w:right w:val="single" w:sz="8" w:space="0" w:color="auto"/>
+            </w:tcBorders>
+            <w:shd w:val="clear" w:color="auto" w:fill="FFFFFF"/>
+            <w:tcMar>
+              <w:top w:w="0" w:type="dxa"/>
+              <w:left w:w="108" w:type="dxa"/>
+              <w:bottom w:w="0" w:type="dxa"/>
+              <w:right w:w="108" w:type="dxa"/>
+            </w:tcMar>
+            <w:hideMark/>
+          </w:tcPr>
+          <w:p>
+            <w:pPr>
+              <w:spacing w:before="240" w:after="240" w:line="240" w:lineRule="auto"/>
+              <w:jc w:val="both"/>
+              <w:rPr>
+                <w:rFonts w:ascii="Arial" w:eastAsia="Times New Roman" w:hAnsi="Arial" w:cs="Arial"/>
+                <w:sz w:val="24"/>
+                <w:szCs w:val="24"/>
+              </w:rPr>
+            </w:pPr>
+            <w:r>
+              <w:rPr>
+                <w:rFonts w:ascii="Arial" w:eastAsia="Times New Roman" w:hAnsi="Arial" w:cs="Arial"/>
+                <w:b/>
+                <w:bCs/>
+                <w:sz w:val="24"/>
+                <w:szCs w:val="24"/>
+              </w:rPr>
+              <w:t>Mô tả</w:t>
+            </w:r>
+          </w:p>
+        </w:tc>
+      </w:tr>
+      <w:tr>
+        <w:tc>
+          <w:tcPr>
+            <w:tcW w:w="4680" w:type="dxa"/>
+            <w:tcBorders>
+              <w:top w:val="single" w:sz="8" w:space="0" w:color="auto"/>
+              <w:left w:val="single" w:sz="8" w:space="0" w:color="auto"/>
+              <w:bottom w:val="single" w:sz="8" w:space="0" w:color="auto"/>
+              <w:right w:val="single" w:sz="8" w:space="0" w:color="auto"/>
+            </w:tcBorders>
+            <w:shd w:val="clear" w:color="auto" w:fill="FFFFFF"/>
+            <w:tcMar>
+              <w:top w:w="0" w:type="dxa"/>
+              <w:left w:w="108" w:type="dxa"/>
+              <w:bottom w:w="0" w:type="dxa"/>
+              <w:right w:w="108" w:type="dxa"/>
+            </w:tcMar>
+            <w:hideMark/>
+          </w:tcPr>
+          <w:p>
+            <w:pPr>
+              <w:spacing w:before="240" w:after="240" w:line="240" w:lineRule="auto"/>
+              <w:jc w:val="both"/>
+              <w:rPr>
+                <w:rFonts w:ascii="Arial" w:eastAsia="Times New Roman" w:hAnsi="Arial" w:cs="Arial"/>
+                <w:sz w:val="24"/>
+                <w:szCs w:val="24"/>
+              </w:rPr>
+            </w:pPr>
+            <w:r>
+              <w:rPr>
+                <w:rFonts w:ascii="Arial" w:eastAsia="Times New Roman" w:hAnsi="Arial" w:cs="Arial"/>
+                <w:sz w:val="24"/>
+                <w:szCs w:val="24"/>
+              </w:rPr>
+              <w:t>Thuộc tính bắt buộc (required attributes)</w:t>
+            </w:r>
+          </w:p>
+        </w:tc>
+        <w:tc>
+          <w:tcPr>
+            <w:tcW w:w="4788" w:type="dxa"/>
+            <w:tcBorders>
+              <w:top w:val="nil"/>
+              <w:left w:val="nil"/>
+              <w:bottom w:val="single" w:sz="8" w:space="0" w:color="auto"/>
+              <w:right w:val="single" w:sz="8" w:space="0" w:color="auto"/>
+            </w:tcBorders>
+            <w:shd w:val="clear" w:color="auto" w:fill="FFFFFF"/>
+            <w:tcMar>
+              <w:top w:w="0" w:type="dxa"/>
+              <w:left w:w="108" w:type="dxa"/>
+              <w:bottom w:w="0" w:type="dxa"/>
+              <w:right w:w="108" w:type="dxa"/>
+            </w:tcMar>
+            <w:hideMark/>
+          </w:tcPr>
+          <w:p>
+            <w:pPr>
+              <w:spacing w:before="240" w:after="240" w:line="240" w:lineRule="auto"/>
+              <w:jc w:val="both"/>
+              <w:rPr>
+                <w:rFonts w:ascii="Arial" w:eastAsia="Times New Roman" w:hAnsi="Arial" w:cs="Arial"/>
+                <w:sz w:val="24"/>
+                <w:szCs w:val="24"/>
+              </w:rPr>
+            </w:pPr>
+            <w:r>
+              <w:rPr>
+                <w:rFonts w:ascii="Arial" w:eastAsia="Times New Roman" w:hAnsi="Arial" w:cs="Arial"/>
+                <w:sz w:val="24"/>
+                <w:szCs w:val="24"/>
+              </w:rPr>
+              <w:t>Là thuộc tính bắt buộc phải có để phần tử thực hiện đúng chức năng của nó.</w:t>
+            </w:r>
+          </w:p>
+        </w:tc>
+      </w:tr>
+      <w:tr>
+        <w:tc>
+          <w:tcPr>
+            <w:tcW w:w="4680" w:type="dxa"/>
+            <w:tcBorders>
+              <w:top w:val="single" w:sz="8" w:space="0" w:color="auto"/>
+              <w:left w:val="single" w:sz="8" w:space="0" w:color="auto"/>
+              <w:bottom w:val="single" w:sz="8" w:space="0" w:color="auto"/>
+              <w:right w:val="single" w:sz="8" w:space="0" w:color="auto"/>
+            </w:tcBorders>
+            <w:shd w:val="clear" w:color="auto" w:fill="FFFFFF"/>
+            <w:tcMar>
+              <w:top w:w="0" w:type="dxa"/>
+              <w:left w:w="108" w:type="dxa"/>
+              <w:bottom w:w="0" w:type="dxa"/>
+              <w:right w:w="108" w:type="dxa"/>
+            </w:tcMar>
+            <w:hideMark/>
+          </w:tcPr>
+          <w:p>
+            <w:pPr>
+              <w:spacing w:before="240" w:after="240" w:line="240" w:lineRule="auto"/>
+              <w:jc w:val="both"/>
+              <w:rPr>
+                <w:rFonts w:ascii="Arial" w:eastAsia="Times New Roman" w:hAnsi="Arial" w:cs="Arial"/>
+                <w:sz w:val="24"/>
+                <w:szCs w:val="24"/>
+              </w:rPr>
+            </w:pPr>
+            <w:r>
+              <w:rPr>
+                <w:rFonts w:ascii="Arial" w:eastAsia="Times New Roman" w:hAnsi="Arial" w:cs="Arial"/>
+                <w:sz w:val="24"/>
+                <w:szCs w:val="24"/>
+              </w:rPr>
+              <w:t>Thuộc tính tùy chọn (optional attributes)</w:t>
+            </w:r>
+          </w:p>
+        </w:tc>
+        <w:tc>
+          <w:tcPr>
+            <w:tcW w:w="4788" w:type="dxa"/>
+            <w:tcBorders>
+              <w:top w:val="nil"/>
+              <w:left w:val="nil"/>
+              <w:bottom w:val="single" w:sz="8" w:space="0" w:color="auto"/>
+              <w:right w:val="single" w:sz="8" w:space="0" w:color="auto"/>
+            </w:tcBorders>
+            <w:shd w:val="clear" w:color="auto" w:fill="FFFFFF"/>
+            <w:tcMar>
+              <w:top w:w="0" w:type="dxa"/>
+              <w:left w:w="108" w:type="dxa"/>
+              <w:bottom w:w="0" w:type="dxa"/>
+              <w:right w:w="108" w:type="dxa"/>
+            </w:tcMar>
+            <w:hideMark/>
+          </w:tcPr>
+          <w:p>
+            <w:pPr>
+              <w:spacing w:before="240" w:after="240" w:line="240" w:lineRule="auto"/>
+              <w:jc w:val="both"/>
+              <w:rPr>
+                <w:rFonts w:ascii="Arial" w:eastAsia="Times New Roman" w:hAnsi="Arial" w:cs="Arial"/>
+                <w:sz w:val="24"/>
+                <w:szCs w:val="24"/>
+              </w:rPr>
+            </w:pPr>
+            <w:r>
+              <w:rPr>
+                <w:rFonts w:ascii="Arial" w:eastAsia="Times New Roman" w:hAnsi="Arial" w:cs="Arial"/>
+                <w:sz w:val="24"/>
+                <w:szCs w:val="24"/>
+              </w:rPr>
+              <w:t>Là thuộc tính được sử dụng để thay đổi chức năng mặc định của một phần tử.</w:t>
+            </w:r>
+          </w:p>
+        </w:tc>
+      </w:tr>
+      <w:tr>
+        <w:tc>
+          <w:tcPr>
+            <w:tcW w:w="4680" w:type="dxa"/>
+            <w:tcBorders>
+              <w:top w:val="single" w:sz="8" w:space="0" w:color="auto"/>
+              <w:left w:val="single" w:sz="8" w:space="0" w:color="auto"/>
+              <w:bottom w:val="single" w:sz="8" w:space="0" w:color="auto"/>
+              <w:right w:val="single" w:sz="8" w:space="0" w:color="auto"/>
+            </w:tcBorders>
+            <w:shd w:val="clear" w:color="auto" w:fill="FFFFFF"/>
+            <w:tcMar>
+              <w:top w:w="0" w:type="dxa"/>
+              <w:left w:w="108" w:type="dxa"/>
+              <w:bottom w:w="0" w:type="dxa"/>
+              <w:right w:w="108" w:type="dxa"/>
+            </w:tcMar>
+            <w:hideMark/>
+          </w:tcPr>
+          <w:p>
+            <w:pPr>
+              <w:spacing w:before="240" w:after="240" w:line="240" w:lineRule="auto"/>
+              <w:jc w:val="both"/>
+              <w:rPr>
+                <w:rFonts w:ascii="Arial" w:eastAsia="Times New Roman" w:hAnsi="Arial" w:cs="Arial"/>
+                <w:sz w:val="24"/>
+                <w:szCs w:val="24"/>
+              </w:rPr>
+            </w:pPr>
+            <w:r>
+              <w:rPr>
+                <w:rFonts w:ascii="Arial" w:eastAsia="Times New Roman" w:hAnsi="Arial" w:cs="Arial"/>
+                <w:sz w:val="24"/>
+                <w:szCs w:val="24"/>
+              </w:rPr>
+              <w:t>Thuộc tính chuẩn (standard attributes) hay thuộc tính phổ dụng (global attributes)</w:t>
+            </w:r>
+          </w:p>
+        </w:tc>
+        <w:tc>
+          <w:tcPr>
+            <w:tcW w:w="4788" w:type="dxa"/>
+            <w:tcBorders>
+              <w:top w:val="nil"/>
+              <w:left w:val="nil"/>
+              <w:bottom w:val="single" w:sz="8" w:space="0" w:color="auto"/>
+              <w:right w:val="single" w:sz="8" w:space="0" w:color="auto"/>
+            </w:tcBorders>
+            <w:shd w:val="clear" w:color="auto" w:fill="FFFFFF"/>
+            <w:tcMar>
+              <w:top w:w="0" w:type="dxa"/>
+              <w:left w:w="108" w:type="dxa"/>
+              <w:bottom w:w="0" w:type="dxa"/>
+              <w:right w:w="108" w:type="dxa"/>
+            </w:tcMar>
+            <w:hideMark/>
+          </w:tcPr>
+          <w:p>
+            <w:pPr>
+              <w:spacing w:before="240" w:after="240" w:line="240" w:lineRule="auto"/>
+              <w:jc w:val="both"/>
+              <w:rPr>
+                <w:rFonts w:ascii="Arial" w:eastAsia="Times New Roman" w:hAnsi="Arial" w:cs="Arial"/>
+                <w:sz w:val="24"/>
+                <w:szCs w:val="24"/>
+              </w:rPr>
+            </w:pPr>
+            <w:r>
+              <w:rPr>
+                <w:rFonts w:ascii="Arial" w:eastAsia="Times New Roman" w:hAnsi="Arial" w:cs="Arial"/>
+                <w:sz w:val="24"/>
+                <w:szCs w:val="24"/>
+              </w:rPr>
+              <w:t>Là thuộc tính có thể sử dụng được cho nhiều loại phần tử.</w:t>
+            </w:r>
+          </w:p>
+        </w:tc>
+      </w:tr>
+      <w:tr>
+        <w:tc>
+          <w:tcPr>
+            <w:tcW w:w="4680" w:type="dxa"/>
+            <w:tcBorders>
+              <w:top w:val="single" w:sz="8" w:space="0" w:color="auto"/>
+              <w:left w:val="single" w:sz="8" w:space="0" w:color="auto"/>
+              <w:bottom w:val="single" w:sz="8" w:space="0" w:color="auto"/>
+              <w:right w:val="single" w:sz="8" w:space="0" w:color="auto"/>
+            </w:tcBorders>
+            <w:shd w:val="clear" w:color="auto" w:fill="FFFFFF"/>
+            <w:tcMar>
+              <w:top w:w="0" w:type="dxa"/>
+              <w:left w:w="108" w:type="dxa"/>
+              <w:bottom w:w="0" w:type="dxa"/>
+              <w:right w:w="108" w:type="dxa"/>
+            </w:tcMar>
+            <w:hideMark/>
+          </w:tcPr>
+          <w:p>
+            <w:pPr>
+              <w:spacing w:before="240" w:after="240" w:line="240" w:lineRule="auto"/>
+              <w:jc w:val="both"/>
+              <w:rPr>
+                <w:rFonts w:ascii="Arial" w:eastAsia="Times New Roman" w:hAnsi="Arial" w:cs="Arial"/>
+                <w:sz w:val="24"/>
+                <w:szCs w:val="24"/>
+              </w:rPr>
+            </w:pPr>
+            <w:r>
+              <w:rPr>
+                <w:rFonts w:ascii="Arial" w:eastAsia="Times New Roman" w:hAnsi="Arial" w:cs="Arial"/>
+                <w:sz w:val="24"/>
+                <w:szCs w:val="24"/>
+              </w:rPr>
+              <w:lastRenderedPageBreak/>
+              <w:t>Thuộc tính sự kiện (event attributes)</w:t>
+            </w:r>
+          </w:p>
+        </w:tc>
+        <w:tc>
+          <w:tcPr>
+            <w:tcW w:w="4788" w:type="dxa"/>
+            <w:tcBorders>
+              <w:top w:val="nil"/>
+              <w:left w:val="nil"/>
+              <w:bottom w:val="single" w:sz="8" w:space="0" w:color="auto"/>
+              <w:right w:val="single" w:sz="8" w:space="0" w:color="auto"/>
+            </w:tcBorders>
+            <w:shd w:val="clear" w:color="auto" w:fill="FFFFFF"/>
+            <w:tcMar>
+              <w:top w:w="0" w:type="dxa"/>
+              <w:left w:w="108" w:type="dxa"/>
+              <w:bottom w:w="0" w:type="dxa"/>
+              <w:right w:w="108" w:type="dxa"/>
+            </w:tcMar>
+            <w:hideMark/>
+          </w:tcPr>
+          <w:p>
+            <w:pPr>
+              <w:spacing w:before="240" w:after="240" w:line="240" w:lineRule="auto"/>
+              <w:jc w:val="both"/>
+              <w:rPr>
+                <w:rFonts w:ascii="Arial" w:eastAsia="Times New Roman" w:hAnsi="Arial" w:cs="Arial"/>
+                <w:sz w:val="24"/>
+                <w:szCs w:val="24"/>
+              </w:rPr>
+            </w:pPr>
+            <w:r>
+              <w:rPr>
+                <w:rFonts w:ascii="Arial" w:eastAsia="Times New Roman" w:hAnsi="Arial" w:cs="Arial"/>
+                <w:sz w:val="24"/>
+                <w:szCs w:val="24"/>
+              </w:rPr>
+              <w:t>Là thuộc tính được sử dụng để kích hoạt một hành động (script) trong các trường hợp cụ thể</w:t>
+            </w:r>
+          </w:p>
+        </w:tc>
+      </w:tr>
+    </w:tbl>
     <w:p>
       <w:pPr>
         <w:pStyle w:val="Heading3"/>
@@ -3943,86 +5301,394 @@
           <w:rFonts w:eastAsia="Times New Roman"/>
         </w:rPr>
       </w:pPr>
-      <w:bookmarkStart w:id="23" w:name="_Toc44275113"/>
-      <w:r>
-        <w:rPr>
-          <w:rFonts w:eastAsia="Times New Roman"/>
-        </w:rPr>
-        <w:t>HTML syntax</w:t>
-      </w:r>
-      <w:bookmarkEnd w:id="23"/>
-    </w:p>
-    <w:p>
-      <w:pPr>
-        <w:spacing w:before="240" w:after="240" w:line="240" w:lineRule="auto"/>
-        <w:jc w:val="both"/>
-        <w:rPr>
-          <w:rFonts w:ascii="Arial" w:eastAsia="Times New Roman" w:hAnsi="Arial" w:cs="Arial"/>
-          <w:sz w:val="24"/>
-          <w:szCs w:val="24"/>
-        </w:rPr>
-      </w:pPr>
-      <w:r>
-        <w:rPr>
-          <w:rFonts w:ascii="Arial" w:eastAsia="Times New Roman" w:hAnsi="Arial" w:cs="Arial"/>
-          <w:sz w:val="24"/>
-          <w:szCs w:val="24"/>
-        </w:rPr>
-        <w:t>Tags: 1 thẻ bao gồm tên của phần tử, thông thường là viết tắt của tên 1 phần dài hơn, được đặt bên trong cặp dấu ngoặc &lt;&gt;. Trình duyệt sẽ không hiển thị tag lên màn hình. 1 tag (không tính empty tag) thường sẽ có 1 tag mở (ví dụ &lt;p&gt;) và 1 tag đóng (ví dụ &lt;/p&gt;)</w:t>
-      </w:r>
-      <w:r>
-        <w:rPr>
-          <w:rFonts w:ascii="Arial" w:eastAsia="Times New Roman" w:hAnsi="Arial" w:cs="Arial"/>
-          <w:sz w:val="24"/>
-          <w:szCs w:val="24"/>
-        </w:rPr>
-        <w:t>. Phần tag bao bên ngoài phần nội dung thường được gọi là markup.</w:t>
-      </w:r>
-    </w:p>
-    <w:p>
-      <w:pPr>
-        <w:spacing w:before="240" w:after="240" w:line="240" w:lineRule="auto"/>
-        <w:jc w:val="both"/>
-        <w:rPr>
-          <w:rFonts w:ascii="Arial" w:eastAsia="Times New Roman" w:hAnsi="Arial" w:cs="Arial"/>
-          <w:sz w:val="24"/>
-          <w:szCs w:val="24"/>
-        </w:rPr>
-      </w:pPr>
-      <w:r>
-        <w:rPr>
-          <w:rFonts w:ascii="Arial" w:eastAsia="Times New Roman" w:hAnsi="Arial" w:cs="Arial"/>
-          <w:sz w:val="24"/>
-          <w:szCs w:val="24"/>
-        </w:rPr>
-        <w:t>Empty tag:</w:t>
-      </w:r>
-      <w:r>
-        <w:rPr>
-          <w:rFonts w:ascii="Arial" w:eastAsia="Times New Roman" w:hAnsi="Arial" w:cs="Arial"/>
-          <w:sz w:val="24"/>
-          <w:szCs w:val="24"/>
-        </w:rPr>
-        <w:t xml:space="preserve"> tag không có nội dung, ví dụ như tag img, link,…</w:t>
-      </w:r>
-    </w:p>
-    <w:p>
-      <w:pPr>
-        <w:spacing w:before="240" w:after="240" w:line="240" w:lineRule="auto"/>
-        <w:jc w:val="both"/>
-        <w:rPr>
-          <w:rFonts w:ascii="Arial" w:eastAsia="Times New Roman" w:hAnsi="Arial" w:cs="Arial"/>
-          <w:sz w:val="24"/>
-          <w:szCs w:val="24"/>
-        </w:rPr>
-      </w:pPr>
-      <w:r>
-        <w:rPr>
-          <w:rFonts w:ascii="Arial" w:eastAsia="Times New Roman" w:hAnsi="Arial" w:cs="Arial"/>
-          <w:sz w:val="24"/>
-          <w:szCs w:val="24"/>
-        </w:rPr>
-        <w:t>Element: 1 phần tử được xác định là tập hợp tag và nội dung bên trong nó.</w:t>
+      <w:r>
+        <w:rPr>
+          <w:rFonts w:eastAsia="Times New Roman"/>
+        </w:rPr>
+        <w:t>Doctype</w:t>
+      </w:r>
+    </w:p>
+    <w:p>
+      <w:pPr>
+        <w:spacing w:before="240" w:after="240" w:line="240" w:lineRule="auto"/>
+        <w:jc w:val="both"/>
+        <w:rPr>
+          <w:rFonts w:ascii="Arial" w:eastAsia="Times New Roman" w:hAnsi="Arial" w:cs="Arial"/>
+          <w:sz w:val="24"/>
+          <w:szCs w:val="24"/>
+        </w:rPr>
+      </w:pPr>
+      <w:r>
+        <w:rPr>
+          <w:rFonts w:ascii="Arial" w:eastAsia="Times New Roman" w:hAnsi="Arial" w:cs="Arial"/>
+          <w:sz w:val="24"/>
+          <w:szCs w:val="24"/>
+        </w:rPr>
+        <w:t>D</w:t>
+      </w:r>
+      <w:r>
+        <w:rPr>
+          <w:rFonts w:ascii="Arial" w:eastAsia="Times New Roman" w:hAnsi="Arial" w:cs="Arial"/>
+          <w:sz w:val="24"/>
+          <w:szCs w:val="24"/>
+        </w:rPr>
+        <w:t xml:space="preserve">ocument </w:t>
+      </w:r>
+      <w:r>
+        <w:rPr>
+          <w:rFonts w:ascii="Arial" w:eastAsia="Times New Roman" w:hAnsi="Arial" w:cs="Arial"/>
+          <w:sz w:val="24"/>
+          <w:szCs w:val="24"/>
+        </w:rPr>
+        <w:t>T</w:t>
+      </w:r>
+      <w:r>
+        <w:rPr>
+          <w:rFonts w:ascii="Arial" w:eastAsia="Times New Roman" w:hAnsi="Arial" w:cs="Arial"/>
+          <w:sz w:val="24"/>
+          <w:szCs w:val="24"/>
+        </w:rPr>
+        <w:t>ype xác định phiên bản của văn bản HTML đang được dùng</w:t>
+      </w:r>
+      <w:r>
+        <w:rPr>
+          <w:rFonts w:ascii="Arial" w:eastAsia="Times New Roman" w:hAnsi="Arial" w:cs="Arial"/>
+          <w:sz w:val="24"/>
+          <w:szCs w:val="24"/>
+        </w:rPr>
+        <w:t>. Chuẩn hiện tại là HTML5.</w:t>
+      </w:r>
+    </w:p>
+    <w:p>
+      <w:pPr>
+        <w:pStyle w:val="Heading3"/>
+        <w:rPr>
+          <w:rFonts w:eastAsia="Times New Roman"/>
+        </w:rPr>
+      </w:pPr>
+      <w:r>
+        <w:rPr>
+          <w:rFonts w:eastAsia="Times New Roman"/>
+        </w:rPr>
+        <w:t>Inline element</w:t>
+      </w:r>
+    </w:p>
+    <w:p>
+      <w:pPr>
+        <w:spacing w:before="240" w:after="240" w:line="240" w:lineRule="auto"/>
+        <w:jc w:val="both"/>
+        <w:rPr>
+          <w:rFonts w:ascii="Arial" w:eastAsia="Times New Roman" w:hAnsi="Arial" w:cs="Arial"/>
+          <w:sz w:val="24"/>
+          <w:szCs w:val="24"/>
+        </w:rPr>
+      </w:pPr>
+      <w:r>
+        <w:rPr>
+          <w:rFonts w:ascii="Arial" w:eastAsia="Times New Roman" w:hAnsi="Arial" w:cs="Arial"/>
+          <w:sz w:val="24"/>
+          <w:szCs w:val="24"/>
+        </w:rPr>
+        <w:t>Một phần tử có kiểu hiển thị là inline (inline-level) sẽ không yêu cầu một hàng mới khi hiển thị và nó sẽ chiếm độ rộng vừa đủ để chứa hết phần nội dung của nó.</w:t>
+      </w:r>
+      <w:r>
+        <w:rPr>
+          <w:rFonts w:ascii="Arial" w:eastAsia="Times New Roman" w:hAnsi="Arial" w:cs="Arial"/>
+          <w:sz w:val="24"/>
+          <w:szCs w:val="24"/>
+        </w:rPr>
+        <w:t xml:space="preserve"> Một số phần tử hiển thị kiểu inline như: &lt;a&gt;, &lt;button&gt;, &lt;span&gt;</w:t>
+      </w:r>
+      <w:r>
+        <w:rPr>
+          <w:rFonts w:ascii="Arial" w:eastAsia="Times New Roman" w:hAnsi="Arial" w:cs="Arial"/>
+          <w:sz w:val="24"/>
+          <w:szCs w:val="24"/>
+        </w:rPr>
+        <w:t xml:space="preserve"> </w:t>
+      </w:r>
+      <w:r>
+        <w:rPr>
+          <w:rFonts w:ascii="Arial" w:eastAsia="Times New Roman" w:hAnsi="Arial" w:cs="Arial"/>
+          <w:sz w:val="24"/>
+          <w:szCs w:val="24"/>
+        </w:rPr>
+        <w:t>...</w:t>
+      </w:r>
+    </w:p>
+    <w:p>
+      <w:pPr>
+        <w:pStyle w:val="Heading3"/>
+        <w:rPr>
+          <w:rFonts w:eastAsia="Times New Roman"/>
+        </w:rPr>
+      </w:pPr>
+      <w:r>
+        <w:rPr>
+          <w:rFonts w:eastAsia="Times New Roman"/>
+        </w:rPr>
+        <w:t>Block element</w:t>
+      </w:r>
+    </w:p>
+    <w:p>
+      <w:pPr>
+        <w:spacing w:before="240" w:after="240" w:line="240" w:lineRule="auto"/>
+        <w:jc w:val="both"/>
+        <w:rPr>
+          <w:rFonts w:ascii="Arial" w:eastAsia="Times New Roman" w:hAnsi="Arial" w:cs="Arial"/>
+          <w:sz w:val="24"/>
+          <w:szCs w:val="24"/>
+        </w:rPr>
+      </w:pPr>
+      <w:r>
+        <w:rPr>
+          <w:rFonts w:ascii="Arial" w:eastAsia="Times New Roman" w:hAnsi="Arial" w:cs="Arial"/>
+          <w:sz w:val="24"/>
+          <w:szCs w:val="24"/>
+        </w:rPr>
+        <w:t>Một phần tử có kiểu hiển thị là block (block-level) sẽ luôn được hiển thị ở một hàng mới và nó sẽ chiếm toàn bộ chiều rộng khả dụng (nghĩa là chiếm toàn bộ chiều rộng của phần tử chứa nó).</w:t>
+      </w:r>
+      <w:r>
+        <w:rPr>
+          <w:rFonts w:ascii="Arial" w:eastAsia="Times New Roman" w:hAnsi="Arial" w:cs="Arial"/>
+          <w:sz w:val="24"/>
+          <w:szCs w:val="24"/>
+        </w:rPr>
+        <w:t xml:space="preserve"> Một số phần tử hiển thị kiểu block như: &lt;h1&gt;, &lt;p&gt;, &lt;div&gt;…</w:t>
+      </w:r>
+    </w:p>
+    <w:p>
+      <w:pPr>
+        <w:pStyle w:val="Heading3"/>
+        <w:rPr>
+          <w:rFonts w:eastAsia="Times New Roman"/>
+        </w:rPr>
+      </w:pPr>
+      <w:r>
+        <w:rPr>
+          <w:rFonts w:eastAsia="Times New Roman"/>
+        </w:rPr>
+        <w:t>URI – Uniform Resource Identifier</w:t>
+      </w:r>
+    </w:p>
+    <w:p>
+      <w:pPr>
+        <w:spacing w:before="240" w:after="240" w:line="240" w:lineRule="auto"/>
+        <w:jc w:val="both"/>
+        <w:rPr>
+          <w:rFonts w:ascii="Arial" w:eastAsia="Times New Roman" w:hAnsi="Arial" w:cs="Arial"/>
+          <w:sz w:val="24"/>
+          <w:szCs w:val="24"/>
+        </w:rPr>
+      </w:pPr>
+      <w:r>
+        <w:rPr>
+          <w:rFonts w:ascii="Arial" w:eastAsia="Times New Roman" w:hAnsi="Arial" w:cs="Arial"/>
+          <w:sz w:val="24"/>
+          <w:szCs w:val="24"/>
+        </w:rPr>
+        <w:t>URI (Uniform Resource Identifier) – tạm dịch là “định dạng tài nguyên thống nhất” hay “nhận dạng tài nguyên thống nhất”: là một chuỗi ký tự, được sử dụng để xác định, nhận dạng một tên hoặc một tài nguyên. Gọi nôm na là “chuỗi nhận dạng tài nguyên thống nhất”, gọi tắt là chuỗi nhận dạng.</w:t>
+      </w:r>
+    </w:p>
+    <w:p>
+      <w:pPr>
+        <w:spacing w:before="240" w:after="240" w:line="240" w:lineRule="auto"/>
+        <w:jc w:val="both"/>
+        <w:rPr>
+          <w:rFonts w:ascii="Arial" w:eastAsia="Times New Roman" w:hAnsi="Arial" w:cs="Arial"/>
+          <w:sz w:val="24"/>
+          <w:szCs w:val="24"/>
+        </w:rPr>
+      </w:pPr>
+      <w:r>
+        <w:rPr>
+          <w:rFonts w:ascii="Arial" w:eastAsia="Times New Roman" w:hAnsi="Arial" w:cs="Arial"/>
+          <w:sz w:val="24"/>
+          <w:szCs w:val="24"/>
+        </w:rPr>
+        <w:t>URI gồm hai loại là URL và URN, trong đó</w:t>
+      </w:r>
+      <w:r>
+        <w:rPr>
+          <w:rFonts w:ascii="Arial" w:eastAsia="Times New Roman" w:hAnsi="Arial" w:cs="Arial"/>
+          <w:sz w:val="24"/>
+          <w:szCs w:val="24"/>
+        </w:rPr>
+        <w:t>:</w:t>
+      </w:r>
+    </w:p>
+    <w:p>
+      <w:pPr>
+        <w:spacing w:before="240" w:after="240" w:line="240" w:lineRule="auto"/>
+        <w:jc w:val="both"/>
+        <w:rPr>
+          <w:rFonts w:ascii="Arial" w:eastAsia="Times New Roman" w:hAnsi="Arial" w:cs="Arial"/>
+          <w:sz w:val="24"/>
+          <w:szCs w:val="24"/>
+        </w:rPr>
+      </w:pPr>
+      <w:r>
+        <w:rPr>
+          <w:rFonts w:ascii="Arial" w:eastAsia="Times New Roman" w:hAnsi="Arial" w:cs="Arial"/>
+          <w:sz w:val="24"/>
+          <w:szCs w:val="24"/>
+        </w:rPr>
+        <w:t>– URL là nhận dạng tài nguyên bằng địa chỉ, nghĩa là cho biết tài nguyên nằm ở đâu và dùng giao thức gì để lấy được nó</w:t>
+      </w:r>
+    </w:p>
+    <w:p>
+      <w:pPr>
+        <w:spacing w:before="240" w:after="240" w:line="240" w:lineRule="auto"/>
+        <w:jc w:val="both"/>
+        <w:rPr>
+          <w:rFonts w:ascii="Arial" w:eastAsia="Times New Roman" w:hAnsi="Arial" w:cs="Arial"/>
+          <w:sz w:val="24"/>
+          <w:szCs w:val="24"/>
+        </w:rPr>
+      </w:pPr>
+      <w:r>
+        <w:rPr>
+          <w:rFonts w:ascii="Arial" w:eastAsia="Times New Roman" w:hAnsi="Arial" w:cs="Arial"/>
+          <w:sz w:val="24"/>
+          <w:szCs w:val="24"/>
+        </w:rPr>
+        <w:t>– URN là nhận dạng tài nguyên bằng tên, nghĩa là cho biết tên của tài nguyên mà không cho biết tài nguyên này nằm ở đâu và làm sao để lấy được tài nguyên này</w:t>
+      </w:r>
+    </w:p>
+    <w:p>
+      <w:pPr>
+        <w:spacing w:before="240" w:after="240" w:line="240" w:lineRule="auto"/>
+        <w:jc w:val="both"/>
+        <w:rPr>
+          <w:rFonts w:ascii="Arial" w:eastAsia="Times New Roman" w:hAnsi="Arial" w:cs="Arial"/>
+          <w:sz w:val="24"/>
+          <w:szCs w:val="24"/>
+        </w:rPr>
+      </w:pPr>
+      <w:r>
+        <w:rPr>
+          <w:rFonts w:ascii="Arial" w:eastAsia="Times New Roman" w:hAnsi="Arial" w:cs="Arial"/>
+          <w:sz w:val="24"/>
+          <w:szCs w:val="24"/>
+        </w:rPr>
+        <w:t>Một URI cũng có thể được tạo ra bằng cách kết hợp URL và URN.</w:t>
+      </w:r>
+    </w:p>
+    <w:p>
+      <w:pPr>
+        <w:pStyle w:val="Heading3"/>
+        <w:rPr>
+          <w:rFonts w:eastAsia="Times New Roman"/>
+        </w:rPr>
+      </w:pPr>
+      <w:r>
+        <w:rPr>
+          <w:rFonts w:eastAsia="Times New Roman"/>
+        </w:rPr>
+        <w:t xml:space="preserve">URN – Uniform Resource Name </w:t>
+      </w:r>
+    </w:p>
+    <w:p>
+      <w:pPr>
+        <w:spacing w:before="240" w:after="240" w:line="240" w:lineRule="auto"/>
+        <w:jc w:val="both"/>
+        <w:rPr>
+          <w:rFonts w:ascii="Arial" w:eastAsia="Times New Roman" w:hAnsi="Arial" w:cs="Arial"/>
+          <w:sz w:val="24"/>
+          <w:szCs w:val="24"/>
+        </w:rPr>
+      </w:pPr>
+      <w:r>
+        <w:rPr>
+          <w:rFonts w:ascii="Arial" w:eastAsia="Times New Roman" w:hAnsi="Arial" w:cs="Arial"/>
+          <w:sz w:val="24"/>
+          <w:szCs w:val="24"/>
+        </w:rPr>
+        <w:t>URN (Uniform Resource Name – tạm dịch là nhận dạng tài nguyên bằng tên), vì tên thì rất dễ bị trùng nên phải thêm các thông tin đi kèm, ví dụ phải được đặt tên theo một hệ thống thống nhất (namespace). ISBN là một hệ thống như vậy, ví dụ: urn:isbn:0451450523. Hoặc hệ thống tên của ietf sẽ là urn:ietf:rfc:2648.</w:t>
+      </w:r>
+    </w:p>
+    <w:p>
+      <w:pPr>
+        <w:pStyle w:val="Heading3"/>
+        <w:rPr>
+          <w:rFonts w:eastAsia="Times New Roman"/>
+        </w:rPr>
+      </w:pPr>
+      <w:r>
+        <w:rPr>
+          <w:rFonts w:eastAsia="Times New Roman"/>
+        </w:rPr>
+        <w:t>URL – Uniform Resource Locator</w:t>
+      </w:r>
+    </w:p>
+    <w:p>
+      <w:pPr>
+        <w:spacing w:before="240" w:after="240" w:line="240" w:lineRule="auto"/>
+        <w:jc w:val="both"/>
+        <w:rPr>
+          <w:rFonts w:ascii="Arial" w:eastAsia="Times New Roman" w:hAnsi="Arial" w:cs="Arial"/>
+          <w:sz w:val="24"/>
+          <w:szCs w:val="24"/>
+        </w:rPr>
+      </w:pPr>
+      <w:r>
+        <w:rPr>
+          <w:rFonts w:ascii="Arial" w:eastAsia="Times New Roman" w:hAnsi="Arial" w:cs="Arial"/>
+          <w:sz w:val="24"/>
+          <w:szCs w:val="24"/>
+        </w:rPr>
+        <w:t>URL</w:t>
+      </w:r>
+      <w:bookmarkStart w:id="24" w:name="_ftnref5"/>
+      <w:r>
+        <w:rPr>
+          <w:rFonts w:ascii="Arial" w:eastAsia="Times New Roman" w:hAnsi="Arial" w:cs="Arial"/>
+          <w:sz w:val="24"/>
+          <w:szCs w:val="24"/>
+        </w:rPr>
+        <w:fldChar w:fldCharType="begin"/>
+      </w:r>
+      <w:r>
+        <w:rPr>
+          <w:rFonts w:ascii="Arial" w:eastAsia="Times New Roman" w:hAnsi="Arial" w:cs="Arial"/>
+          <w:sz w:val="24"/>
+          <w:szCs w:val="24"/>
+        </w:rPr>
+        <w:instrText xml:space="preserve"> HYPERLINK "file:///D:\\Liv\\TuHoc\\Hoc%20lam%20web%201_HTML.docx" \l "_ftn5" \o "" </w:instrText>
+      </w:r>
+      <w:r>
+        <w:rPr>
+          <w:rFonts w:ascii="Arial" w:eastAsia="Times New Roman" w:hAnsi="Arial" w:cs="Arial"/>
+          <w:sz w:val="24"/>
+          <w:szCs w:val="24"/>
+        </w:rPr>
+        <w:fldChar w:fldCharType="separate"/>
+      </w:r>
+      <w:r>
+        <w:rPr>
+          <w:rStyle w:val="Hyperlink"/>
+          <w:rFonts w:ascii="Arial" w:eastAsia="Times New Roman" w:hAnsi="Arial" w:cs="Arial"/>
+          <w:sz w:val="24"/>
+          <w:szCs w:val="24"/>
+        </w:rPr>
+        <w:t>[5]</w:t>
+      </w:r>
+      <w:r>
+        <w:rPr>
+          <w:rFonts w:ascii="Arial" w:eastAsia="Times New Roman" w:hAnsi="Arial" w:cs="Arial"/>
+          <w:sz w:val="24"/>
+          <w:szCs w:val="24"/>
+        </w:rPr>
+        <w:fldChar w:fldCharType="end"/>
+      </w:r>
+      <w:bookmarkEnd w:id="24"/>
+      <w:r>
+        <w:rPr>
+          <w:rFonts w:ascii="Arial" w:eastAsia="Times New Roman" w:hAnsi="Arial" w:cs="Arial"/>
+          <w:sz w:val="24"/>
+          <w:szCs w:val="24"/>
+        </w:rPr>
+        <w:t> là viết tắt của Uniform Resource Locator, dịch sát nghĩa là “bộ định vị tài nguyên thống nhất”, hiểu nôm na là “nhận dạng tài nguyên bằng địa chỉ”, hay địa chỉ tài nguyên trên web, gọi tắt là địa chỉ web (web address).</w:t>
       </w:r>
     </w:p>
     <w:p>
@@ -4042,235 +5708,176 @@
           <w:szCs w:val="24"/>
         </w:rPr>
         <w:lastRenderedPageBreak/>
-        <w:t xml:space="preserve">Attribute: </w:t>
-      </w:r>
-      <w:r>
-        <w:rPr>
-          <w:rFonts w:ascii="Arial" w:eastAsia="Times New Roman" w:hAnsi="Arial" w:cs="Arial"/>
-          <w:sz w:val="24"/>
-          <w:szCs w:val="24"/>
-        </w:rPr>
-        <w:t>là những thuộc tính thêm vào để làm rõ hoặc chỉnh sửa 1 phần tử. Chẳng hạn với phần tử img, thuộc tính src là bắt buộc để xác định vị trí của ảnh được thêm vào.</w:t>
-      </w:r>
-      <w:r>
-        <w:rPr>
-          <w:rFonts w:ascii="Arial" w:eastAsia="Times New Roman" w:hAnsi="Arial" w:cs="Arial"/>
-          <w:sz w:val="24"/>
-          <w:szCs w:val="24"/>
-        </w:rPr>
-        <w:t xml:space="preserve"> Thuộc tính được đặt vào thẻ mở, ngay sau tên phần tử. 1 phần tử có thể có nhiều thuộc tính, ngăn cách nhau bởi khoảng trống. Phần lớn thuộc tính theo dạng key=value, một vài thuộc tính có thể rút gọn thành 1 từ ngữ duy nhất (</w:t>
-      </w:r>
-      <w:r>
-        <w:rPr>
-          <w:rFonts w:ascii="Arial" w:eastAsia="Times New Roman" w:hAnsi="Arial" w:cs="Arial"/>
-          <w:sz w:val="24"/>
-          <w:szCs w:val="24"/>
-        </w:rPr>
-        <w:t xml:space="preserve">ví dụ </w:t>
-      </w:r>
-      <w:r>
-        <w:rPr>
-          <w:rFonts w:ascii="Arial" w:eastAsia="Times New Roman" w:hAnsi="Arial" w:cs="Arial"/>
-          <w:sz w:val="24"/>
-          <w:szCs w:val="24"/>
-        </w:rPr>
-        <w:t>checked,…)</w:t>
-      </w:r>
-      <w:r>
-        <w:rPr>
-          <w:rFonts w:ascii="Arial" w:eastAsia="Times New Roman" w:hAnsi="Arial" w:cs="Arial"/>
-          <w:sz w:val="24"/>
-          <w:szCs w:val="24"/>
-        </w:rPr>
-        <w:t>. Một vài thuộc tính yêu cầu bắt buộc cho phần tử (ví dụ src và alt là 2 thuộc tính bắt buộc cho phần tử img). Mỗi phần tử có những thuộc tính tương ứng được định nghĩa theo 1 chuẩn từ trước, chúng ta tùy ý sửa đổi thuộc tính cho 1 phần tử.</w:t>
-      </w:r>
-    </w:p>
-    <w:p>
-      <w:pPr>
-        <w:spacing w:before="240" w:after="240" w:line="240" w:lineRule="auto"/>
-        <w:jc w:val="both"/>
-        <w:rPr>
-          <w:rFonts w:ascii="Arial" w:eastAsia="Times New Roman" w:hAnsi="Arial" w:cs="Arial"/>
-          <w:sz w:val="24"/>
-          <w:szCs w:val="24"/>
-        </w:rPr>
-      </w:pPr>
-      <w:r>
-        <w:rPr>
-          <w:rFonts w:ascii="Arial" w:eastAsia="Times New Roman" w:hAnsi="Arial" w:cs="Arial"/>
-          <w:sz w:val="24"/>
-          <w:szCs w:val="24"/>
-        </w:rPr>
-        <w:t>Doctype: document type declaration xác định phiên bản của văn bản HTML đang được dùng</w:t>
-      </w:r>
-      <w:r>
-        <w:rPr>
-          <w:rFonts w:ascii="Arial" w:eastAsia="Times New Roman" w:hAnsi="Arial" w:cs="Arial"/>
-          <w:sz w:val="24"/>
-          <w:szCs w:val="24"/>
-        </w:rPr>
-        <w:t>. Chuẩn hiện tại là HTML5.</w:t>
-      </w:r>
-    </w:p>
-    <w:p>
-      <w:pPr>
-        <w:spacing w:before="240" w:after="240" w:line="240" w:lineRule="auto"/>
-        <w:jc w:val="both"/>
-        <w:rPr>
-          <w:rFonts w:ascii="Arial" w:eastAsia="Times New Roman" w:hAnsi="Arial" w:cs="Arial"/>
-          <w:sz w:val="24"/>
-          <w:szCs w:val="24"/>
-        </w:rPr>
-      </w:pPr>
-      <w:r>
-        <w:rPr>
-          <w:rFonts w:ascii="Arial" w:eastAsia="Times New Roman" w:hAnsi="Arial" w:cs="Arial"/>
-          <w:sz w:val="24"/>
-          <w:szCs w:val="24"/>
-        </w:rPr>
-        <w:t>Inline element: 1 phần tử inline sẽ không tạo thêm 1 dòng mới.</w:t>
-      </w:r>
-    </w:p>
-    <w:p>
-      <w:pPr>
-        <w:spacing w:before="240" w:after="240" w:line="240" w:lineRule="auto"/>
-        <w:jc w:val="both"/>
-        <w:rPr>
-          <w:rFonts w:ascii="Arial" w:eastAsia="Times New Roman" w:hAnsi="Arial" w:cs="Arial"/>
-          <w:sz w:val="24"/>
-          <w:szCs w:val="24"/>
-        </w:rPr>
-      </w:pPr>
-      <w:r>
-        <w:rPr>
-          <w:rFonts w:ascii="Arial" w:eastAsia="Times New Roman" w:hAnsi="Arial" w:cs="Arial"/>
-          <w:sz w:val="24"/>
-          <w:szCs w:val="24"/>
-        </w:rPr>
-        <w:t>Block element: 1 phần tử block sẽ bắt đầu hiển thị trên 1 dòng mới.</w:t>
-      </w:r>
-    </w:p>
-    <w:p>
-      <w:pPr>
-        <w:pStyle w:val="Heading3"/>
-        <w:rPr>
-          <w:rFonts w:eastAsia="Times New Roman"/>
-        </w:rPr>
-      </w:pPr>
-      <w:bookmarkStart w:id="24" w:name="_Toc44275114"/>
-      <w:r>
-        <w:rPr>
-          <w:rFonts w:eastAsia="Times New Roman"/>
-        </w:rPr>
-        <w:t>URL – Uniform Resource Locator</w:t>
-      </w:r>
-      <w:bookmarkEnd w:id="24"/>
-    </w:p>
-    <w:p>
-      <w:pPr>
-        <w:spacing w:before="240" w:after="240" w:line="240" w:lineRule="auto"/>
-        <w:jc w:val="both"/>
-        <w:rPr>
-          <w:rFonts w:ascii="Arial" w:eastAsia="Times New Roman" w:hAnsi="Arial" w:cs="Arial"/>
-          <w:sz w:val="24"/>
-          <w:szCs w:val="24"/>
-        </w:rPr>
-      </w:pPr>
-      <w:r>
-        <w:rPr>
-          <w:rFonts w:ascii="Arial" w:eastAsia="Times New Roman" w:hAnsi="Arial" w:cs="Arial"/>
-          <w:sz w:val="24"/>
-          <w:szCs w:val="24"/>
-        </w:rPr>
-        <w:t>Mỗi web page hoặc tài nguyên trên web đều có 1 địa chỉ xác định gọi là URL.</w:t>
-      </w:r>
-    </w:p>
-    <w:p>
-      <w:pPr>
-        <w:spacing w:before="240" w:after="240" w:line="240" w:lineRule="auto"/>
-        <w:jc w:val="both"/>
-        <w:rPr>
-          <w:rFonts w:ascii="Arial" w:eastAsia="Times New Roman" w:hAnsi="Arial" w:cs="Arial"/>
-          <w:sz w:val="24"/>
-          <w:szCs w:val="24"/>
-        </w:rPr>
-      </w:pPr>
-      <w:r>
-        <w:rPr>
-          <w:rFonts w:ascii="Arial" w:eastAsia="Times New Roman" w:hAnsi="Arial" w:cs="Arial"/>
-          <w:sz w:val="24"/>
-          <w:szCs w:val="24"/>
-        </w:rPr>
-        <w:t>Thông thường 1 URL được cấu thành từ 3 thành phần: giao thức, tên site, và đường dẫn tuyệt đối đến tài liệu hoặc tài nguyên.</w:t>
-      </w:r>
-    </w:p>
-    <w:p>
-      <w:pPr>
-        <w:spacing w:before="240" w:after="240" w:line="240" w:lineRule="auto"/>
-        <w:jc w:val="both"/>
-        <w:rPr>
-          <w:rFonts w:ascii="Arial" w:eastAsia="Times New Roman" w:hAnsi="Arial" w:cs="Arial"/>
-          <w:sz w:val="24"/>
-          <w:szCs w:val="24"/>
-        </w:rPr>
-      </w:pPr>
-      <w:r>
-        <w:rPr>
-          <w:rFonts w:ascii="Arial" w:eastAsia="Times New Roman" w:hAnsi="Arial" w:cs="Arial"/>
-          <w:sz w:val="24"/>
-          <w:szCs w:val="24"/>
-        </w:rPr>
-        <w:t xml:space="preserve">Ví dụ phân tích URL sau: </w:t>
-      </w:r>
-      <w:hyperlink r:id="rId12" w:history="1">
-        <w:r>
-          <w:rPr>
-            <w:rStyle w:val="Hyperlink"/>
-            <w:rFonts w:ascii="Arial" w:eastAsia="Times New Roman" w:hAnsi="Arial" w:cs="Arial"/>
-            <w:sz w:val="24"/>
-            <w:szCs w:val="24"/>
-          </w:rPr>
-          <w:t>http://www.example.com/2011/samples/first.html</w:t>
-        </w:r>
-      </w:hyperlink>
-    </w:p>
-    <w:p>
-      <w:pPr>
-        <w:pStyle w:val="ListParagraph"/>
-        <w:numPr>
-          <w:ilvl w:val="0"/>
-          <w:numId w:val="1"/>
-        </w:numPr>
-        <w:spacing w:before="240" w:after="240" w:line="240" w:lineRule="auto"/>
-        <w:jc w:val="both"/>
-        <w:rPr>
-          <w:rFonts w:ascii="Arial" w:eastAsia="Times New Roman" w:hAnsi="Arial" w:cs="Arial"/>
-          <w:sz w:val="24"/>
-          <w:szCs w:val="24"/>
-        </w:rPr>
-      </w:pPr>
-      <w:r>
-        <w:rPr>
-          <w:rFonts w:ascii="Arial" w:eastAsia="Times New Roman" w:hAnsi="Arial" w:cs="Arial"/>
-          <w:sz w:val="24"/>
-          <w:szCs w:val="24"/>
-        </w:rPr>
-        <w:t>http: Giao thức truyền tin, thông báo giao thức được dùng là HTTP</w:t>
-      </w:r>
-    </w:p>
-    <w:p>
-      <w:pPr>
-        <w:pStyle w:val="ListParagraph"/>
-        <w:numPr>
-          <w:ilvl w:val="0"/>
-          <w:numId w:val="1"/>
-        </w:numPr>
-        <w:spacing w:before="240" w:after="240" w:line="240" w:lineRule="auto"/>
-        <w:jc w:val="both"/>
-        <w:rPr>
-          <w:rFonts w:ascii="Arial" w:eastAsia="Times New Roman" w:hAnsi="Arial" w:cs="Arial"/>
-          <w:sz w:val="24"/>
-          <w:szCs w:val="24"/>
+        <w:t>URL là một tham chiếu tới tài nguyên web, cho biết vị trí của tài nguyên web trên hệ thống mạng và cho biết sử dụng giao thức gì để lấy được tài nguyên đó.</w:t>
+      </w:r>
+    </w:p>
+    <w:p>
+      <w:pPr>
+        <w:spacing w:before="240" w:after="240" w:line="240" w:lineRule="auto"/>
+        <w:jc w:val="both"/>
+        <w:rPr>
+          <w:rFonts w:ascii="Arial" w:eastAsia="Times New Roman" w:hAnsi="Arial" w:cs="Arial"/>
+          <w:sz w:val="24"/>
+          <w:szCs w:val="24"/>
+        </w:rPr>
+      </w:pPr>
+      <w:r>
+        <w:rPr>
+          <w:rFonts w:ascii="Arial" w:eastAsia="Times New Roman" w:hAnsi="Arial" w:cs="Arial"/>
+          <w:sz w:val="24"/>
+          <w:szCs w:val="24"/>
+        </w:rPr>
+        <w:t>Phân tích cấu trúc URL:</w:t>
+      </w:r>
+    </w:p>
+    <w:p>
+      <w:pPr>
+        <w:spacing w:before="240" w:after="240" w:line="240" w:lineRule="auto"/>
+        <w:jc w:val="both"/>
+        <w:rPr>
+          <w:rFonts w:ascii="Arial" w:eastAsia="Times New Roman" w:hAnsi="Arial" w:cs="Arial"/>
+          <w:sz w:val="24"/>
+          <w:szCs w:val="24"/>
+        </w:rPr>
+      </w:pPr>
+      <w:r>
+        <w:rPr>
+          <w:rFonts w:ascii="Arial" w:eastAsia="Times New Roman" w:hAnsi="Arial" w:cs="Arial"/>
+          <w:sz w:val="24"/>
+          <w:szCs w:val="24"/>
+        </w:rPr>
+        <w:t>Định dạng chung:</w:t>
+      </w:r>
+    </w:p>
+    <w:p>
+      <w:pPr>
+        <w:spacing w:before="240" w:after="240" w:line="240" w:lineRule="auto"/>
+        <w:jc w:val="both"/>
+        <w:rPr>
+          <w:rFonts w:ascii="Arial" w:eastAsia="Times New Roman" w:hAnsi="Arial" w:cs="Arial"/>
+          <w:sz w:val="24"/>
+          <w:szCs w:val="24"/>
+        </w:rPr>
+      </w:pPr>
+      <w:r>
+        <w:drawing>
+          <wp:inline distT="0" distB="0" distL="0" distR="0" wp14:anchorId="4E9FFD08" wp14:editId="2272468D">
+            <wp:extent cx="3810000" cy="476250"/>
+            <wp:effectExtent l="0" t="0" r="0" b="0"/>
+            <wp:docPr id="1" name="Picture 1"/>
+            <wp:cNvGraphicFramePr>
+              <a:graphicFrameLocks xmlns:a="http://schemas.openxmlformats.org/drawingml/2006/main" noChangeAspect="1"/>
+            </wp:cNvGraphicFramePr>
+            <a:graphic xmlns:a="http://schemas.openxmlformats.org/drawingml/2006/main">
+              <a:graphicData uri="http://schemas.openxmlformats.org/drawingml/2006/picture">
+                <pic:pic xmlns:pic="http://schemas.openxmlformats.org/drawingml/2006/picture">
+                  <pic:nvPicPr>
+                    <pic:cNvPr id="1" name=""/>
+                    <pic:cNvPicPr/>
+                  </pic:nvPicPr>
+                  <pic:blipFill>
+                    <a:blip r:embed="rId12"/>
+                    <a:stretch>
+                      <a:fillRect/>
+                    </a:stretch>
+                  </pic:blipFill>
+                  <pic:spPr>
+                    <a:xfrm>
+                      <a:off x="0" y="0"/>
+                      <a:ext cx="3810000" cy="476250"/>
+                    </a:xfrm>
+                    <a:prstGeom prst="rect">
+                      <a:avLst/>
+                    </a:prstGeom>
+                  </pic:spPr>
+                </pic:pic>
+              </a:graphicData>
+            </a:graphic>
+          </wp:inline>
+        </w:drawing>
+      </w:r>
+    </w:p>
+    <w:p>
+      <w:pPr>
+        <w:spacing w:before="240" w:after="240" w:line="240" w:lineRule="auto"/>
+        <w:jc w:val="both"/>
+        <w:rPr>
+          <w:rFonts w:ascii="Arial" w:eastAsia="Times New Roman" w:hAnsi="Arial" w:cs="Arial"/>
+          <w:sz w:val="24"/>
+          <w:szCs w:val="24"/>
+        </w:rPr>
+      </w:pPr>
+      <w:r>
+        <w:rPr>
+          <w:rFonts w:ascii="Arial" w:eastAsia="Times New Roman" w:hAnsi="Arial" w:cs="Arial"/>
+          <w:sz w:val="24"/>
+          <w:szCs w:val="24"/>
+        </w:rPr>
+        <w:t>Ví dụ 1 số URL:</w:t>
+      </w:r>
+    </w:p>
+    <w:p>
+      <w:pPr>
+        <w:spacing w:before="240" w:after="240" w:line="240" w:lineRule="auto"/>
+        <w:jc w:val="both"/>
+        <w:rPr>
+          <w:rFonts w:ascii="Arial" w:eastAsia="Times New Roman" w:hAnsi="Arial" w:cs="Arial"/>
+          <w:color w:val="2F5496" w:themeColor="accent1" w:themeShade="BF"/>
+          <w:sz w:val="24"/>
+          <w:szCs w:val="24"/>
+          <w:u w:val="single"/>
+        </w:rPr>
+      </w:pPr>
+      <w:r>
+        <w:rPr>
+          <w:rFonts w:ascii="Arial" w:eastAsia="Times New Roman" w:hAnsi="Arial" w:cs="Arial"/>
+          <w:i/>
+          <w:iCs/>
+          <w:color w:val="2F5496" w:themeColor="accent1" w:themeShade="BF"/>
+          <w:sz w:val="24"/>
+          <w:szCs w:val="24"/>
+          <w:u w:val="single"/>
+        </w:rPr>
+        <w:t>https://en.wikipedia.org/wiki/Uniform_Resource_Locator</w:t>
+      </w:r>
+    </w:p>
+    <w:p>
+      <w:pPr>
+        <w:spacing w:before="240" w:after="240" w:line="240" w:lineRule="auto"/>
+        <w:jc w:val="both"/>
+        <w:rPr>
+          <w:rFonts w:ascii="Arial" w:eastAsia="Times New Roman" w:hAnsi="Arial" w:cs="Arial"/>
+          <w:color w:val="2F5496" w:themeColor="accent1" w:themeShade="BF"/>
+          <w:sz w:val="24"/>
+          <w:szCs w:val="24"/>
+          <w:u w:val="single"/>
+        </w:rPr>
+      </w:pPr>
+      <w:r>
+        <w:rPr>
+          <w:rFonts w:ascii="Arial" w:eastAsia="Times New Roman" w:hAnsi="Arial" w:cs="Arial"/>
+          <w:i/>
+          <w:iCs/>
+          <w:color w:val="2F5496" w:themeColor="accent1" w:themeShade="BF"/>
+          <w:sz w:val="24"/>
+          <w:szCs w:val="24"/>
+          <w:u w:val="single"/>
+        </w:rPr>
+        <w:t>http://daotao.congty.vn/e-learning/ViewCourses.php?cSval=3151&amp;SjTemp=158#noi-dung</w:t>
+      </w:r>
+    </w:p>
+    <w:p>
+      <w:pPr>
+        <w:spacing w:before="240" w:after="240" w:line="240" w:lineRule="auto"/>
+        <w:jc w:val="both"/>
+        <w:rPr>
+          <w:rFonts w:ascii="Arial" w:eastAsia="Times New Roman" w:hAnsi="Arial" w:cs="Arial"/>
+          <w:i/>
+          <w:iCs/>
+          <w:color w:val="2F5496" w:themeColor="accent1" w:themeShade="BF"/>
+          <w:sz w:val="24"/>
+          <w:szCs w:val="24"/>
+          <w:u w:val="single"/>
         </w:rPr>
       </w:pPr>
       <w:hyperlink r:id="rId13" w:history="1">
@@ -4278,98 +5885,251 @@
           <w:rPr>
             <w:rStyle w:val="Hyperlink"/>
             <w:rFonts w:ascii="Arial" w:eastAsia="Times New Roman" w:hAnsi="Arial" w:cs="Arial"/>
+            <w:i/>
+            <w:iCs/>
+            <w:color w:val="034990" w:themeColor="hyperlink" w:themeShade="BF"/>
             <w:sz w:val="24"/>
             <w:szCs w:val="24"/>
           </w:rPr>
-          <w:t>www.example.com</w:t>
+          <w:t>file:///C:/Users/Win%208.1/Downloads/openemr/trangweb.html</w:t>
         </w:r>
       </w:hyperlink>
-      <w:r>
-        <w:rPr>
-          <w:rFonts w:ascii="Arial" w:eastAsia="Times New Roman" w:hAnsi="Arial" w:cs="Arial"/>
-          <w:sz w:val="24"/>
-          <w:szCs w:val="24"/>
-        </w:rPr>
-        <w:t>: tên miền của site</w:t>
-      </w:r>
-    </w:p>
-    <w:p>
-      <w:pPr>
-        <w:pStyle w:val="ListParagraph"/>
-        <w:numPr>
-          <w:ilvl w:val="0"/>
-          <w:numId w:val="1"/>
-        </w:numPr>
-        <w:spacing w:before="240" w:after="240" w:line="240" w:lineRule="auto"/>
-        <w:jc w:val="both"/>
-        <w:rPr>
-          <w:rFonts w:ascii="Arial" w:eastAsia="Times New Roman" w:hAnsi="Arial" w:cs="Arial"/>
-          <w:sz w:val="24"/>
-          <w:szCs w:val="24"/>
-        </w:rPr>
-      </w:pPr>
-      <w:r>
-        <w:rPr>
-          <w:rFonts w:ascii="Arial" w:eastAsia="Times New Roman" w:hAnsi="Arial" w:cs="Arial"/>
-          <w:sz w:val="24"/>
-          <w:szCs w:val="24"/>
-        </w:rPr>
-        <w:t>/</w:t>
-      </w:r>
-      <w:r>
-        <w:rPr>
-          <w:rFonts w:ascii="Arial" w:eastAsia="Times New Roman" w:hAnsi="Arial" w:cs="Arial"/>
-          <w:sz w:val="24"/>
-          <w:szCs w:val="24"/>
-        </w:rPr>
-        <w:t>2011/samples/first.html</w:t>
-      </w:r>
-      <w:r>
-        <w:rPr>
-          <w:rFonts w:ascii="Arial" w:eastAsia="Times New Roman" w:hAnsi="Arial" w:cs="Arial"/>
-          <w:sz w:val="24"/>
-          <w:szCs w:val="24"/>
-        </w:rPr>
-        <w:t>: là đường dẫn tuyệt đối để xác định nơi lưu trữ tập tin first.html trên server. Những từ được ngăn cách bởi dấu ‘/’ là tên thư mục. Bắt đầu với thư mục root (‘/’)</w:t>
-      </w:r>
-    </w:p>
-    <w:p>
-      <w:pPr>
-        <w:spacing w:before="240" w:after="240" w:line="240" w:lineRule="auto"/>
-        <w:ind w:left="360"/>
-        <w:jc w:val="both"/>
-        <w:rPr>
-          <w:rFonts w:ascii="Arial" w:eastAsia="Times New Roman" w:hAnsi="Arial" w:cs="Arial"/>
-          <w:sz w:val="24"/>
-          <w:szCs w:val="24"/>
-        </w:rPr>
-      </w:pPr>
-      <w:r>
-        <w:rPr>
-          <w:rFonts w:ascii="Arial" w:eastAsia="Times New Roman" w:hAnsi="Arial" w:cs="Arial"/>
-          <w:sz w:val="24"/>
-          <w:szCs w:val="24"/>
-        </w:rPr>
-        <w:t xml:space="preserve">Với đường dẫn này, ta hiểu rằng ta sẽ dùng giao thức HTTP  để kết nối đến 1 web server trên internet với tên miền là </w:t>
-      </w:r>
-      <w:hyperlink r:id="rId14" w:history="1">
-        <w:r>
-          <w:rPr>
-            <w:rStyle w:val="Hyperlink"/>
-            <w:rFonts w:ascii="Arial" w:eastAsia="Times New Roman" w:hAnsi="Arial" w:cs="Arial"/>
-            <w:sz w:val="24"/>
-            <w:szCs w:val="24"/>
-          </w:rPr>
-          <w:t>www.example.com</w:t>
-        </w:r>
-      </w:hyperlink>
-      <w:r>
-        <w:rPr>
-          <w:rFonts w:ascii="Arial" w:eastAsia="Times New Roman" w:hAnsi="Arial" w:cs="Arial"/>
-          <w:sz w:val="24"/>
-          <w:szCs w:val="24"/>
-        </w:rPr>
-        <w:t xml:space="preserve"> và yêu cầu tập tin first.html (được lưu trữ trong thư mục samples, trong thư mục 2011)</w:t>
+    </w:p>
+    <w:p>
+      <w:pPr>
+        <w:spacing w:before="240" w:after="240" w:line="240" w:lineRule="auto"/>
+        <w:jc w:val="both"/>
+        <w:rPr>
+          <w:rFonts w:ascii="Arial" w:eastAsia="Times New Roman" w:hAnsi="Arial" w:cs="Arial"/>
+          <w:sz w:val="24"/>
+          <w:szCs w:val="24"/>
+        </w:rPr>
+      </w:pPr>
+      <w:r>
+        <w:rPr>
+          <w:rFonts w:ascii="Arial" w:eastAsia="Times New Roman" w:hAnsi="Arial" w:cs="Arial"/>
+          <w:sz w:val="24"/>
+          <w:szCs w:val="24"/>
+        </w:rPr>
+        <w:t>Ý nghĩa các thành phần:</w:t>
+      </w:r>
+    </w:p>
+    <w:p>
+      <w:pPr>
+        <w:spacing w:before="240" w:after="240" w:line="240" w:lineRule="auto"/>
+        <w:jc w:val="both"/>
+        <w:rPr>
+          <w:rFonts w:ascii="Arial" w:eastAsia="Times New Roman" w:hAnsi="Arial" w:cs="Arial"/>
+          <w:sz w:val="24"/>
+          <w:szCs w:val="24"/>
+        </w:rPr>
+      </w:pPr>
+      <w:r>
+        <w:rPr>
+          <w:rFonts w:ascii="Arial" w:eastAsia="Times New Roman" w:hAnsi="Arial" w:cs="Arial"/>
+          <w:sz w:val="24"/>
+          <w:szCs w:val="24"/>
+        </w:rPr>
+        <w:t>– Scheme là giao thức được sử dụng để lấy tài nguyên hay để giao tiếp giữa web client và web server. Ví dụ: http, https, ftp, file.</w:t>
+      </w:r>
+    </w:p>
+    <w:p>
+      <w:pPr>
+        <w:spacing w:before="240" w:after="240" w:line="240" w:lineRule="auto"/>
+        <w:jc w:val="both"/>
+        <w:rPr>
+          <w:rFonts w:ascii="Arial" w:eastAsia="Times New Roman" w:hAnsi="Arial" w:cs="Arial"/>
+          <w:sz w:val="24"/>
+          <w:szCs w:val="24"/>
+        </w:rPr>
+      </w:pPr>
+      <w:r>
+        <w:rPr>
+          <w:rFonts w:ascii="Arial" w:eastAsia="Times New Roman" w:hAnsi="Arial" w:cs="Arial"/>
+          <w:sz w:val="24"/>
+          <w:szCs w:val="24"/>
+        </w:rPr>
+        <w:t>– Domain là tên miền của web server, nơi chứa (các) trang web. Ví dụ: en.wikipedia.org, daotao.congty.vn.</w:t>
+      </w:r>
+    </w:p>
+    <w:p>
+      <w:pPr>
+        <w:spacing w:before="240" w:after="240" w:line="240" w:lineRule="auto"/>
+        <w:jc w:val="both"/>
+        <w:rPr>
+          <w:rFonts w:ascii="Arial" w:eastAsia="Times New Roman" w:hAnsi="Arial" w:cs="Arial"/>
+          <w:sz w:val="24"/>
+          <w:szCs w:val="24"/>
+        </w:rPr>
+      </w:pPr>
+      <w:r>
+        <w:rPr>
+          <w:rFonts w:ascii="Arial" w:eastAsia="Times New Roman" w:hAnsi="Arial" w:cs="Arial"/>
+          <w:sz w:val="24"/>
+          <w:szCs w:val="24"/>
+        </w:rPr>
+        <w:t>– Port là cổng được sử dụng để giao tiếp giữa web client và web server, nếu không chỉ định rõ, thì giá trị của port sẽ được ngầm hiểu là 80.</w:t>
+      </w:r>
+    </w:p>
+    <w:p>
+      <w:pPr>
+        <w:spacing w:before="240" w:after="240" w:line="240" w:lineRule="auto"/>
+        <w:jc w:val="both"/>
+        <w:rPr>
+          <w:rFonts w:ascii="Arial" w:eastAsia="Times New Roman" w:hAnsi="Arial" w:cs="Arial"/>
+          <w:sz w:val="24"/>
+          <w:szCs w:val="24"/>
+        </w:rPr>
+      </w:pPr>
+      <w:r>
+        <w:rPr>
+          <w:rFonts w:ascii="Arial" w:eastAsia="Times New Roman" w:hAnsi="Arial" w:cs="Arial"/>
+          <w:sz w:val="24"/>
+          <w:szCs w:val="24"/>
+        </w:rPr>
+        <w:t xml:space="preserve">– Path là đường dẫn (thư mục) của trang web hoặc nơi chứa các tài nguyên của một website tại web server. </w:t>
+      </w:r>
+    </w:p>
+    <w:p>
+      <w:pPr>
+        <w:spacing w:before="240" w:after="240" w:line="240" w:lineRule="auto"/>
+        <w:jc w:val="both"/>
+        <w:rPr>
+          <w:rFonts w:ascii="Arial" w:eastAsia="Times New Roman" w:hAnsi="Arial" w:cs="Arial"/>
+          <w:sz w:val="24"/>
+          <w:szCs w:val="24"/>
+        </w:rPr>
+      </w:pPr>
+      <w:r>
+        <w:rPr>
+          <w:rFonts w:ascii="Arial" w:eastAsia="Times New Roman" w:hAnsi="Arial" w:cs="Arial"/>
+          <w:sz w:val="24"/>
+          <w:szCs w:val="24"/>
+        </w:rPr>
+        <w:t>– Ngoài ra, URL cũng có thể chứa chuỗi truy vấn (query string), ví dụ, </w:t>
+      </w:r>
+      <w:r>
+        <w:rPr>
+          <w:rFonts w:ascii="Arial" w:eastAsia="Times New Roman" w:hAnsi="Arial" w:cs="Arial"/>
+          <w:i/>
+          <w:iCs/>
+          <w:sz w:val="24"/>
+          <w:szCs w:val="24"/>
+        </w:rPr>
+        <w:t>cSval=3151&amp;SjTemp=158;</w:t>
+      </w:r>
+      <w:r>
+        <w:rPr>
+          <w:rFonts w:ascii="Arial" w:eastAsia="Times New Roman" w:hAnsi="Arial" w:cs="Arial"/>
+          <w:sz w:val="24"/>
+          <w:szCs w:val="24"/>
+        </w:rPr>
+        <w:t> hoặc một định danh trên trang HTML (fragment_id), ví dụ #noi-dung.</w:t>
+      </w:r>
+    </w:p>
+    <w:p>
+      <w:pPr>
+        <w:spacing w:before="240" w:after="240" w:line="240" w:lineRule="auto"/>
+        <w:jc w:val="both"/>
+        <w:rPr>
+          <w:rFonts w:ascii="Arial" w:eastAsia="Times New Roman" w:hAnsi="Arial" w:cs="Arial"/>
+          <w:sz w:val="24"/>
+          <w:szCs w:val="24"/>
+        </w:rPr>
+      </w:pPr>
+      <w:r>
+        <w:rPr>
+          <w:rFonts w:ascii="Arial" w:eastAsia="Times New Roman" w:hAnsi="Arial" w:cs="Arial"/>
+          <w:sz w:val="24"/>
+          <w:szCs w:val="24"/>
+        </w:rPr>
+        <w:t>Mặc dù URL là tập con của URI, và cộng đồng đang có xu hướng chuyển qua sử dụng URI thay cho URL vì URI chính xác và tổng quát hơn. Tuy nhiên, đôi khi người ta vẫn thích sử dụng khái niệm URL hơn. Trong thực tế, URL và URI có thể sử dụng thay thế cho nhau.</w:t>
+      </w:r>
+    </w:p>
+    <w:p>
+      <w:pPr>
+        <w:spacing w:before="240" w:after="240" w:line="240" w:lineRule="auto"/>
+        <w:jc w:val="both"/>
+        <w:rPr>
+          <w:rFonts w:ascii="Arial" w:eastAsia="Times New Roman" w:hAnsi="Arial" w:cs="Arial"/>
+          <w:sz w:val="24"/>
+          <w:szCs w:val="24"/>
+        </w:rPr>
+      </w:pPr>
+      <w:r>
+        <w:rPr>
+          <w:rFonts w:ascii="Arial" w:eastAsia="Times New Roman" w:hAnsi="Arial" w:cs="Arial"/>
+          <w:sz w:val="24"/>
+          <w:szCs w:val="24"/>
+        </w:rPr>
+        <w:t>Hình minh họa 1 URL:</w:t>
+      </w:r>
+    </w:p>
+    <w:p>
+      <w:pPr>
+        <w:spacing w:before="240" w:after="240" w:line="240" w:lineRule="auto"/>
+        <w:jc w:val="both"/>
+        <w:rPr>
+          <w:rFonts w:ascii="Arial" w:eastAsia="Times New Roman" w:hAnsi="Arial" w:cs="Arial"/>
+          <w:sz w:val="24"/>
+          <w:szCs w:val="24"/>
+        </w:rPr>
+      </w:pPr>
+      <w:r>
+        <w:rPr>
+          <w:rFonts w:ascii="Arial" w:eastAsia="Times New Roman" w:hAnsi="Arial" w:cs="Arial"/>
+          <w:sz w:val="24"/>
+          <w:szCs w:val="24"/>
+        </w:rPr>
+        <w:lastRenderedPageBreak/>
+        <w:drawing>
+          <wp:inline distT="0" distB="0" distL="0" distR="0">
+            <wp:extent cx="5410200" cy="2935033"/>
+            <wp:effectExtent l="0" t="0" r="0" b="0"/>
+            <wp:docPr id="4" name="Picture 4"/>
+            <wp:cNvGraphicFramePr>
+              <a:graphicFrameLocks xmlns:a="http://schemas.openxmlformats.org/drawingml/2006/main" noChangeAspect="1"/>
+            </wp:cNvGraphicFramePr>
+            <a:graphic xmlns:a="http://schemas.openxmlformats.org/drawingml/2006/main">
+              <a:graphicData uri="http://schemas.openxmlformats.org/drawingml/2006/picture">
+                <pic:pic xmlns:pic="http://schemas.openxmlformats.org/drawingml/2006/picture">
+                  <pic:nvPicPr>
+                    <pic:cNvPr id="0" name="Picture 70"/>
+                    <pic:cNvPicPr>
+                      <a:picLocks noChangeAspect="1" noChangeArrowheads="1"/>
+                    </pic:cNvPicPr>
+                  </pic:nvPicPr>
+                  <pic:blipFill>
+                    <a:blip r:embed="rId14">
+                      <a:extLst>
+                        <a:ext uri="{28A0092B-C50C-407E-A947-70E740481C1C}">
+                          <a14:useLocalDpi xmlns:a14="http://schemas.microsoft.com/office/drawing/2010/main" val="0"/>
+                        </a:ext>
+                      </a:extLst>
+                    </a:blip>
+                    <a:srcRect/>
+                    <a:stretch>
+                      <a:fillRect/>
+                    </a:stretch>
+                  </pic:blipFill>
+                  <pic:spPr bwMode="auto">
+                    <a:xfrm>
+                      <a:off x="0" y="0"/>
+                      <a:ext cx="5438387" cy="2950324"/>
+                    </a:xfrm>
+                    <a:prstGeom prst="rect">
+                      <a:avLst/>
+                    </a:prstGeom>
+                    <a:noFill/>
+                    <a:ln>
+                      <a:noFill/>
+                    </a:ln>
+                  </pic:spPr>
+                </pic:pic>
+              </a:graphicData>
+            </a:graphic>
+          </wp:inline>
+        </w:drawing>
       </w:r>
     </w:p>
     <w:p>
@@ -4519,7 +6279,6 @@
         <w:rPr>
           <w:rFonts w:eastAsia="Times New Roman"/>
         </w:rPr>
-        <w:lastRenderedPageBreak/>
         <w:t>Web client</w:t>
       </w:r>
       <w:bookmarkEnd w:id="26"/>
@@ -4560,16 +6319,97 @@
     <w:p>
       <w:pPr>
         <w:pStyle w:val="Heading2"/>
-        <w:rPr>
-          <w:sz w:val="24"/>
-          <w:szCs w:val="24"/>
-        </w:rPr>
       </w:pPr>
       <w:bookmarkStart w:id="27" w:name="_Toc44275117"/>
       <w:r>
         <w:t>CSS</w:t>
       </w:r>
       <w:bookmarkEnd w:id="27"/>
+    </w:p>
+    <w:p>
+      <w:pPr>
+        <w:spacing w:before="240" w:after="240" w:line="240" w:lineRule="auto"/>
+        <w:jc w:val="both"/>
+        <w:rPr>
+          <w:rFonts w:ascii="Arial" w:eastAsia="Times New Roman" w:hAnsi="Arial" w:cs="Arial"/>
+          <w:color w:val="000000"/>
+        </w:rPr>
+      </w:pPr>
+      <w:r>
+        <w:rPr>
+          <w:rFonts w:ascii="Arial" w:eastAsia="Times New Roman" w:hAnsi="Arial" w:cs="Arial"/>
+          <w:color w:val="000000"/>
+        </w:rPr>
+        <w:t xml:space="preserve">Cascading, rule, selector, declaration, styling text, styling color, styling background color, pseudo-class, pseudo-element, box model, floating, positioning, flex, grid, layout, reset CSS, CSS sprite, </w:t>
+      </w:r>
+      <w:r>
+        <w:rPr>
+          <w:rFonts w:ascii="Arial" w:eastAsia="Times New Roman" w:hAnsi="Arial" w:cs="Arial"/>
+          <w:i/>
+          <w:iCs/>
+          <w:color w:val="FF0000"/>
+        </w:rPr>
+        <w:t>SASS, LESS, UI/UX, bootstrap</w:t>
+      </w:r>
+      <w:r>
+        <w:rPr>
+          <w:rFonts w:ascii="Arial" w:eastAsia="Times New Roman" w:hAnsi="Arial" w:cs="Arial"/>
+          <w:color w:val="000000"/>
+        </w:rPr>
+        <w:t>.</w:t>
+      </w:r>
+    </w:p>
+    <w:p>
+      <w:pPr>
+        <w:spacing w:before="240" w:after="240" w:line="240" w:lineRule="auto"/>
+        <w:jc w:val="both"/>
+        <w:rPr>
+          <w:rFonts w:ascii="Arial" w:eastAsia="Times New Roman" w:hAnsi="Arial" w:cs="Arial"/>
+          <w:color w:val="000000"/>
+        </w:rPr>
+      </w:pPr>
+      <w:r>
+        <w:rPr>
+          <w:rFonts w:ascii="Arial" w:eastAsia="Times New Roman" w:hAnsi="Arial" w:cs="Arial"/>
+          <w:color w:val="000000"/>
+        </w:rPr>
+        <w:t>Cascading</w:t>
+      </w:r>
+    </w:p>
+    <w:p>
+      <w:pPr>
+        <w:spacing w:before="240" w:after="240" w:line="240" w:lineRule="auto"/>
+        <w:jc w:val="both"/>
+        <w:rPr>
+          <w:rFonts w:ascii="Arial" w:eastAsia="Times New Roman" w:hAnsi="Arial" w:cs="Arial"/>
+          <w:color w:val="000000"/>
+        </w:rPr>
+      </w:pPr>
+      <w:r>
+        <w:rPr>
+          <w:rFonts w:ascii="Arial" w:eastAsia="Times New Roman" w:hAnsi="Arial" w:cs="Arial"/>
+          <w:color w:val="000000"/>
+        </w:rPr>
+        <w:t>Khi có nhiều định kiểu cùng áp dụng cho 1 phần tử, nó có khả năng tạo ra xung đột giữa các thuộc tính. Và để quyết định xem thuộc tính nào sẽ được áp dụng, CSS dùng kĩ thuật thác đổ (cascade).</w:t>
+      </w:r>
+    </w:p>
+    <w:p>
+      <w:pPr>
+        <w:spacing w:before="240" w:after="240" w:line="240" w:lineRule="auto"/>
+        <w:jc w:val="both"/>
+        <w:rPr>
+          <w:rFonts w:ascii="Arial" w:eastAsia="Times New Roman" w:hAnsi="Arial" w:cs="Arial"/>
+          <w:sz w:val="24"/>
+          <w:szCs w:val="24"/>
+        </w:rPr>
+      </w:pPr>
+      <w:r>
+        <w:rPr>
+          <w:rFonts w:ascii="Arial" w:eastAsia="Times New Roman" w:hAnsi="Arial" w:cs="Arial"/>
+          <w:color w:val="000000"/>
+        </w:rPr>
+        <w:t xml:space="preserve">Rule: </w:t>
+      </w:r>
     </w:p>
     <w:p>
       <w:pPr>
@@ -5002,6 +6842,7 @@
     <w:lsdException w:name="HTML Sample" w:semiHidden="1" w:unhideWhenUsed="1"/>
     <w:lsdException w:name="HTML Typewriter" w:semiHidden="1" w:unhideWhenUsed="1"/>
     <w:lsdException w:name="HTML Variable" w:semiHidden="1" w:unhideWhenUsed="1"/>
+    <w:lsdException w:name="Normal Table" w:semiHidden="1" w:unhideWhenUsed="1"/>
     <w:lsdException w:name="annotation subject" w:semiHidden="1" w:unhideWhenUsed="1"/>
     <w:lsdException w:name="No List" w:semiHidden="1" w:unhideWhenUsed="1"/>
     <w:lsdException w:name="Outline List 1" w:semiHidden="1" w:unhideWhenUsed="1"/>
@@ -5048,8 +6889,10 @@
     <w:lsdException w:name="Table Subtle 2" w:semiHidden="1" w:unhideWhenUsed="1"/>
     <w:lsdException w:name="Table Web 1" w:semiHidden="1" w:unhideWhenUsed="1"/>
     <w:lsdException w:name="Table Web 2" w:semiHidden="1" w:unhideWhenUsed="1"/>
+    <w:lsdException w:name="Table Web 3" w:semiHidden="1" w:unhideWhenUsed="1"/>
     <w:lsdException w:name="Balloon Text" w:semiHidden="1" w:unhideWhenUsed="1"/>
     <w:lsdException w:name="Table Grid" w:uiPriority="39"/>
+    <w:lsdException w:name="Table Theme" w:semiHidden="1" w:unhideWhenUsed="1"/>
     <w:lsdException w:name="Placeholder Text" w:semiHidden="1"/>
     <w:lsdException w:name="No Spacing" w:uiPriority="1" w:qFormat="1"/>
     <w:lsdException w:name="Light Shading" w:uiPriority="60"/>
@@ -5795,7 +7638,7 @@
 </file>
 
 <file path=customXml/itemProps1.xml><?xml version="1.0" encoding="utf-8"?>
-<ds:datastoreItem xmlns:ds="http://schemas.openxmlformats.org/officeDocument/2006/customXml" ds:itemID="{D0103617-F39D-4C72-8F90-D85DB3CA1225}">
+<ds:datastoreItem xmlns:ds="http://schemas.openxmlformats.org/officeDocument/2006/customXml" ds:itemID="{901C2C65-5238-44D3-87F2-B54C86220FE5}">
   <ds:schemaRefs>
     <ds:schemaRef ds:uri="http://schemas.openxmlformats.org/officeDocument/2006/bibliography"/>
   </ds:schemaRefs>

</xml_diff>

<commit_message>
Bo sung theo blog
</commit_message>
<xml_diff>
--- a/OnThiCuoiKy/ThietKeWeb.docx
+++ b/OnThiCuoiKy/ThietKeWeb.docx
@@ -4,11 +4,13 @@
   <w:body>
     <w:p>
       <w:pPr>
+        <w:jc w:val="both"/>
         <w:rPr>
           <w:sz w:val="44"/>
           <w:szCs w:val="44"/>
         </w:rPr>
       </w:pPr>
+      <w:bookmarkStart w:id="0" w:name="_GoBack"/>
       <w:r>
         <w:rPr>
           <w:sz w:val="30"/>
@@ -17,6 +19,7 @@
         <w:t>Nội dung ôn tập thi cuối kỳ - 90 phút – thi tự luận trên máy tính (làm bài vào tập tin Microsoft Word] – Không sử dụng tài liệu, không dùng trình duyệt</w:t>
       </w:r>
     </w:p>
+    <w:bookmarkEnd w:id="0"/>
     <w:p>
       <w:pPr>
         <w:spacing w:before="240" w:after="240" w:line="240" w:lineRule="auto"/>
@@ -292,7 +295,6 @@
         </w:rPr>
       </w:sdtEndPr>
       <w:sdtContent>
-        <w:bookmarkStart w:id="0" w:name="_GoBack" w:displacedByCustomXml="prev"/>
         <w:p>
           <w:pPr>
             <w:pStyle w:val="TOCHeading"/>
@@ -6113,7 +6115,6 @@
             <w:fldChar w:fldCharType="end"/>
           </w:r>
         </w:p>
-        <w:bookmarkEnd w:id="0" w:displacedByCustomXml="next"/>
       </w:sdtContent>
     </w:sdt>
     <w:p>
@@ -9020,7 +9021,7 @@
           <w:sz w:val="30"/>
           <w:szCs w:val="30"/>
         </w:rPr>
-        <w:t>HTTP – Hyper Text Transfer Protocol</w:t>
+        <w:t>HTTP – HyperText Transfer Protocol</w:t>
       </w:r>
       <w:bookmarkEnd w:id="25"/>
     </w:p>
@@ -22185,6 +22186,7 @@
   <w:style w:type="character" w:default="1" w:styleId="DefaultParagraphFont">
     <w:name w:val="Default Paragraph Font"/>
     <w:uiPriority w:val="1"/>
+    <w:semiHidden/>
     <w:unhideWhenUsed/>
   </w:style>
   <w:style w:type="table" w:default="1" w:styleId="TableNormal">
@@ -22693,7 +22695,7 @@
 </file>
 
 <file path=customXml/itemProps1.xml><?xml version="1.0" encoding="utf-8"?>
-<ds:datastoreItem xmlns:ds="http://schemas.openxmlformats.org/officeDocument/2006/customXml" ds:itemID="{05AB44AE-EA69-4D39-A1D7-85D072E96FF8}">
+<ds:datastoreItem xmlns:ds="http://schemas.openxmlformats.org/officeDocument/2006/customXml" ds:itemID="{D98E7F71-63A1-4489-9A08-D3C7532EA282}">
   <ds:schemaRefs>
     <ds:schemaRef ds:uri="http://schemas.openxmlformats.org/officeDocument/2006/bibliography"/>
   </ds:schemaRefs>

</xml_diff>